<commit_message>
filled in Process Report
</commit_message>
<xml_diff>
--- a/Documents/Process report.docx
+++ b/Documents/Process report.docx
@@ -227,7 +227,7 @@
                                 <a:avLst/>
                               </a:prstGeom>
                               <a:blipFill>
-                                <a:blip r:embed="rId6"/>
+                                <a:blip r:embed="rId8"/>
                                 <a:stretch>
                                   <a:fillRect r="-7574"/>
                                 </a:stretch>
@@ -279,7 +279,7 @@
                       <v:path arrowok="t" o:connecttype="custom" o:connectlocs="0,0;7315200,0;7315200,1130373;3620757,733885;0,1092249;0,0" o:connectangles="0,0,0,0,0,0"/>
                     </v:shape>
                     <v:rect id="Rectangle 151" o:spid="_x0000_s1028" style="position:absolute;width:73152;height:12161;visibility:visible;mso-wrap-style:square;v-text-anchor:middle" o:gfxdata="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" stroked="f" strokeweight="1pt">
-                      <v:fill r:id="rId7" o:title="" recolor="t" rotate="t" type="frame"/>
+                      <v:fill r:id="rId9" o:title="" recolor="t" rotate="t" type="frame"/>
                     </v:rect>
                     <w10:wrap anchorx="page" anchory="page"/>
                   </v:group>
@@ -892,7 +892,6 @@
                                   <w:sdtEndPr>
                                     <w:rPr>
                                       <w:caps w:val="0"/>
-                                      <w:color w:val="323E4F" w:themeColor="text2" w:themeShade="BF"/>
                                     </w:rPr>
                                   </w:sdtEndPr>
                                   <w:sdtContent>
@@ -995,7 +994,6 @@
                             <w:sdtEndPr>
                               <w:rPr>
                                 <w:caps w:val="0"/>
-                                <w:color w:val="323E4F" w:themeColor="text2" w:themeShade="BF"/>
                               </w:rPr>
                             </w:sdtEndPr>
                             <w:sdtContent>
@@ -1133,7 +1131,7 @@
             <w:ptab w:relativeTo="margin" w:alignment="right" w:leader="dot"/>
           </w:r>
           <w:r>
-            <w:t>3</w:t>
+            <w:t>2</w:t>
           </w:r>
         </w:p>
         <w:p>
@@ -1147,7 +1145,7 @@
             <w:ptab w:relativeTo="margin" w:alignment="right" w:leader="dot"/>
           </w:r>
           <w:r>
-            <w:t>4</w:t>
+            <w:t>3</w:t>
           </w:r>
         </w:p>
         <w:p>
@@ -1174,7 +1172,7 @@
             <w:rPr>
               <w:b w:val="0"/>
             </w:rPr>
-            <w:t>4</w:t>
+            <w:t>3</w:t>
           </w:r>
         </w:p>
         <w:p>
@@ -1201,7 +1199,7 @@
             <w:rPr>
               <w:b w:val="0"/>
             </w:rPr>
-            <w:t>5</w:t>
+            <w:t>4</w:t>
           </w:r>
         </w:p>
         <w:p>
@@ -1228,7 +1226,7 @@
             <w:rPr>
               <w:b w:val="0"/>
             </w:rPr>
-            <w:t>7</w:t>
+            <w:t>5</w:t>
           </w:r>
         </w:p>
         <w:p>
@@ -1255,7 +1253,7 @@
             <w:rPr>
               <w:b w:val="0"/>
             </w:rPr>
-            <w:t>8</w:t>
+            <w:t>6</w:t>
           </w:r>
         </w:p>
         <w:p>
@@ -1282,7 +1280,7 @@
             <w:rPr>
               <w:b w:val="0"/>
             </w:rPr>
-            <w:t>9</w:t>
+            <w:t>7</w:t>
           </w:r>
         </w:p>
         <w:p>
@@ -1309,7 +1307,7 @@
             <w:rPr>
               <w:b w:val="0"/>
             </w:rPr>
-            <w:t>10</w:t>
+            <w:t>8</w:t>
           </w:r>
         </w:p>
         <w:p>
@@ -1336,8 +1334,10 @@
             <w:rPr>
               <w:b w:val="0"/>
             </w:rPr>
-            <w:t>11</w:t>
-          </w:r>
+            <w:t>9</w:t>
+          </w:r>
+          <w:bookmarkStart w:id="0" w:name="_GoBack"/>
+          <w:bookmarkEnd w:id="0"/>
         </w:p>
         <w:p>
           <w:pPr>
@@ -2413,6 +2413,12 @@
           <w:lang w:val="en-US"/>
         </w:rPr>
       </w:pPr>
+      <w:r>
+        <w:rPr>
+          <w:lang w:val="en-US"/>
+        </w:rPr>
+        <w:t>Brainstorm ideas for the simulation.</w:t>
+      </w:r>
     </w:p>
     <w:p>
       <w:pPr>
@@ -2444,6 +2450,12 @@
           <w:lang w:val="en-US"/>
         </w:rPr>
       </w:pPr>
+      <w:r>
+        <w:rPr>
+          <w:lang w:val="en-US"/>
+        </w:rPr>
+        <w:t>Brainstorming ideas for the simulation.</w:t>
+      </w:r>
     </w:p>
     <w:p>
       <w:pPr>
@@ -2476,6 +2488,12 @@
           <w:lang w:val="en-US"/>
         </w:rPr>
       </w:pPr>
+      <w:r>
+        <w:rPr>
+          <w:lang w:val="en-US"/>
+        </w:rPr>
+        <w:t>Decided which idea we are going to use for the simulation.</w:t>
+      </w:r>
     </w:p>
     <w:p>
       <w:pPr>
@@ -2509,6 +2527,43 @@
           <w:lang w:val="en-US"/>
         </w:rPr>
       </w:pPr>
+      <w:r>
+        <w:rPr>
+          <w:lang w:val="en-US"/>
+        </w:rPr>
+        <w:t>Meeting</w:t>
+      </w:r>
+      <w:r>
+        <w:rPr>
+          <w:lang w:val="en-US"/>
+        </w:rPr>
+        <w:t xml:space="preserve"> with a tutor</w:t>
+      </w:r>
+      <w:r>
+        <w:rPr>
+          <w:lang w:val="en-US"/>
+        </w:rPr>
+        <w:t>:</w:t>
+      </w:r>
+      <w:r>
+        <w:rPr>
+          <w:lang w:val="en-US"/>
+        </w:rPr>
+        <w:t xml:space="preserve"> February 19</w:t>
+      </w:r>
+      <w:r>
+        <w:rPr>
+          <w:vertAlign w:val="superscript"/>
+          <w:lang w:val="en-US"/>
+        </w:rPr>
+        <w:t>th</w:t>
+      </w:r>
+      <w:r>
+        <w:rPr>
+          <w:lang w:val="en-US"/>
+        </w:rPr>
+        <w:t>, 13:45.</w:t>
+      </w:r>
     </w:p>
     <w:p>
       <w:pPr>
@@ -2737,9 +2792,66 @@
               <w:spacing w:before="100" w:beforeAutospacing="1" w:after="100" w:afterAutospacing="1"/>
               <w:ind w:left="0"/>
               <w:rPr>
+                <w:sz w:val="16"/>
+                <w:szCs w:val="16"/>
+                <w:lang w:val="en-US"/>
+              </w:rPr>
+            </w:pPr>
+            <w:r>
+              <w:rPr>
                 <w:b/>
-                <w:sz w:val="24"/>
-                <w:szCs w:val="24"/>
+                <w:sz w:val="16"/>
+                <w:szCs w:val="16"/>
+                <w:lang w:val="en-US"/>
+              </w:rPr>
+              <w:t>30mins</w:t>
+            </w:r>
+            <w:r>
+              <w:rPr>
+                <w:sz w:val="16"/>
+                <w:szCs w:val="16"/>
+                <w:lang w:val="en-US"/>
+              </w:rPr>
+              <w:t xml:space="preserve"> </w:t>
+            </w:r>
+            <w:r>
+              <w:rPr>
+                <w:sz w:val="16"/>
+                <w:szCs w:val="16"/>
+                <w:lang w:val="en-US"/>
+              </w:rPr>
+              <w:t>–</w:t>
+            </w:r>
+            <w:r>
+              <w:rPr>
+                <w:sz w:val="16"/>
+                <w:szCs w:val="16"/>
+                <w:lang w:val="en-US"/>
+              </w:rPr>
+              <w:t xml:space="preserve"> </w:t>
+            </w:r>
+            <w:r>
+              <w:rPr>
+                <w:sz w:val="16"/>
+                <w:szCs w:val="16"/>
+                <w:lang w:val="en-US"/>
+              </w:rPr>
+              <w:t>looking for ideas for the simulation.</w:t>
+            </w:r>
+          </w:p>
+        </w:tc>
+        <w:tc>
+          <w:tcPr>
+            <w:tcW w:w="1701" w:type="dxa"/>
+          </w:tcPr>
+          <w:p>
+            <w:pPr>
+              <w:pStyle w:val="ListParagraph"/>
+              <w:spacing w:before="100" w:beforeAutospacing="1" w:after="100" w:afterAutospacing="1"/>
+              <w:ind w:left="0"/>
+              <w:rPr>
+                <w:sz w:val="16"/>
+                <w:szCs w:val="16"/>
                 <w:lang w:val="en-US"/>
               </w:rPr>
             </w:pPr>
@@ -2755,9 +2867,8 @@
               <w:spacing w:before="100" w:beforeAutospacing="1" w:after="100" w:afterAutospacing="1"/>
               <w:ind w:left="0"/>
               <w:rPr>
-                <w:b/>
-                <w:sz w:val="24"/>
-                <w:szCs w:val="24"/>
+                <w:sz w:val="16"/>
+                <w:szCs w:val="16"/>
                 <w:lang w:val="en-US"/>
               </w:rPr>
             </w:pPr>
@@ -2773,9 +2884,8 @@
               <w:spacing w:before="100" w:beforeAutospacing="1" w:after="100" w:afterAutospacing="1"/>
               <w:ind w:left="0"/>
               <w:rPr>
-                <w:b/>
-                <w:sz w:val="24"/>
-                <w:szCs w:val="24"/>
+                <w:sz w:val="16"/>
+                <w:szCs w:val="16"/>
                 <w:lang w:val="en-US"/>
               </w:rPr>
             </w:pPr>
@@ -2791,8 +2901,8 @@
               <w:spacing w:before="100" w:beforeAutospacing="1" w:after="100" w:afterAutospacing="1"/>
               <w:ind w:left="0"/>
               <w:rPr>
-                <w:sz w:val="24"/>
-                <w:szCs w:val="24"/>
+                <w:sz w:val="16"/>
+                <w:szCs w:val="16"/>
                 <w:lang w:val="en-US"/>
               </w:rPr>
             </w:pPr>
@@ -2808,25 +2918,8 @@
               <w:spacing w:before="100" w:beforeAutospacing="1" w:after="100" w:afterAutospacing="1"/>
               <w:ind w:left="0"/>
               <w:rPr>
-                <w:sz w:val="24"/>
-                <w:szCs w:val="24"/>
-                <w:lang w:val="en-US"/>
-              </w:rPr>
-            </w:pPr>
-          </w:p>
-        </w:tc>
-        <w:tc>
-          <w:tcPr>
-            <w:tcW w:w="1701" w:type="dxa"/>
-          </w:tcPr>
-          <w:p>
-            <w:pPr>
-              <w:pStyle w:val="ListParagraph"/>
-              <w:spacing w:before="100" w:beforeAutospacing="1" w:after="100" w:afterAutospacing="1"/>
-              <w:ind w:left="0"/>
-              <w:rPr>
-                <w:sz w:val="24"/>
-                <w:szCs w:val="24"/>
+                <w:sz w:val="16"/>
+                <w:szCs w:val="16"/>
                 <w:lang w:val="en-US"/>
               </w:rPr>
             </w:pPr>
@@ -2908,8 +3001,6 @@
         </w:rPr>
         <w:t>25</w:t>
       </w:r>
-      <w:bookmarkStart w:id="0" w:name="_GoBack"/>
-      <w:bookmarkEnd w:id="0"/>
       <w:r>
         <w:rPr>
           <w:sz w:val="24"/>
@@ -2950,6 +3041,36 @@
           <w:lang w:val="en-US"/>
         </w:rPr>
       </w:pPr>
+      <w:r>
+        <w:rPr>
+          <w:lang w:val="en-US"/>
+        </w:rPr>
+        <w:t xml:space="preserve">Prepare final version of the </w:t>
+      </w:r>
+      <w:r>
+        <w:rPr>
+          <w:lang w:val="en-US"/>
+        </w:rPr>
+        <w:t>p</w:t>
+      </w:r>
+      <w:r>
+        <w:rPr>
+          <w:lang w:val="en-US"/>
+        </w:rPr>
+        <w:t xml:space="preserve">roject </w:t>
+      </w:r>
+      <w:r>
+        <w:rPr>
+          <w:lang w:val="en-US"/>
+        </w:rPr>
+        <w:t>p</w:t>
+      </w:r>
+      <w:r>
+        <w:rPr>
+          <w:lang w:val="en-US"/>
+        </w:rPr>
+        <w:t>lan.</w:t>
+      </w:r>
     </w:p>
     <w:p>
       <w:pPr>
@@ -2981,6 +3102,36 @@
           <w:lang w:val="en-US"/>
         </w:rPr>
       </w:pPr>
+      <w:r>
+        <w:rPr>
+          <w:lang w:val="en-US"/>
+        </w:rPr>
+        <w:t xml:space="preserve">Making final version of the </w:t>
+      </w:r>
+      <w:r>
+        <w:rPr>
+          <w:lang w:val="en-US"/>
+        </w:rPr>
+        <w:t>p</w:t>
+      </w:r>
+      <w:r>
+        <w:rPr>
+          <w:lang w:val="en-US"/>
+        </w:rPr>
+        <w:t xml:space="preserve">roject </w:t>
+      </w:r>
+      <w:r>
+        <w:rPr>
+          <w:lang w:val="en-US"/>
+        </w:rPr>
+        <w:t>p</w:t>
+      </w:r>
+      <w:r>
+        <w:rPr>
+          <w:lang w:val="en-US"/>
+        </w:rPr>
+        <w:t>lan.</w:t>
+      </w:r>
     </w:p>
     <w:p>
       <w:pPr>
@@ -3013,6 +3164,36 @@
           <w:lang w:val="en-US"/>
         </w:rPr>
       </w:pPr>
+      <w:r>
+        <w:rPr>
+          <w:lang w:val="en-US"/>
+        </w:rPr>
+        <w:t xml:space="preserve">Made final version of the </w:t>
+      </w:r>
+      <w:r>
+        <w:rPr>
+          <w:lang w:val="en-US"/>
+        </w:rPr>
+        <w:t>p</w:t>
+      </w:r>
+      <w:r>
+        <w:rPr>
+          <w:lang w:val="en-US"/>
+        </w:rPr>
+        <w:t xml:space="preserve">roject </w:t>
+      </w:r>
+      <w:r>
+        <w:rPr>
+          <w:lang w:val="en-US"/>
+        </w:rPr>
+        <w:t>p</w:t>
+      </w:r>
+      <w:r>
+        <w:rPr>
+          <w:lang w:val="en-US"/>
+        </w:rPr>
+        <w:t>lan.</w:t>
+      </w:r>
     </w:p>
     <w:p>
       <w:pPr>
@@ -3046,6 +3227,31 @@
           <w:lang w:val="en-US"/>
         </w:rPr>
       </w:pPr>
+      <w:r>
+        <w:rPr>
+          <w:lang w:val="en-US"/>
+        </w:rPr>
+        <w:t>Meeting</w:t>
+      </w:r>
+      <w:r>
+        <w:rPr>
+          <w:lang w:val="en-US"/>
+        </w:rPr>
+        <w:t xml:space="preserve"> with a tutor: February 26</w:t>
+      </w:r>
+      <w:r>
+        <w:rPr>
+          <w:vertAlign w:val="superscript"/>
+          <w:lang w:val="en-US"/>
+        </w:rPr>
+        <w:t>th</w:t>
+      </w:r>
+      <w:r>
+        <w:rPr>
+          <w:lang w:val="en-US"/>
+        </w:rPr>
+        <w:t>, 13:45.</w:t>
+      </w:r>
     </w:p>
     <w:p>
       <w:pPr>
@@ -3274,9 +3480,42 @@
               <w:spacing w:before="100" w:beforeAutospacing="1" w:after="100" w:afterAutospacing="1"/>
               <w:ind w:left="0"/>
               <w:rPr>
+                <w:sz w:val="16"/>
+                <w:szCs w:val="16"/>
+                <w:lang w:val="en-US"/>
+              </w:rPr>
+            </w:pPr>
+            <w:r>
+              <w:rPr>
                 <w:b/>
-                <w:sz w:val="24"/>
-                <w:szCs w:val="24"/>
+                <w:sz w:val="16"/>
+                <w:szCs w:val="16"/>
+                <w:lang w:val="en-US"/>
+              </w:rPr>
+              <w:t xml:space="preserve">1h </w:t>
+            </w:r>
+            <w:r>
+              <w:rPr>
+                <w:sz w:val="16"/>
+                <w:szCs w:val="16"/>
+                <w:lang w:val="en-US"/>
+              </w:rPr>
+              <w:t>– checking Project Plan, making some minor changes, filling in risks table.</w:t>
+            </w:r>
+          </w:p>
+        </w:tc>
+        <w:tc>
+          <w:tcPr>
+            <w:tcW w:w="1701" w:type="dxa"/>
+          </w:tcPr>
+          <w:p>
+            <w:pPr>
+              <w:pStyle w:val="ListParagraph"/>
+              <w:spacing w:before="100" w:beforeAutospacing="1" w:after="100" w:afterAutospacing="1"/>
+              <w:ind w:left="0"/>
+              <w:rPr>
+                <w:sz w:val="16"/>
+                <w:szCs w:val="16"/>
                 <w:lang w:val="en-US"/>
               </w:rPr>
             </w:pPr>
@@ -3292,9 +3531,8 @@
               <w:spacing w:before="100" w:beforeAutospacing="1" w:after="100" w:afterAutospacing="1"/>
               <w:ind w:left="0"/>
               <w:rPr>
-                <w:b/>
-                <w:sz w:val="24"/>
-                <w:szCs w:val="24"/>
+                <w:sz w:val="16"/>
+                <w:szCs w:val="16"/>
                 <w:lang w:val="en-US"/>
               </w:rPr>
             </w:pPr>
@@ -3310,9 +3548,8 @@
               <w:spacing w:before="100" w:beforeAutospacing="1" w:after="100" w:afterAutospacing="1"/>
               <w:ind w:left="0"/>
               <w:rPr>
-                <w:b/>
-                <w:sz w:val="24"/>
-                <w:szCs w:val="24"/>
+                <w:sz w:val="16"/>
+                <w:szCs w:val="16"/>
                 <w:lang w:val="en-US"/>
               </w:rPr>
             </w:pPr>
@@ -3328,8 +3565,8 @@
               <w:spacing w:before="100" w:beforeAutospacing="1" w:after="100" w:afterAutospacing="1"/>
               <w:ind w:left="0"/>
               <w:rPr>
-                <w:sz w:val="24"/>
-                <w:szCs w:val="24"/>
+                <w:sz w:val="16"/>
+                <w:szCs w:val="16"/>
                 <w:lang w:val="en-US"/>
               </w:rPr>
             </w:pPr>
@@ -3345,8 +3582,704 @@
               <w:spacing w:before="100" w:beforeAutospacing="1" w:after="100" w:afterAutospacing="1"/>
               <w:ind w:left="0"/>
               <w:rPr>
+                <w:sz w:val="16"/>
+                <w:szCs w:val="16"/>
+                <w:lang w:val="en-US"/>
+              </w:rPr>
+            </w:pPr>
+          </w:p>
+        </w:tc>
+      </w:tr>
+    </w:tbl>
+    <w:p>
+      <w:r>
+        <w:br w:type="page"/>
+      </w:r>
+    </w:p>
+    <w:p>
+      <w:pPr>
+        <w:rPr>
+          <w:color w:val="2F5496" w:themeColor="accent1" w:themeShade="BF"/>
+          <w:sz w:val="40"/>
+          <w:szCs w:val="40"/>
+          <w:lang w:val="en-US"/>
+        </w:rPr>
+      </w:pPr>
+      <w:r>
+        <w:rPr>
+          <w:color w:val="2F5496" w:themeColor="accent1" w:themeShade="BF"/>
+          <w:sz w:val="40"/>
+          <w:szCs w:val="40"/>
+          <w:lang w:val="en-US"/>
+        </w:rPr>
+        <w:lastRenderedPageBreak/>
+        <w:t xml:space="preserve">Week </w:t>
+      </w:r>
+      <w:r>
+        <w:rPr>
+          <w:color w:val="2F5496" w:themeColor="accent1" w:themeShade="BF"/>
+          <w:sz w:val="40"/>
+          <w:szCs w:val="40"/>
+          <w:lang w:val="en-US"/>
+        </w:rPr>
+        <w:t>3</w:t>
+      </w:r>
+      <w:r>
+        <w:rPr>
+          <w:color w:val="2F5496" w:themeColor="accent1" w:themeShade="BF"/>
+          <w:sz w:val="40"/>
+          <w:szCs w:val="40"/>
+          <w:lang w:val="en-US"/>
+        </w:rPr>
+        <w:tab/>
+      </w:r>
+    </w:p>
+    <w:p>
+      <w:pPr>
+        <w:spacing w:after="480"/>
+        <w:rPr>
+          <w:sz w:val="28"/>
+          <w:szCs w:val="28"/>
+          <w:lang w:val="en-US"/>
+        </w:rPr>
+      </w:pPr>
+      <w:r>
+        <w:rPr>
+          <w:sz w:val="24"/>
+          <w:szCs w:val="24"/>
+          <w:lang w:val="en-US"/>
+        </w:rPr>
+        <w:t>26</w:t>
+      </w:r>
+      <w:r>
+        <w:rPr>
+          <w:sz w:val="24"/>
+          <w:szCs w:val="24"/>
+          <w:lang w:val="en-US"/>
+        </w:rPr>
+        <w:t xml:space="preserve">/02/2018 – </w:t>
+      </w:r>
+      <w:r>
+        <w:rPr>
+          <w:sz w:val="24"/>
+          <w:szCs w:val="24"/>
+          <w:lang w:val="en-US"/>
+        </w:rPr>
+        <w:t>04</w:t>
+      </w:r>
+      <w:r>
+        <w:rPr>
+          <w:sz w:val="24"/>
+          <w:szCs w:val="24"/>
+          <w:lang w:val="en-US"/>
+        </w:rPr>
+        <w:t>/0</w:t>
+      </w:r>
+      <w:r>
+        <w:rPr>
+          <w:sz w:val="24"/>
+          <w:szCs w:val="24"/>
+          <w:lang w:val="en-US"/>
+        </w:rPr>
+        <w:t>3</w:t>
+      </w:r>
+      <w:r>
+        <w:rPr>
+          <w:sz w:val="24"/>
+          <w:szCs w:val="24"/>
+          <w:lang w:val="en-US"/>
+        </w:rPr>
+        <w:t>/2018</w:t>
+      </w:r>
+    </w:p>
+    <w:p>
+      <w:pPr>
+        <w:spacing w:before="120" w:after="120"/>
+        <w:rPr>
+          <w:b/>
+          <w:lang w:val="en-US"/>
+        </w:rPr>
+      </w:pPr>
+      <w:r>
+        <w:rPr>
+          <w:b/>
+          <w:sz w:val="24"/>
+          <w:szCs w:val="24"/>
+          <w:lang w:val="en-US"/>
+        </w:rPr>
+        <w:t xml:space="preserve">Planned activities </w:t>
+      </w:r>
+    </w:p>
+    <w:p>
+      <w:pPr>
+        <w:pStyle w:val="ListParagraph"/>
+        <w:numPr>
+          <w:ilvl w:val="0"/>
+          <w:numId w:val="17"/>
+        </w:numPr>
+        <w:spacing w:after="240"/>
+        <w:rPr>
+          <w:b/>
+          <w:lang w:val="en-US"/>
+        </w:rPr>
+      </w:pPr>
+      <w:r>
+        <w:rPr>
+          <w:lang w:val="en-US"/>
+        </w:rPr>
+        <w:t xml:space="preserve">Update </w:t>
+      </w:r>
+      <w:r>
+        <w:rPr>
+          <w:lang w:val="en-US"/>
+        </w:rPr>
+        <w:t>p</w:t>
+      </w:r>
+      <w:r>
+        <w:rPr>
+          <w:lang w:val="en-US"/>
+        </w:rPr>
+        <w:t xml:space="preserve">roject </w:t>
+      </w:r>
+      <w:r>
+        <w:rPr>
+          <w:lang w:val="en-US"/>
+        </w:rPr>
+        <w:t>p</w:t>
+      </w:r>
+      <w:r>
+        <w:rPr>
+          <w:lang w:val="en-US"/>
+        </w:rPr>
+        <w:t>lan.</w:t>
+      </w:r>
+    </w:p>
+    <w:p>
+      <w:pPr>
+        <w:pStyle w:val="ListParagraph"/>
+        <w:numPr>
+          <w:ilvl w:val="0"/>
+          <w:numId w:val="17"/>
+        </w:numPr>
+        <w:spacing w:after="240"/>
+        <w:rPr>
+          <w:b/>
+          <w:lang w:val="en-US"/>
+        </w:rPr>
+      </w:pPr>
+      <w:r>
+        <w:rPr>
+          <w:lang w:val="en-US"/>
+        </w:rPr>
+        <w:t xml:space="preserve">Discuss </w:t>
+      </w:r>
+      <w:r>
+        <w:rPr>
+          <w:lang w:val="en-US"/>
+        </w:rPr>
+        <w:t>p</w:t>
+      </w:r>
+      <w:r>
+        <w:rPr>
+          <w:lang w:val="en-US"/>
+        </w:rPr>
+        <w:t xml:space="preserve">roject </w:t>
+      </w:r>
+      <w:r>
+        <w:rPr>
+          <w:lang w:val="en-US"/>
+        </w:rPr>
+        <w:t>p</w:t>
+      </w:r>
+      <w:r>
+        <w:rPr>
+          <w:lang w:val="en-US"/>
+        </w:rPr>
+        <w:t>lan.</w:t>
+      </w:r>
+    </w:p>
+    <w:p>
+      <w:pPr>
+        <w:pStyle w:val="ListParagraph"/>
+        <w:numPr>
+          <w:ilvl w:val="0"/>
+          <w:numId w:val="17"/>
+        </w:numPr>
+        <w:spacing w:after="240"/>
+        <w:rPr>
+          <w:b/>
+          <w:lang w:val="en-US"/>
+        </w:rPr>
+      </w:pPr>
+      <w:r>
+        <w:rPr>
+          <w:lang w:val="en-US"/>
+        </w:rPr>
+        <w:t>Create concept version of plan for iteration 1.</w:t>
+      </w:r>
+    </w:p>
+    <w:p>
+      <w:pPr>
+        <w:pStyle w:val="ListParagraph"/>
+        <w:numPr>
+          <w:ilvl w:val="0"/>
+          <w:numId w:val="17"/>
+        </w:numPr>
+        <w:spacing w:after="240"/>
+        <w:rPr>
+          <w:b/>
+          <w:lang w:val="en-US"/>
+        </w:rPr>
+      </w:pPr>
+      <w:r>
+        <w:rPr>
+          <w:lang w:val="en-US"/>
+        </w:rPr>
+        <w:t>Create URS.</w:t>
+      </w:r>
+    </w:p>
+    <w:p>
+      <w:pPr>
+        <w:spacing w:before="360" w:after="120"/>
+        <w:rPr>
+          <w:b/>
+          <w:lang w:val="en-US"/>
+        </w:rPr>
+      </w:pPr>
+      <w:r>
+        <w:rPr>
+          <w:b/>
+          <w:sz w:val="24"/>
+          <w:szCs w:val="24"/>
+          <w:lang w:val="en-US"/>
+        </w:rPr>
+        <w:t>Performed activities</w:t>
+      </w:r>
+    </w:p>
+    <w:p>
+      <w:pPr>
+        <w:pStyle w:val="ListParagraph"/>
+        <w:numPr>
+          <w:ilvl w:val="0"/>
+          <w:numId w:val="17"/>
+        </w:numPr>
+        <w:spacing w:after="240"/>
+        <w:rPr>
+          <w:lang w:val="en-US"/>
+        </w:rPr>
+      </w:pPr>
+      <w:r>
+        <w:rPr>
+          <w:lang w:val="en-US"/>
+        </w:rPr>
+        <w:t xml:space="preserve">Updating </w:t>
+      </w:r>
+      <w:r>
+        <w:rPr>
+          <w:lang w:val="en-US"/>
+        </w:rPr>
+        <w:t>p</w:t>
+      </w:r>
+      <w:r>
+        <w:rPr>
+          <w:lang w:val="en-US"/>
+        </w:rPr>
+        <w:t xml:space="preserve">roject </w:t>
+      </w:r>
+      <w:r>
+        <w:rPr>
+          <w:lang w:val="en-US"/>
+        </w:rPr>
+        <w:t>p</w:t>
+      </w:r>
+      <w:r>
+        <w:rPr>
+          <w:lang w:val="en-US"/>
+        </w:rPr>
+        <w:t>lan.</w:t>
+      </w:r>
+    </w:p>
+    <w:p>
+      <w:pPr>
+        <w:spacing w:before="360" w:after="240"/>
+        <w:rPr>
+          <w:b/>
+          <w:lang w:val="en-US"/>
+        </w:rPr>
+      </w:pPr>
+      <w:r>
+        <w:rPr>
+          <w:b/>
+          <w:sz w:val="24"/>
+          <w:szCs w:val="24"/>
+          <w:lang w:val="en-US"/>
+        </w:rPr>
+        <w:t>Completed activities</w:t>
+      </w:r>
+    </w:p>
+    <w:p>
+      <w:pPr>
+        <w:pStyle w:val="ListParagraph"/>
+        <w:numPr>
+          <w:ilvl w:val="0"/>
+          <w:numId w:val="17"/>
+        </w:numPr>
+        <w:spacing w:after="120"/>
+        <w:rPr>
+          <w:b/>
+          <w:lang w:val="en-US"/>
+        </w:rPr>
+      </w:pPr>
+      <w:r>
+        <w:rPr>
+          <w:lang w:val="en-US"/>
+        </w:rPr>
+        <w:t xml:space="preserve">Updated </w:t>
+      </w:r>
+      <w:r>
+        <w:rPr>
+          <w:lang w:val="en-US"/>
+        </w:rPr>
+        <w:t>p</w:t>
+      </w:r>
+      <w:r>
+        <w:rPr>
+          <w:lang w:val="en-US"/>
+        </w:rPr>
+        <w:t xml:space="preserve">roject </w:t>
+      </w:r>
+      <w:r>
+        <w:rPr>
+          <w:lang w:val="en-US"/>
+        </w:rPr>
+        <w:t>p</w:t>
+      </w:r>
+      <w:r>
+        <w:rPr>
+          <w:lang w:val="en-US"/>
+        </w:rPr>
+        <w:t>lan.</w:t>
+      </w:r>
+    </w:p>
+    <w:p>
+      <w:pPr>
+        <w:spacing w:before="360" w:after="120"/>
+        <w:rPr>
+          <w:b/>
+          <w:lang w:val="en-US"/>
+        </w:rPr>
+      </w:pPr>
+      <w:r>
+        <w:rPr>
+          <w:b/>
+          <w:sz w:val="24"/>
+          <w:szCs w:val="24"/>
+          <w:lang w:val="en-US"/>
+        </w:rPr>
+        <w:t xml:space="preserve">Agreements </w:t>
+      </w:r>
+    </w:p>
+    <w:p>
+      <w:pPr>
+        <w:pStyle w:val="ListParagraph"/>
+        <w:numPr>
+          <w:ilvl w:val="0"/>
+          <w:numId w:val="17"/>
+        </w:numPr>
+        <w:spacing w:after="240"/>
+        <w:ind w:left="714" w:hanging="357"/>
+        <w:rPr>
+          <w:b/>
+          <w:lang w:val="en-US"/>
+        </w:rPr>
+      </w:pPr>
+      <w:r>
+        <w:rPr>
+          <w:lang w:val="en-US"/>
+        </w:rPr>
+        <w:t>Meeting</w:t>
+      </w:r>
+      <w:r>
+        <w:rPr>
+          <w:lang w:val="en-US"/>
+        </w:rPr>
+        <w:t xml:space="preserve"> with a tutor: March 5</w:t>
+      </w:r>
+      <w:r>
+        <w:rPr>
+          <w:vertAlign w:val="superscript"/>
+          <w:lang w:val="en-US"/>
+        </w:rPr>
+        <w:t>th</w:t>
+      </w:r>
+      <w:r>
+        <w:rPr>
+          <w:lang w:val="en-US"/>
+        </w:rPr>
+        <w:t>, 13:45.</w:t>
+      </w:r>
+    </w:p>
+    <w:p>
+      <w:pPr>
+        <w:spacing w:before="360" w:after="120"/>
+        <w:rPr>
+          <w:b/>
+          <w:sz w:val="24"/>
+          <w:szCs w:val="24"/>
+          <w:lang w:val="en-US"/>
+        </w:rPr>
+      </w:pPr>
+      <w:r>
+        <w:rPr>
+          <w:b/>
+          <w:sz w:val="24"/>
+          <w:szCs w:val="24"/>
+          <w:lang w:val="en-US"/>
+        </w:rPr>
+        <w:t>Table with activities and hours spent per group member</w:t>
+      </w:r>
+    </w:p>
+    <w:tbl>
+      <w:tblPr>
+        <w:tblW w:w="11341" w:type="dxa"/>
+        <w:tblInd w:w="-1418" w:type="dxa"/>
+        <w:tblLook w:val="04A0" w:firstRow="1" w:lastRow="0" w:firstColumn="1" w:lastColumn="0" w:noHBand="0" w:noVBand="1"/>
+      </w:tblPr>
+      <w:tblGrid>
+        <w:gridCol w:w="1891"/>
+        <w:gridCol w:w="1890"/>
+        <w:gridCol w:w="1890"/>
+        <w:gridCol w:w="1890"/>
+        <w:gridCol w:w="1890"/>
+        <w:gridCol w:w="1890"/>
+      </w:tblGrid>
+      <w:tr>
+        <w:trPr>
+          <w:trHeight w:val="347"/>
+        </w:trPr>
+        <w:tc>
+          <w:tcPr>
+            <w:tcW w:w="1701" w:type="dxa"/>
+          </w:tcPr>
+          <w:p>
+            <w:pPr>
+              <w:pStyle w:val="ListParagraph"/>
+              <w:spacing w:before="100" w:beforeAutospacing="1" w:after="100" w:afterAutospacing="1"/>
+              <w:ind w:left="0"/>
+              <w:jc w:val="center"/>
+              <w:rPr>
+                <w:b/>
                 <w:sz w:val="24"/>
                 <w:szCs w:val="24"/>
+                <w:lang w:val="en-US"/>
+              </w:rPr>
+            </w:pPr>
+            <w:r>
+              <w:rPr>
+                <w:b/>
+                <w:sz w:val="24"/>
+                <w:szCs w:val="24"/>
+                <w:lang w:val="en-US"/>
+              </w:rPr>
+              <w:t>Monika</w:t>
+            </w:r>
+          </w:p>
+        </w:tc>
+        <w:tc>
+          <w:tcPr>
+            <w:tcW w:w="1701" w:type="dxa"/>
+          </w:tcPr>
+          <w:p>
+            <w:pPr>
+              <w:pStyle w:val="ListParagraph"/>
+              <w:spacing w:before="100" w:beforeAutospacing="1" w:after="100" w:afterAutospacing="1"/>
+              <w:ind w:left="0"/>
+              <w:jc w:val="center"/>
+              <w:rPr>
+                <w:b/>
+                <w:sz w:val="24"/>
+                <w:szCs w:val="24"/>
+                <w:lang w:val="en-US"/>
+              </w:rPr>
+            </w:pPr>
+            <w:r>
+              <w:rPr>
+                <w:b/>
+                <w:sz w:val="24"/>
+                <w:szCs w:val="24"/>
+                <w:lang w:val="en-US"/>
+              </w:rPr>
+              <w:t>Ignas</w:t>
+            </w:r>
+          </w:p>
+        </w:tc>
+        <w:tc>
+          <w:tcPr>
+            <w:tcW w:w="1701" w:type="dxa"/>
+          </w:tcPr>
+          <w:p>
+            <w:pPr>
+              <w:pStyle w:val="ListParagraph"/>
+              <w:spacing w:before="100" w:beforeAutospacing="1" w:after="100" w:afterAutospacing="1"/>
+              <w:ind w:left="0"/>
+              <w:jc w:val="center"/>
+              <w:rPr>
+                <w:b/>
+                <w:sz w:val="24"/>
+                <w:szCs w:val="24"/>
+                <w:lang w:val="en-US"/>
+              </w:rPr>
+            </w:pPr>
+            <w:proofErr w:type="spellStart"/>
+            <w:r>
+              <w:rPr>
+                <w:b/>
+                <w:sz w:val="24"/>
+                <w:szCs w:val="24"/>
+                <w:lang w:val="en-US"/>
+              </w:rPr>
+              <w:t>Yoanna</w:t>
+            </w:r>
+            <w:proofErr w:type="spellEnd"/>
+          </w:p>
+        </w:tc>
+        <w:tc>
+          <w:tcPr>
+            <w:tcW w:w="1701" w:type="dxa"/>
+          </w:tcPr>
+          <w:p>
+            <w:pPr>
+              <w:pStyle w:val="ListParagraph"/>
+              <w:spacing w:before="100" w:beforeAutospacing="1" w:after="100" w:afterAutospacing="1"/>
+              <w:ind w:left="0"/>
+              <w:jc w:val="center"/>
+              <w:rPr>
+                <w:b/>
+                <w:sz w:val="24"/>
+                <w:szCs w:val="24"/>
+                <w:lang w:val="en-US"/>
+              </w:rPr>
+            </w:pPr>
+            <w:r>
+              <w:rPr>
+                <w:b/>
+                <w:sz w:val="24"/>
+                <w:szCs w:val="24"/>
+                <w:lang w:val="en-US"/>
+              </w:rPr>
+              <w:t>Teodor</w:t>
+            </w:r>
+          </w:p>
+        </w:tc>
+        <w:tc>
+          <w:tcPr>
+            <w:tcW w:w="1701" w:type="dxa"/>
+          </w:tcPr>
+          <w:p>
+            <w:pPr>
+              <w:pStyle w:val="ListParagraph"/>
+              <w:spacing w:before="100" w:beforeAutospacing="1" w:after="100" w:afterAutospacing="1"/>
+              <w:ind w:left="0"/>
+              <w:jc w:val="center"/>
+              <w:rPr>
+                <w:b/>
+                <w:sz w:val="24"/>
+                <w:szCs w:val="24"/>
+                <w:lang w:val="en-US"/>
+              </w:rPr>
+            </w:pPr>
+            <w:r>
+              <w:rPr>
+                <w:b/>
+                <w:sz w:val="24"/>
+                <w:szCs w:val="24"/>
+                <w:lang w:val="en-US"/>
+              </w:rPr>
+              <w:t>Vladimir</w:t>
+            </w:r>
+          </w:p>
+        </w:tc>
+        <w:tc>
+          <w:tcPr>
+            <w:tcW w:w="1701" w:type="dxa"/>
+          </w:tcPr>
+          <w:p>
+            <w:pPr>
+              <w:pStyle w:val="ListParagraph"/>
+              <w:spacing w:before="100" w:beforeAutospacing="1" w:after="100" w:afterAutospacing="1"/>
+              <w:ind w:left="0"/>
+              <w:jc w:val="center"/>
+              <w:rPr>
+                <w:b/>
+                <w:sz w:val="24"/>
+                <w:szCs w:val="24"/>
+                <w:lang w:val="en-US"/>
+              </w:rPr>
+            </w:pPr>
+            <w:proofErr w:type="spellStart"/>
+            <w:r>
+              <w:rPr>
+                <w:b/>
+                <w:sz w:val="24"/>
+                <w:szCs w:val="24"/>
+                <w:lang w:val="en-US"/>
+              </w:rPr>
+              <w:t>Rostislav</w:t>
+            </w:r>
+            <w:proofErr w:type="spellEnd"/>
+          </w:p>
+        </w:tc>
+      </w:tr>
+      <w:tr>
+        <w:trPr>
+          <w:trHeight w:val="1556"/>
+        </w:trPr>
+        <w:tc>
+          <w:tcPr>
+            <w:tcW w:w="1701" w:type="dxa"/>
+          </w:tcPr>
+          <w:p>
+            <w:pPr>
+              <w:pStyle w:val="ListParagraph"/>
+              <w:spacing w:before="100" w:beforeAutospacing="1" w:after="100" w:afterAutospacing="1"/>
+              <w:ind w:left="0"/>
+              <w:rPr>
+                <w:sz w:val="16"/>
+                <w:szCs w:val="16"/>
+                <w:lang w:val="en-US"/>
+              </w:rPr>
+            </w:pPr>
+            <w:r>
+              <w:rPr>
+                <w:b/>
+                <w:sz w:val="16"/>
+                <w:szCs w:val="16"/>
+                <w:lang w:val="en-US"/>
+              </w:rPr>
+              <w:t xml:space="preserve">1h </w:t>
+            </w:r>
+            <w:r>
+              <w:rPr>
+                <w:sz w:val="16"/>
+                <w:szCs w:val="16"/>
+                <w:lang w:val="en-US"/>
+              </w:rPr>
+              <w:t>– meeting with a group: discussing Project Plan, making some minor changes in the Project Plan.</w:t>
+            </w:r>
+          </w:p>
+        </w:tc>
+        <w:tc>
+          <w:tcPr>
+            <w:tcW w:w="1701" w:type="dxa"/>
+          </w:tcPr>
+          <w:p>
+            <w:pPr>
+              <w:pStyle w:val="ListParagraph"/>
+              <w:spacing w:before="100" w:beforeAutospacing="1" w:after="100" w:afterAutospacing="1"/>
+              <w:ind w:left="0"/>
+              <w:rPr>
+                <w:sz w:val="16"/>
+                <w:szCs w:val="16"/>
                 <w:lang w:val="en-US"/>
               </w:rPr>
             </w:pPr>
@@ -3362,8 +4295,59 @@
               <w:spacing w:before="100" w:beforeAutospacing="1" w:after="100" w:afterAutospacing="1"/>
               <w:ind w:left="0"/>
               <w:rPr>
-                <w:sz w:val="24"/>
-                <w:szCs w:val="24"/>
+                <w:sz w:val="16"/>
+                <w:szCs w:val="16"/>
+                <w:lang w:val="en-US"/>
+              </w:rPr>
+            </w:pPr>
+          </w:p>
+        </w:tc>
+        <w:tc>
+          <w:tcPr>
+            <w:tcW w:w="1701" w:type="dxa"/>
+          </w:tcPr>
+          <w:p>
+            <w:pPr>
+              <w:pStyle w:val="ListParagraph"/>
+              <w:spacing w:before="100" w:beforeAutospacing="1" w:after="100" w:afterAutospacing="1"/>
+              <w:ind w:left="0"/>
+              <w:rPr>
+                <w:sz w:val="16"/>
+                <w:szCs w:val="16"/>
+                <w:lang w:val="en-US"/>
+              </w:rPr>
+            </w:pPr>
+          </w:p>
+        </w:tc>
+        <w:tc>
+          <w:tcPr>
+            <w:tcW w:w="1701" w:type="dxa"/>
+          </w:tcPr>
+          <w:p>
+            <w:pPr>
+              <w:pStyle w:val="ListParagraph"/>
+              <w:spacing w:before="100" w:beforeAutospacing="1" w:after="100" w:afterAutospacing="1"/>
+              <w:ind w:left="0"/>
+              <w:rPr>
+                <w:sz w:val="16"/>
+                <w:szCs w:val="16"/>
+                <w:lang w:val="en-US"/>
+              </w:rPr>
+            </w:pPr>
+          </w:p>
+        </w:tc>
+        <w:tc>
+          <w:tcPr>
+            <w:tcW w:w="1701" w:type="dxa"/>
+          </w:tcPr>
+          <w:p>
+            <w:pPr>
+              <w:pStyle w:val="ListParagraph"/>
+              <w:spacing w:before="100" w:beforeAutospacing="1" w:after="100" w:afterAutospacing="1"/>
+              <w:ind w:left="0"/>
+              <w:rPr>
+                <w:sz w:val="16"/>
+                <w:szCs w:val="16"/>
                 <w:lang w:val="en-US"/>
               </w:rPr>
             </w:pPr>
@@ -3372,6 +4356,2927 @@
       </w:tr>
     </w:tbl>
     <w:p>
+      <w:r>
+        <w:br w:type="page"/>
+      </w:r>
+    </w:p>
+    <w:p>
+      <w:pPr>
+        <w:rPr>
+          <w:color w:val="2F5496" w:themeColor="accent1" w:themeShade="BF"/>
+          <w:sz w:val="40"/>
+          <w:szCs w:val="40"/>
+          <w:lang w:val="en-US"/>
+        </w:rPr>
+      </w:pPr>
+      <w:r>
+        <w:rPr>
+          <w:color w:val="2F5496" w:themeColor="accent1" w:themeShade="BF"/>
+          <w:sz w:val="40"/>
+          <w:szCs w:val="40"/>
+          <w:lang w:val="en-US"/>
+        </w:rPr>
+        <w:lastRenderedPageBreak/>
+        <w:t xml:space="preserve">Week </w:t>
+      </w:r>
+      <w:r>
+        <w:rPr>
+          <w:color w:val="2F5496" w:themeColor="accent1" w:themeShade="BF"/>
+          <w:sz w:val="40"/>
+          <w:szCs w:val="40"/>
+          <w:lang w:val="en-US"/>
+        </w:rPr>
+        <w:t>4</w:t>
+      </w:r>
+      <w:r>
+        <w:rPr>
+          <w:color w:val="2F5496" w:themeColor="accent1" w:themeShade="BF"/>
+          <w:sz w:val="40"/>
+          <w:szCs w:val="40"/>
+          <w:lang w:val="en-US"/>
+        </w:rPr>
+        <w:tab/>
+      </w:r>
+    </w:p>
+    <w:p>
+      <w:pPr>
+        <w:spacing w:after="480"/>
+        <w:rPr>
+          <w:sz w:val="28"/>
+          <w:szCs w:val="28"/>
+          <w:lang w:val="en-US"/>
+        </w:rPr>
+      </w:pPr>
+      <w:r>
+        <w:rPr>
+          <w:sz w:val="24"/>
+          <w:szCs w:val="24"/>
+          <w:lang w:val="en-US"/>
+        </w:rPr>
+        <w:t>05</w:t>
+      </w:r>
+      <w:r>
+        <w:rPr>
+          <w:sz w:val="24"/>
+          <w:szCs w:val="24"/>
+          <w:lang w:val="en-US"/>
+        </w:rPr>
+        <w:t>/0</w:t>
+      </w:r>
+      <w:r>
+        <w:rPr>
+          <w:sz w:val="24"/>
+          <w:szCs w:val="24"/>
+          <w:lang w:val="en-US"/>
+        </w:rPr>
+        <w:t>3</w:t>
+      </w:r>
+      <w:r>
+        <w:rPr>
+          <w:sz w:val="24"/>
+          <w:szCs w:val="24"/>
+          <w:lang w:val="en-US"/>
+        </w:rPr>
+        <w:t xml:space="preserve">/2018 – </w:t>
+      </w:r>
+      <w:r>
+        <w:rPr>
+          <w:sz w:val="24"/>
+          <w:szCs w:val="24"/>
+          <w:lang w:val="en-US"/>
+        </w:rPr>
+        <w:t>11</w:t>
+      </w:r>
+      <w:r>
+        <w:rPr>
+          <w:sz w:val="24"/>
+          <w:szCs w:val="24"/>
+          <w:lang w:val="en-US"/>
+        </w:rPr>
+        <w:t>/0</w:t>
+      </w:r>
+      <w:r>
+        <w:rPr>
+          <w:sz w:val="24"/>
+          <w:szCs w:val="24"/>
+          <w:lang w:val="en-US"/>
+        </w:rPr>
+        <w:t>3</w:t>
+      </w:r>
+      <w:r>
+        <w:rPr>
+          <w:sz w:val="24"/>
+          <w:szCs w:val="24"/>
+          <w:lang w:val="en-US"/>
+        </w:rPr>
+        <w:t>/2018</w:t>
+      </w:r>
+    </w:p>
+    <w:p>
+      <w:pPr>
+        <w:spacing w:before="120" w:after="120"/>
+        <w:rPr>
+          <w:b/>
+          <w:lang w:val="en-US"/>
+        </w:rPr>
+      </w:pPr>
+      <w:r>
+        <w:rPr>
+          <w:b/>
+          <w:sz w:val="24"/>
+          <w:szCs w:val="24"/>
+          <w:lang w:val="en-US"/>
+        </w:rPr>
+        <w:t xml:space="preserve">Planned activities </w:t>
+      </w:r>
+    </w:p>
+    <w:p>
+      <w:pPr>
+        <w:pStyle w:val="ListParagraph"/>
+        <w:numPr>
+          <w:ilvl w:val="0"/>
+          <w:numId w:val="17"/>
+        </w:numPr>
+        <w:spacing w:after="240"/>
+        <w:rPr>
+          <w:lang w:val="en-US"/>
+        </w:rPr>
+      </w:pPr>
+      <w:r>
+        <w:rPr>
+          <w:lang w:val="en-US"/>
+        </w:rPr>
+        <w:t>Discuss URS &amp; plan for iteration 1</w:t>
+      </w:r>
+      <w:r>
+        <w:rPr>
+          <w:lang w:val="en-US"/>
+        </w:rPr>
+        <w:t>.</w:t>
+      </w:r>
+    </w:p>
+    <w:p>
+      <w:pPr>
+        <w:pStyle w:val="ListParagraph"/>
+        <w:numPr>
+          <w:ilvl w:val="0"/>
+          <w:numId w:val="17"/>
+        </w:numPr>
+        <w:spacing w:after="240"/>
+        <w:rPr>
+          <w:lang w:val="en-US"/>
+        </w:rPr>
+      </w:pPr>
+      <w:r>
+        <w:rPr>
+          <w:lang w:val="en-US"/>
+        </w:rPr>
+        <w:t>Create</w:t>
+      </w:r>
+      <w:r>
+        <w:rPr>
+          <w:lang w:val="en-US"/>
+        </w:rPr>
+        <w:t xml:space="preserve"> URS &amp; plan for iteration 1</w:t>
+      </w:r>
+      <w:r>
+        <w:rPr>
+          <w:lang w:val="en-US"/>
+        </w:rPr>
+        <w:t>.</w:t>
+      </w:r>
+    </w:p>
+    <w:p>
+      <w:pPr>
+        <w:pStyle w:val="ListParagraph"/>
+        <w:numPr>
+          <w:ilvl w:val="0"/>
+          <w:numId w:val="17"/>
+        </w:numPr>
+        <w:spacing w:after="240"/>
+        <w:rPr>
+          <w:lang w:val="en-US"/>
+        </w:rPr>
+      </w:pPr>
+      <w:r>
+        <w:rPr>
+          <w:lang w:val="en-US"/>
+        </w:rPr>
+        <w:t>Create work division report</w:t>
+      </w:r>
+      <w:r>
+        <w:rPr>
+          <w:lang w:val="en-US"/>
+        </w:rPr>
+        <w:t>.</w:t>
+      </w:r>
+    </w:p>
+    <w:p>
+      <w:pPr>
+        <w:pStyle w:val="ListParagraph"/>
+        <w:numPr>
+          <w:ilvl w:val="0"/>
+          <w:numId w:val="17"/>
+        </w:numPr>
+        <w:spacing w:after="240"/>
+        <w:rPr>
+          <w:lang w:val="en-US"/>
+        </w:rPr>
+      </w:pPr>
+      <w:r>
+        <w:rPr>
+          <w:lang w:val="en-US"/>
+        </w:rPr>
+        <w:t xml:space="preserve">Update </w:t>
+      </w:r>
+      <w:r>
+        <w:rPr>
+          <w:lang w:val="en-US"/>
+        </w:rPr>
+        <w:t>p</w:t>
+      </w:r>
+      <w:r>
+        <w:rPr>
+          <w:lang w:val="en-US"/>
+        </w:rPr>
+        <w:t xml:space="preserve">roject </w:t>
+      </w:r>
+      <w:r>
+        <w:rPr>
+          <w:lang w:val="en-US"/>
+        </w:rPr>
+        <w:t>p</w:t>
+      </w:r>
+      <w:r>
+        <w:rPr>
+          <w:lang w:val="en-US"/>
+        </w:rPr>
+        <w:t>lan.</w:t>
+      </w:r>
+    </w:p>
+    <w:p>
+      <w:pPr>
+        <w:spacing w:before="360" w:after="120"/>
+        <w:rPr>
+          <w:b/>
+          <w:lang w:val="en-US"/>
+        </w:rPr>
+      </w:pPr>
+      <w:r>
+        <w:rPr>
+          <w:b/>
+          <w:sz w:val="24"/>
+          <w:szCs w:val="24"/>
+          <w:lang w:val="en-US"/>
+        </w:rPr>
+        <w:t>Performed activities</w:t>
+      </w:r>
+    </w:p>
+    <w:p>
+      <w:pPr>
+        <w:pStyle w:val="ListParagraph"/>
+        <w:numPr>
+          <w:ilvl w:val="0"/>
+          <w:numId w:val="17"/>
+        </w:numPr>
+        <w:spacing w:after="240"/>
+        <w:rPr>
+          <w:lang w:val="en-US"/>
+        </w:rPr>
+      </w:pPr>
+      <w:r>
+        <w:rPr>
+          <w:lang w:val="en-US"/>
+        </w:rPr>
+        <w:t xml:space="preserve">Creating </w:t>
+      </w:r>
+      <w:r>
+        <w:rPr>
+          <w:lang w:val="en-US"/>
+        </w:rPr>
+        <w:t>p</w:t>
+      </w:r>
+      <w:r>
+        <w:rPr>
+          <w:lang w:val="en-US"/>
+        </w:rPr>
+        <w:t xml:space="preserve">rocess </w:t>
+      </w:r>
+      <w:r>
+        <w:rPr>
+          <w:lang w:val="en-US"/>
+        </w:rPr>
+        <w:t>r</w:t>
+      </w:r>
+      <w:r>
+        <w:rPr>
+          <w:lang w:val="en-US"/>
+        </w:rPr>
+        <w:t xml:space="preserve">eport, including </w:t>
+      </w:r>
+      <w:r>
+        <w:rPr>
+          <w:lang w:val="en-US"/>
+        </w:rPr>
+        <w:t>w</w:t>
+      </w:r>
+      <w:r>
+        <w:rPr>
+          <w:lang w:val="en-US"/>
+        </w:rPr>
+        <w:t xml:space="preserve">ork </w:t>
+      </w:r>
+      <w:r>
+        <w:rPr>
+          <w:lang w:val="en-US"/>
+        </w:rPr>
+        <w:t>d</w:t>
+      </w:r>
+      <w:r>
+        <w:rPr>
+          <w:lang w:val="en-US"/>
+        </w:rPr>
+        <w:t xml:space="preserve">ivision </w:t>
+      </w:r>
+      <w:r>
+        <w:rPr>
+          <w:lang w:val="en-US"/>
+        </w:rPr>
+        <w:t>r</w:t>
+      </w:r>
+      <w:r>
+        <w:rPr>
+          <w:lang w:val="en-US"/>
+        </w:rPr>
+        <w:t>eport in it.</w:t>
+      </w:r>
+    </w:p>
+    <w:p>
+      <w:pPr>
+        <w:pStyle w:val="ListParagraph"/>
+        <w:numPr>
+          <w:ilvl w:val="0"/>
+          <w:numId w:val="17"/>
+        </w:numPr>
+        <w:spacing w:after="240"/>
+        <w:rPr>
+          <w:lang w:val="en-US"/>
+        </w:rPr>
+      </w:pPr>
+      <w:r>
+        <w:rPr>
+          <w:lang w:val="en-US"/>
+        </w:rPr>
+        <w:t>Creating URS.</w:t>
+      </w:r>
+    </w:p>
+    <w:p>
+      <w:pPr>
+        <w:pStyle w:val="ListParagraph"/>
+        <w:numPr>
+          <w:ilvl w:val="0"/>
+          <w:numId w:val="17"/>
+        </w:numPr>
+        <w:spacing w:after="240"/>
+        <w:rPr>
+          <w:lang w:val="en-US"/>
+        </w:rPr>
+      </w:pPr>
+      <w:r>
+        <w:rPr>
+          <w:lang w:val="en-US"/>
+        </w:rPr>
+        <w:t>Creating plan for iteration 1.</w:t>
+      </w:r>
+    </w:p>
+    <w:p>
+      <w:pPr>
+        <w:pStyle w:val="ListParagraph"/>
+        <w:numPr>
+          <w:ilvl w:val="0"/>
+          <w:numId w:val="17"/>
+        </w:numPr>
+        <w:spacing w:after="240"/>
+        <w:rPr>
+          <w:lang w:val="en-US"/>
+        </w:rPr>
+      </w:pPr>
+      <w:r>
+        <w:rPr>
+          <w:lang w:val="en-US"/>
+        </w:rPr>
+        <w:t xml:space="preserve">Updating </w:t>
+      </w:r>
+      <w:r>
+        <w:rPr>
+          <w:lang w:val="en-US"/>
+        </w:rPr>
+        <w:t>p</w:t>
+      </w:r>
+      <w:r>
+        <w:rPr>
+          <w:lang w:val="en-US"/>
+        </w:rPr>
+        <w:t xml:space="preserve">roject </w:t>
+      </w:r>
+      <w:r>
+        <w:rPr>
+          <w:lang w:val="en-US"/>
+        </w:rPr>
+        <w:t>p</w:t>
+      </w:r>
+      <w:r>
+        <w:rPr>
+          <w:lang w:val="en-US"/>
+        </w:rPr>
+        <w:t>lan.</w:t>
+      </w:r>
+    </w:p>
+    <w:p>
+      <w:pPr>
+        <w:spacing w:before="360" w:after="240"/>
+        <w:rPr>
+          <w:b/>
+          <w:lang w:val="en-US"/>
+        </w:rPr>
+      </w:pPr>
+      <w:r>
+        <w:rPr>
+          <w:b/>
+          <w:sz w:val="24"/>
+          <w:szCs w:val="24"/>
+          <w:lang w:val="en-US"/>
+        </w:rPr>
+        <w:t>Completed activities</w:t>
+      </w:r>
+    </w:p>
+    <w:p>
+      <w:pPr>
+        <w:pStyle w:val="ListParagraph"/>
+        <w:numPr>
+          <w:ilvl w:val="0"/>
+          <w:numId w:val="17"/>
+        </w:numPr>
+        <w:spacing w:after="120"/>
+        <w:rPr>
+          <w:b/>
+          <w:lang w:val="en-US"/>
+        </w:rPr>
+      </w:pPr>
+      <w:r>
+        <w:rPr>
+          <w:lang w:val="en-US"/>
+        </w:rPr>
+        <w:t xml:space="preserve">Updated </w:t>
+      </w:r>
+      <w:r>
+        <w:rPr>
+          <w:lang w:val="en-US"/>
+        </w:rPr>
+        <w:t>p</w:t>
+      </w:r>
+      <w:r>
+        <w:rPr>
+          <w:lang w:val="en-US"/>
+        </w:rPr>
+        <w:t xml:space="preserve">roject </w:t>
+      </w:r>
+      <w:r>
+        <w:rPr>
+          <w:lang w:val="en-US"/>
+        </w:rPr>
+        <w:t>p</w:t>
+      </w:r>
+      <w:r>
+        <w:rPr>
+          <w:lang w:val="en-US"/>
+        </w:rPr>
+        <w:t>lan</w:t>
+      </w:r>
+      <w:r>
+        <w:rPr>
+          <w:lang w:val="en-US"/>
+        </w:rPr>
+        <w:t>.</w:t>
+      </w:r>
+    </w:p>
+    <w:p>
+      <w:pPr>
+        <w:pStyle w:val="ListParagraph"/>
+        <w:numPr>
+          <w:ilvl w:val="0"/>
+          <w:numId w:val="17"/>
+        </w:numPr>
+        <w:spacing w:after="120"/>
+        <w:rPr>
+          <w:b/>
+          <w:lang w:val="en-US"/>
+        </w:rPr>
+      </w:pPr>
+      <w:r>
+        <w:rPr>
+          <w:lang w:val="en-US"/>
+        </w:rPr>
+        <w:t xml:space="preserve">Created </w:t>
+      </w:r>
+      <w:r>
+        <w:rPr>
+          <w:lang w:val="en-US"/>
+        </w:rPr>
+        <w:t>p</w:t>
+      </w:r>
+      <w:r>
+        <w:rPr>
+          <w:lang w:val="en-US"/>
+        </w:rPr>
+        <w:t xml:space="preserve">rocess </w:t>
+      </w:r>
+      <w:r>
+        <w:rPr>
+          <w:lang w:val="en-US"/>
+        </w:rPr>
+        <w:t>r</w:t>
+      </w:r>
+      <w:r>
+        <w:rPr>
+          <w:lang w:val="en-US"/>
+        </w:rPr>
+        <w:t xml:space="preserve">eport with </w:t>
+      </w:r>
+      <w:r>
+        <w:rPr>
+          <w:lang w:val="en-US"/>
+        </w:rPr>
+        <w:t>w</w:t>
+      </w:r>
+      <w:r>
+        <w:rPr>
+          <w:lang w:val="en-US"/>
+        </w:rPr>
+        <w:t xml:space="preserve">ork </w:t>
+      </w:r>
+      <w:r>
+        <w:rPr>
+          <w:lang w:val="en-US"/>
+        </w:rPr>
+        <w:t>d</w:t>
+      </w:r>
+      <w:r>
+        <w:rPr>
+          <w:lang w:val="en-US"/>
+        </w:rPr>
+        <w:t xml:space="preserve">ivision </w:t>
+      </w:r>
+      <w:r>
+        <w:rPr>
+          <w:lang w:val="en-US"/>
+        </w:rPr>
+        <w:t>r</w:t>
+      </w:r>
+      <w:r>
+        <w:rPr>
+          <w:lang w:val="en-US"/>
+        </w:rPr>
+        <w:t>eport included.</w:t>
+      </w:r>
+    </w:p>
+    <w:p>
+      <w:pPr>
+        <w:pStyle w:val="ListParagraph"/>
+        <w:numPr>
+          <w:ilvl w:val="0"/>
+          <w:numId w:val="17"/>
+        </w:numPr>
+        <w:spacing w:after="120"/>
+        <w:rPr>
+          <w:b/>
+          <w:lang w:val="en-US"/>
+        </w:rPr>
+      </w:pPr>
+      <w:r>
+        <w:rPr>
+          <w:lang w:val="en-US"/>
+        </w:rPr>
+        <w:t>Created plan for iteration 1.</w:t>
+      </w:r>
+    </w:p>
+    <w:p>
+      <w:pPr>
+        <w:pStyle w:val="ListParagraph"/>
+        <w:numPr>
+          <w:ilvl w:val="0"/>
+          <w:numId w:val="17"/>
+        </w:numPr>
+        <w:spacing w:after="120"/>
+        <w:rPr>
+          <w:b/>
+          <w:lang w:val="en-US"/>
+        </w:rPr>
+      </w:pPr>
+      <w:r>
+        <w:rPr>
+          <w:lang w:val="en-US"/>
+        </w:rPr>
+        <w:t>Created URS.</w:t>
+      </w:r>
+    </w:p>
+    <w:p>
+      <w:pPr>
+        <w:spacing w:before="360" w:after="120"/>
+        <w:rPr>
+          <w:b/>
+          <w:lang w:val="en-US"/>
+        </w:rPr>
+      </w:pPr>
+      <w:r>
+        <w:rPr>
+          <w:b/>
+          <w:sz w:val="24"/>
+          <w:szCs w:val="24"/>
+          <w:lang w:val="en-US"/>
+        </w:rPr>
+        <w:t xml:space="preserve">Agreements </w:t>
+      </w:r>
+    </w:p>
+    <w:p>
+      <w:pPr>
+        <w:pStyle w:val="ListParagraph"/>
+        <w:numPr>
+          <w:ilvl w:val="0"/>
+          <w:numId w:val="17"/>
+        </w:numPr>
+        <w:spacing w:after="240"/>
+        <w:ind w:left="714" w:hanging="357"/>
+        <w:rPr>
+          <w:b/>
+          <w:lang w:val="en-US"/>
+        </w:rPr>
+      </w:pPr>
+      <w:r>
+        <w:rPr>
+          <w:lang w:val="en-US"/>
+        </w:rPr>
+        <w:t>Meeting</w:t>
+      </w:r>
+      <w:r>
+        <w:rPr>
+          <w:lang w:val="en-US"/>
+        </w:rPr>
+        <w:t xml:space="preserve"> with tutor: March 12</w:t>
+      </w:r>
+      <w:r>
+        <w:rPr>
+          <w:vertAlign w:val="superscript"/>
+          <w:lang w:val="en-US"/>
+        </w:rPr>
+        <w:t>th</w:t>
+      </w:r>
+      <w:r>
+        <w:rPr>
+          <w:lang w:val="en-US"/>
+        </w:rPr>
+        <w:t>, 13:45.</w:t>
+      </w:r>
+    </w:p>
+    <w:p>
+      <w:pPr>
+        <w:spacing w:before="360" w:after="120"/>
+        <w:rPr>
+          <w:b/>
+          <w:sz w:val="24"/>
+          <w:szCs w:val="24"/>
+          <w:lang w:val="en-US"/>
+        </w:rPr>
+      </w:pPr>
+      <w:r>
+        <w:rPr>
+          <w:b/>
+          <w:sz w:val="24"/>
+          <w:szCs w:val="24"/>
+          <w:lang w:val="en-US"/>
+        </w:rPr>
+        <w:t>Table with activities and hours spent per group member</w:t>
+      </w:r>
+    </w:p>
+    <w:tbl>
+      <w:tblPr>
+        <w:tblW w:w="11341" w:type="dxa"/>
+        <w:tblInd w:w="-1418" w:type="dxa"/>
+        <w:tblLook w:val="04A0" w:firstRow="1" w:lastRow="0" w:firstColumn="1" w:lastColumn="0" w:noHBand="0" w:noVBand="1"/>
+      </w:tblPr>
+      <w:tblGrid>
+        <w:gridCol w:w="1891"/>
+        <w:gridCol w:w="1890"/>
+        <w:gridCol w:w="1890"/>
+        <w:gridCol w:w="1890"/>
+        <w:gridCol w:w="1890"/>
+        <w:gridCol w:w="1890"/>
+      </w:tblGrid>
+      <w:tr>
+        <w:trPr>
+          <w:trHeight w:val="347"/>
+        </w:trPr>
+        <w:tc>
+          <w:tcPr>
+            <w:tcW w:w="1701" w:type="dxa"/>
+          </w:tcPr>
+          <w:p>
+            <w:pPr>
+              <w:pStyle w:val="ListParagraph"/>
+              <w:spacing w:before="100" w:beforeAutospacing="1" w:after="100" w:afterAutospacing="1"/>
+              <w:ind w:left="0"/>
+              <w:jc w:val="center"/>
+              <w:rPr>
+                <w:b/>
+                <w:sz w:val="24"/>
+                <w:szCs w:val="24"/>
+                <w:lang w:val="en-US"/>
+              </w:rPr>
+            </w:pPr>
+            <w:r>
+              <w:rPr>
+                <w:b/>
+                <w:sz w:val="24"/>
+                <w:szCs w:val="24"/>
+                <w:lang w:val="en-US"/>
+              </w:rPr>
+              <w:t>Monika</w:t>
+            </w:r>
+          </w:p>
+        </w:tc>
+        <w:tc>
+          <w:tcPr>
+            <w:tcW w:w="1701" w:type="dxa"/>
+          </w:tcPr>
+          <w:p>
+            <w:pPr>
+              <w:pStyle w:val="ListParagraph"/>
+              <w:spacing w:before="100" w:beforeAutospacing="1" w:after="100" w:afterAutospacing="1"/>
+              <w:ind w:left="0"/>
+              <w:jc w:val="center"/>
+              <w:rPr>
+                <w:b/>
+                <w:sz w:val="24"/>
+                <w:szCs w:val="24"/>
+                <w:lang w:val="en-US"/>
+              </w:rPr>
+            </w:pPr>
+            <w:r>
+              <w:rPr>
+                <w:b/>
+                <w:sz w:val="24"/>
+                <w:szCs w:val="24"/>
+                <w:lang w:val="en-US"/>
+              </w:rPr>
+              <w:t>Ignas</w:t>
+            </w:r>
+          </w:p>
+        </w:tc>
+        <w:tc>
+          <w:tcPr>
+            <w:tcW w:w="1701" w:type="dxa"/>
+          </w:tcPr>
+          <w:p>
+            <w:pPr>
+              <w:pStyle w:val="ListParagraph"/>
+              <w:spacing w:before="100" w:beforeAutospacing="1" w:after="100" w:afterAutospacing="1"/>
+              <w:ind w:left="0"/>
+              <w:jc w:val="center"/>
+              <w:rPr>
+                <w:b/>
+                <w:sz w:val="24"/>
+                <w:szCs w:val="24"/>
+                <w:lang w:val="en-US"/>
+              </w:rPr>
+            </w:pPr>
+            <w:proofErr w:type="spellStart"/>
+            <w:r>
+              <w:rPr>
+                <w:b/>
+                <w:sz w:val="24"/>
+                <w:szCs w:val="24"/>
+                <w:lang w:val="en-US"/>
+              </w:rPr>
+              <w:t>Yoanna</w:t>
+            </w:r>
+            <w:proofErr w:type="spellEnd"/>
+          </w:p>
+        </w:tc>
+        <w:tc>
+          <w:tcPr>
+            <w:tcW w:w="1701" w:type="dxa"/>
+          </w:tcPr>
+          <w:p>
+            <w:pPr>
+              <w:pStyle w:val="ListParagraph"/>
+              <w:spacing w:before="100" w:beforeAutospacing="1" w:after="100" w:afterAutospacing="1"/>
+              <w:ind w:left="0"/>
+              <w:jc w:val="center"/>
+              <w:rPr>
+                <w:b/>
+                <w:sz w:val="24"/>
+                <w:szCs w:val="24"/>
+                <w:lang w:val="en-US"/>
+              </w:rPr>
+            </w:pPr>
+            <w:proofErr w:type="spellStart"/>
+            <w:r>
+              <w:rPr>
+                <w:b/>
+                <w:sz w:val="24"/>
+                <w:szCs w:val="24"/>
+                <w:lang w:val="en-US"/>
+              </w:rPr>
+              <w:t>Teodor</w:t>
+            </w:r>
+            <w:proofErr w:type="spellEnd"/>
+          </w:p>
+        </w:tc>
+        <w:tc>
+          <w:tcPr>
+            <w:tcW w:w="1701" w:type="dxa"/>
+          </w:tcPr>
+          <w:p>
+            <w:pPr>
+              <w:pStyle w:val="ListParagraph"/>
+              <w:spacing w:before="100" w:beforeAutospacing="1" w:after="100" w:afterAutospacing="1"/>
+              <w:ind w:left="0"/>
+              <w:jc w:val="center"/>
+              <w:rPr>
+                <w:b/>
+                <w:sz w:val="24"/>
+                <w:szCs w:val="24"/>
+                <w:lang w:val="en-US"/>
+              </w:rPr>
+            </w:pPr>
+            <w:r>
+              <w:rPr>
+                <w:b/>
+                <w:sz w:val="24"/>
+                <w:szCs w:val="24"/>
+                <w:lang w:val="en-US"/>
+              </w:rPr>
+              <w:t>Vladimir</w:t>
+            </w:r>
+          </w:p>
+        </w:tc>
+        <w:tc>
+          <w:tcPr>
+            <w:tcW w:w="1701" w:type="dxa"/>
+          </w:tcPr>
+          <w:p>
+            <w:pPr>
+              <w:pStyle w:val="ListParagraph"/>
+              <w:spacing w:before="100" w:beforeAutospacing="1" w:after="100" w:afterAutospacing="1"/>
+              <w:ind w:left="0"/>
+              <w:jc w:val="center"/>
+              <w:rPr>
+                <w:b/>
+                <w:sz w:val="24"/>
+                <w:szCs w:val="24"/>
+                <w:lang w:val="en-US"/>
+              </w:rPr>
+            </w:pPr>
+            <w:proofErr w:type="spellStart"/>
+            <w:r>
+              <w:rPr>
+                <w:b/>
+                <w:sz w:val="24"/>
+                <w:szCs w:val="24"/>
+                <w:lang w:val="en-US"/>
+              </w:rPr>
+              <w:t>Rostislav</w:t>
+            </w:r>
+            <w:proofErr w:type="spellEnd"/>
+          </w:p>
+        </w:tc>
+      </w:tr>
+      <w:tr>
+        <w:trPr>
+          <w:trHeight w:val="1556"/>
+        </w:trPr>
+        <w:tc>
+          <w:tcPr>
+            <w:tcW w:w="1701" w:type="dxa"/>
+          </w:tcPr>
+          <w:p>
+            <w:pPr>
+              <w:pStyle w:val="ListParagraph"/>
+              <w:spacing w:before="100" w:beforeAutospacing="1" w:after="100" w:afterAutospacing="1"/>
+              <w:ind w:left="0"/>
+              <w:rPr>
+                <w:sz w:val="16"/>
+                <w:szCs w:val="16"/>
+                <w:lang w:val="en-US"/>
+              </w:rPr>
+            </w:pPr>
+            <w:r>
+              <w:rPr>
+                <w:b/>
+                <w:sz w:val="16"/>
+                <w:szCs w:val="16"/>
+                <w:lang w:val="en-US"/>
+              </w:rPr>
+              <w:t xml:space="preserve">2h </w:t>
+            </w:r>
+            <w:r>
+              <w:rPr>
+                <w:sz w:val="16"/>
+                <w:szCs w:val="16"/>
+                <w:lang w:val="en-US"/>
+              </w:rPr>
+              <w:t>– creating Process Report.</w:t>
+            </w:r>
+          </w:p>
+          <w:p>
+            <w:pPr>
+              <w:pStyle w:val="ListParagraph"/>
+              <w:spacing w:before="100" w:beforeAutospacing="1" w:after="100" w:afterAutospacing="1"/>
+              <w:ind w:left="0"/>
+              <w:rPr>
+                <w:sz w:val="16"/>
+                <w:szCs w:val="16"/>
+                <w:lang w:val="en-US"/>
+              </w:rPr>
+            </w:pPr>
+            <w:r>
+              <w:rPr>
+                <w:b/>
+                <w:sz w:val="16"/>
+                <w:szCs w:val="16"/>
+                <w:lang w:val="en-US"/>
+              </w:rPr>
+              <w:t xml:space="preserve">1h </w:t>
+            </w:r>
+            <w:r>
+              <w:rPr>
+                <w:sz w:val="16"/>
+                <w:szCs w:val="16"/>
+                <w:lang w:val="en-US"/>
+              </w:rPr>
+              <w:t>– checking documentation.</w:t>
+            </w:r>
+          </w:p>
+          <w:p>
+            <w:pPr>
+              <w:pStyle w:val="ListParagraph"/>
+              <w:spacing w:before="100" w:beforeAutospacing="1" w:after="100" w:afterAutospacing="1"/>
+              <w:ind w:left="0"/>
+              <w:rPr>
+                <w:sz w:val="16"/>
+                <w:szCs w:val="16"/>
+                <w:lang w:val="en-US"/>
+              </w:rPr>
+            </w:pPr>
+            <w:r>
+              <w:rPr>
+                <w:b/>
+                <w:sz w:val="16"/>
+                <w:szCs w:val="16"/>
+                <w:lang w:val="en-US"/>
+              </w:rPr>
+              <w:t>1h</w:t>
+            </w:r>
+            <w:r>
+              <w:rPr>
+                <w:sz w:val="16"/>
+                <w:szCs w:val="16"/>
+                <w:lang w:val="en-US"/>
+              </w:rPr>
+              <w:t xml:space="preserve"> – filling in Process Report</w:t>
+            </w:r>
+          </w:p>
+        </w:tc>
+        <w:tc>
+          <w:tcPr>
+            <w:tcW w:w="1701" w:type="dxa"/>
+          </w:tcPr>
+          <w:p>
+            <w:pPr>
+              <w:pStyle w:val="ListParagraph"/>
+              <w:spacing w:before="100" w:beforeAutospacing="1" w:after="100" w:afterAutospacing="1"/>
+              <w:ind w:left="0"/>
+              <w:rPr>
+                <w:b/>
+                <w:sz w:val="24"/>
+                <w:szCs w:val="24"/>
+                <w:lang w:val="en-US"/>
+              </w:rPr>
+            </w:pPr>
+          </w:p>
+        </w:tc>
+        <w:tc>
+          <w:tcPr>
+            <w:tcW w:w="1701" w:type="dxa"/>
+          </w:tcPr>
+          <w:p>
+            <w:pPr>
+              <w:pStyle w:val="ListParagraph"/>
+              <w:spacing w:before="100" w:beforeAutospacing="1" w:after="100" w:afterAutospacing="1"/>
+              <w:ind w:left="0"/>
+              <w:rPr>
+                <w:b/>
+                <w:sz w:val="24"/>
+                <w:szCs w:val="24"/>
+                <w:lang w:val="en-US"/>
+              </w:rPr>
+            </w:pPr>
+          </w:p>
+        </w:tc>
+        <w:tc>
+          <w:tcPr>
+            <w:tcW w:w="1701" w:type="dxa"/>
+          </w:tcPr>
+          <w:p>
+            <w:pPr>
+              <w:pStyle w:val="ListParagraph"/>
+              <w:spacing w:before="100" w:beforeAutospacing="1" w:after="100" w:afterAutospacing="1"/>
+              <w:ind w:left="0"/>
+              <w:rPr>
+                <w:sz w:val="24"/>
+                <w:szCs w:val="24"/>
+                <w:lang w:val="en-US"/>
+              </w:rPr>
+            </w:pPr>
+          </w:p>
+        </w:tc>
+        <w:tc>
+          <w:tcPr>
+            <w:tcW w:w="1701" w:type="dxa"/>
+          </w:tcPr>
+          <w:p>
+            <w:pPr>
+              <w:pStyle w:val="ListParagraph"/>
+              <w:spacing w:before="100" w:beforeAutospacing="1" w:after="100" w:afterAutospacing="1"/>
+              <w:ind w:left="0"/>
+              <w:rPr>
+                <w:sz w:val="24"/>
+                <w:szCs w:val="24"/>
+                <w:lang w:val="en-US"/>
+              </w:rPr>
+            </w:pPr>
+          </w:p>
+        </w:tc>
+        <w:tc>
+          <w:tcPr>
+            <w:tcW w:w="1701" w:type="dxa"/>
+          </w:tcPr>
+          <w:p>
+            <w:pPr>
+              <w:pStyle w:val="ListParagraph"/>
+              <w:spacing w:before="100" w:beforeAutospacing="1" w:after="100" w:afterAutospacing="1"/>
+              <w:ind w:left="0"/>
+              <w:rPr>
+                <w:sz w:val="24"/>
+                <w:szCs w:val="24"/>
+                <w:lang w:val="en-US"/>
+              </w:rPr>
+            </w:pPr>
+          </w:p>
+        </w:tc>
+      </w:tr>
+    </w:tbl>
+    <w:p>
+      <w:r>
+        <w:br w:type="page"/>
+      </w:r>
+    </w:p>
+    <w:p>
+      <w:pPr>
+        <w:rPr>
+          <w:color w:val="2F5496" w:themeColor="accent1" w:themeShade="BF"/>
+          <w:sz w:val="40"/>
+          <w:szCs w:val="40"/>
+          <w:lang w:val="en-US"/>
+        </w:rPr>
+      </w:pPr>
+      <w:r>
+        <w:rPr>
+          <w:color w:val="2F5496" w:themeColor="accent1" w:themeShade="BF"/>
+          <w:sz w:val="40"/>
+          <w:szCs w:val="40"/>
+          <w:lang w:val="en-US"/>
+        </w:rPr>
+        <w:lastRenderedPageBreak/>
+        <w:t xml:space="preserve">Week </w:t>
+      </w:r>
+      <w:r>
+        <w:rPr>
+          <w:color w:val="2F5496" w:themeColor="accent1" w:themeShade="BF"/>
+          <w:sz w:val="40"/>
+          <w:szCs w:val="40"/>
+          <w:lang w:val="en-US"/>
+        </w:rPr>
+        <w:t>5</w:t>
+      </w:r>
+      <w:r>
+        <w:rPr>
+          <w:color w:val="2F5496" w:themeColor="accent1" w:themeShade="BF"/>
+          <w:sz w:val="40"/>
+          <w:szCs w:val="40"/>
+          <w:lang w:val="en-US"/>
+        </w:rPr>
+        <w:tab/>
+      </w:r>
+    </w:p>
+    <w:p>
+      <w:pPr>
+        <w:spacing w:after="480"/>
+        <w:rPr>
+          <w:sz w:val="28"/>
+          <w:szCs w:val="28"/>
+          <w:lang w:val="en-US"/>
+        </w:rPr>
+      </w:pPr>
+      <w:r>
+        <w:rPr>
+          <w:sz w:val="24"/>
+          <w:szCs w:val="24"/>
+          <w:lang w:val="en-US"/>
+        </w:rPr>
+        <w:t>12</w:t>
+      </w:r>
+      <w:r>
+        <w:rPr>
+          <w:sz w:val="24"/>
+          <w:szCs w:val="24"/>
+          <w:lang w:val="en-US"/>
+        </w:rPr>
+        <w:t>/0</w:t>
+      </w:r>
+      <w:r>
+        <w:rPr>
+          <w:sz w:val="24"/>
+          <w:szCs w:val="24"/>
+          <w:lang w:val="en-US"/>
+        </w:rPr>
+        <w:t>3</w:t>
+      </w:r>
+      <w:r>
+        <w:rPr>
+          <w:sz w:val="24"/>
+          <w:szCs w:val="24"/>
+          <w:lang w:val="en-US"/>
+        </w:rPr>
+        <w:t xml:space="preserve">/2018 – </w:t>
+      </w:r>
+      <w:r>
+        <w:rPr>
+          <w:sz w:val="24"/>
+          <w:szCs w:val="24"/>
+          <w:lang w:val="en-US"/>
+        </w:rPr>
+        <w:t>18</w:t>
+      </w:r>
+      <w:r>
+        <w:rPr>
+          <w:sz w:val="24"/>
+          <w:szCs w:val="24"/>
+          <w:lang w:val="en-US"/>
+        </w:rPr>
+        <w:t>/0</w:t>
+      </w:r>
+      <w:r>
+        <w:rPr>
+          <w:sz w:val="24"/>
+          <w:szCs w:val="24"/>
+          <w:lang w:val="en-US"/>
+        </w:rPr>
+        <w:t>3</w:t>
+      </w:r>
+      <w:r>
+        <w:rPr>
+          <w:sz w:val="24"/>
+          <w:szCs w:val="24"/>
+          <w:lang w:val="en-US"/>
+        </w:rPr>
+        <w:t>/2018</w:t>
+      </w:r>
+    </w:p>
+    <w:p>
+      <w:pPr>
+        <w:spacing w:before="120" w:after="120"/>
+        <w:rPr>
+          <w:b/>
+          <w:lang w:val="en-US"/>
+        </w:rPr>
+      </w:pPr>
+      <w:r>
+        <w:rPr>
+          <w:b/>
+          <w:sz w:val="24"/>
+          <w:szCs w:val="24"/>
+          <w:lang w:val="en-US"/>
+        </w:rPr>
+        <w:t xml:space="preserve">Planned activities </w:t>
+      </w:r>
+    </w:p>
+    <w:p>
+      <w:pPr>
+        <w:pStyle w:val="ListParagraph"/>
+        <w:numPr>
+          <w:ilvl w:val="0"/>
+          <w:numId w:val="17"/>
+        </w:numPr>
+        <w:autoSpaceDE w:val="0"/>
+        <w:autoSpaceDN w:val="0"/>
+        <w:adjustRightInd w:val="0"/>
+        <w:spacing w:after="0" w:line="240" w:lineRule="auto"/>
+      </w:pPr>
+      <w:r>
+        <w:t>Discuss project.</w:t>
+      </w:r>
+    </w:p>
+    <w:p>
+      <w:pPr>
+        <w:pStyle w:val="ListParagraph"/>
+        <w:numPr>
+          <w:ilvl w:val="0"/>
+          <w:numId w:val="17"/>
+        </w:numPr>
+        <w:spacing w:after="240"/>
+        <w:rPr>
+          <w:lang w:val="en-US"/>
+        </w:rPr>
+      </w:pPr>
+      <w:r>
+        <w:t>Update URS.</w:t>
+      </w:r>
+    </w:p>
+    <w:p>
+      <w:pPr>
+        <w:pStyle w:val="ListParagraph"/>
+        <w:numPr>
+          <w:ilvl w:val="0"/>
+          <w:numId w:val="17"/>
+        </w:numPr>
+        <w:spacing w:after="240"/>
+        <w:rPr>
+          <w:lang w:val="en-US"/>
+        </w:rPr>
+      </w:pPr>
+      <w:r>
+        <w:t>Create design document &amp; test plan.</w:t>
+      </w:r>
+    </w:p>
+    <w:p>
+      <w:pPr>
+        <w:spacing w:before="360" w:after="120"/>
+        <w:rPr>
+          <w:b/>
+          <w:lang w:val="en-US"/>
+        </w:rPr>
+      </w:pPr>
+      <w:r>
+        <w:rPr>
+          <w:b/>
+          <w:sz w:val="24"/>
+          <w:szCs w:val="24"/>
+          <w:lang w:val="en-US"/>
+        </w:rPr>
+        <w:t>Performed activities</w:t>
+      </w:r>
+    </w:p>
+    <w:p>
+      <w:pPr>
+        <w:pStyle w:val="ListParagraph"/>
+        <w:numPr>
+          <w:ilvl w:val="0"/>
+          <w:numId w:val="17"/>
+        </w:numPr>
+        <w:spacing w:after="240"/>
+        <w:rPr>
+          <w:lang w:val="en-US"/>
+        </w:rPr>
+      </w:pPr>
+    </w:p>
+    <w:p>
+      <w:pPr>
+        <w:spacing w:before="360" w:after="240"/>
+        <w:rPr>
+          <w:b/>
+          <w:lang w:val="en-US"/>
+        </w:rPr>
+      </w:pPr>
+      <w:r>
+        <w:rPr>
+          <w:b/>
+          <w:sz w:val="24"/>
+          <w:szCs w:val="24"/>
+          <w:lang w:val="en-US"/>
+        </w:rPr>
+        <w:t>Completed activities</w:t>
+      </w:r>
+    </w:p>
+    <w:p>
+      <w:pPr>
+        <w:pStyle w:val="ListParagraph"/>
+        <w:numPr>
+          <w:ilvl w:val="0"/>
+          <w:numId w:val="17"/>
+        </w:numPr>
+        <w:spacing w:after="120"/>
+        <w:rPr>
+          <w:b/>
+          <w:lang w:val="en-US"/>
+        </w:rPr>
+      </w:pPr>
+    </w:p>
+    <w:p>
+      <w:pPr>
+        <w:spacing w:before="360" w:after="120"/>
+        <w:rPr>
+          <w:b/>
+          <w:lang w:val="en-US"/>
+        </w:rPr>
+      </w:pPr>
+      <w:r>
+        <w:rPr>
+          <w:b/>
+          <w:sz w:val="24"/>
+          <w:szCs w:val="24"/>
+          <w:lang w:val="en-US"/>
+        </w:rPr>
+        <w:t xml:space="preserve">Agreements </w:t>
+      </w:r>
+    </w:p>
+    <w:p>
+      <w:pPr>
+        <w:pStyle w:val="ListParagraph"/>
+        <w:numPr>
+          <w:ilvl w:val="0"/>
+          <w:numId w:val="17"/>
+        </w:numPr>
+        <w:spacing w:after="240"/>
+        <w:ind w:left="714" w:hanging="357"/>
+        <w:rPr>
+          <w:b/>
+          <w:lang w:val="en-US"/>
+        </w:rPr>
+      </w:pPr>
+      <w:r>
+        <w:rPr>
+          <w:lang w:val="en-US"/>
+        </w:rPr>
+        <w:t>Meeting</w:t>
+      </w:r>
+      <w:r>
+        <w:rPr>
+          <w:lang w:val="en-US"/>
+        </w:rPr>
+        <w:t xml:space="preserve"> with tutor: </w:t>
+      </w:r>
+    </w:p>
+    <w:p>
+      <w:pPr>
+        <w:spacing w:before="360" w:after="120"/>
+        <w:rPr>
+          <w:b/>
+          <w:sz w:val="24"/>
+          <w:szCs w:val="24"/>
+          <w:lang w:val="en-US"/>
+        </w:rPr>
+      </w:pPr>
+      <w:r>
+        <w:rPr>
+          <w:b/>
+          <w:sz w:val="24"/>
+          <w:szCs w:val="24"/>
+          <w:lang w:val="en-US"/>
+        </w:rPr>
+        <w:t>Table with activities and hours spent per group member</w:t>
+      </w:r>
+    </w:p>
+    <w:tbl>
+      <w:tblPr>
+        <w:tblW w:w="11341" w:type="dxa"/>
+        <w:tblInd w:w="-1418" w:type="dxa"/>
+        <w:tblLook w:val="04A0" w:firstRow="1" w:lastRow="0" w:firstColumn="1" w:lastColumn="0" w:noHBand="0" w:noVBand="1"/>
+      </w:tblPr>
+      <w:tblGrid>
+        <w:gridCol w:w="1891"/>
+        <w:gridCol w:w="1890"/>
+        <w:gridCol w:w="1890"/>
+        <w:gridCol w:w="1890"/>
+        <w:gridCol w:w="1890"/>
+        <w:gridCol w:w="1890"/>
+      </w:tblGrid>
+      <w:tr>
+        <w:trPr>
+          <w:trHeight w:val="347"/>
+        </w:trPr>
+        <w:tc>
+          <w:tcPr>
+            <w:tcW w:w="1701" w:type="dxa"/>
+          </w:tcPr>
+          <w:p>
+            <w:pPr>
+              <w:pStyle w:val="ListParagraph"/>
+              <w:spacing w:before="100" w:beforeAutospacing="1" w:after="100" w:afterAutospacing="1"/>
+              <w:ind w:left="0"/>
+              <w:jc w:val="center"/>
+              <w:rPr>
+                <w:b/>
+                <w:sz w:val="24"/>
+                <w:szCs w:val="24"/>
+                <w:lang w:val="en-US"/>
+              </w:rPr>
+            </w:pPr>
+            <w:r>
+              <w:rPr>
+                <w:b/>
+                <w:sz w:val="24"/>
+                <w:szCs w:val="24"/>
+                <w:lang w:val="en-US"/>
+              </w:rPr>
+              <w:t>Monika</w:t>
+            </w:r>
+          </w:p>
+        </w:tc>
+        <w:tc>
+          <w:tcPr>
+            <w:tcW w:w="1701" w:type="dxa"/>
+          </w:tcPr>
+          <w:p>
+            <w:pPr>
+              <w:pStyle w:val="ListParagraph"/>
+              <w:spacing w:before="100" w:beforeAutospacing="1" w:after="100" w:afterAutospacing="1"/>
+              <w:ind w:left="0"/>
+              <w:jc w:val="center"/>
+              <w:rPr>
+                <w:b/>
+                <w:sz w:val="24"/>
+                <w:szCs w:val="24"/>
+                <w:lang w:val="en-US"/>
+              </w:rPr>
+            </w:pPr>
+            <w:r>
+              <w:rPr>
+                <w:b/>
+                <w:sz w:val="24"/>
+                <w:szCs w:val="24"/>
+                <w:lang w:val="en-US"/>
+              </w:rPr>
+              <w:t>Ignas</w:t>
+            </w:r>
+          </w:p>
+        </w:tc>
+        <w:tc>
+          <w:tcPr>
+            <w:tcW w:w="1701" w:type="dxa"/>
+          </w:tcPr>
+          <w:p>
+            <w:pPr>
+              <w:pStyle w:val="ListParagraph"/>
+              <w:spacing w:before="100" w:beforeAutospacing="1" w:after="100" w:afterAutospacing="1"/>
+              <w:ind w:left="0"/>
+              <w:jc w:val="center"/>
+              <w:rPr>
+                <w:b/>
+                <w:sz w:val="24"/>
+                <w:szCs w:val="24"/>
+                <w:lang w:val="en-US"/>
+              </w:rPr>
+            </w:pPr>
+            <w:proofErr w:type="spellStart"/>
+            <w:r>
+              <w:rPr>
+                <w:b/>
+                <w:sz w:val="24"/>
+                <w:szCs w:val="24"/>
+                <w:lang w:val="en-US"/>
+              </w:rPr>
+              <w:t>Yoanna</w:t>
+            </w:r>
+            <w:proofErr w:type="spellEnd"/>
+          </w:p>
+        </w:tc>
+        <w:tc>
+          <w:tcPr>
+            <w:tcW w:w="1701" w:type="dxa"/>
+          </w:tcPr>
+          <w:p>
+            <w:pPr>
+              <w:pStyle w:val="ListParagraph"/>
+              <w:spacing w:before="100" w:beforeAutospacing="1" w:after="100" w:afterAutospacing="1"/>
+              <w:ind w:left="0"/>
+              <w:jc w:val="center"/>
+              <w:rPr>
+                <w:b/>
+                <w:sz w:val="24"/>
+                <w:szCs w:val="24"/>
+                <w:lang w:val="en-US"/>
+              </w:rPr>
+            </w:pPr>
+            <w:proofErr w:type="spellStart"/>
+            <w:r>
+              <w:rPr>
+                <w:b/>
+                <w:sz w:val="24"/>
+                <w:szCs w:val="24"/>
+                <w:lang w:val="en-US"/>
+              </w:rPr>
+              <w:t>Teodor</w:t>
+            </w:r>
+            <w:proofErr w:type="spellEnd"/>
+          </w:p>
+        </w:tc>
+        <w:tc>
+          <w:tcPr>
+            <w:tcW w:w="1701" w:type="dxa"/>
+          </w:tcPr>
+          <w:p>
+            <w:pPr>
+              <w:pStyle w:val="ListParagraph"/>
+              <w:spacing w:before="100" w:beforeAutospacing="1" w:after="100" w:afterAutospacing="1"/>
+              <w:ind w:left="0"/>
+              <w:jc w:val="center"/>
+              <w:rPr>
+                <w:b/>
+                <w:sz w:val="24"/>
+                <w:szCs w:val="24"/>
+                <w:lang w:val="en-US"/>
+              </w:rPr>
+            </w:pPr>
+            <w:r>
+              <w:rPr>
+                <w:b/>
+                <w:sz w:val="24"/>
+                <w:szCs w:val="24"/>
+                <w:lang w:val="en-US"/>
+              </w:rPr>
+              <w:t>Vladimir</w:t>
+            </w:r>
+          </w:p>
+        </w:tc>
+        <w:tc>
+          <w:tcPr>
+            <w:tcW w:w="1701" w:type="dxa"/>
+          </w:tcPr>
+          <w:p>
+            <w:pPr>
+              <w:pStyle w:val="ListParagraph"/>
+              <w:spacing w:before="100" w:beforeAutospacing="1" w:after="100" w:afterAutospacing="1"/>
+              <w:ind w:left="0"/>
+              <w:jc w:val="center"/>
+              <w:rPr>
+                <w:b/>
+                <w:sz w:val="24"/>
+                <w:szCs w:val="24"/>
+                <w:lang w:val="en-US"/>
+              </w:rPr>
+            </w:pPr>
+            <w:proofErr w:type="spellStart"/>
+            <w:r>
+              <w:rPr>
+                <w:b/>
+                <w:sz w:val="24"/>
+                <w:szCs w:val="24"/>
+                <w:lang w:val="en-US"/>
+              </w:rPr>
+              <w:t>Rostislav</w:t>
+            </w:r>
+            <w:proofErr w:type="spellEnd"/>
+          </w:p>
+        </w:tc>
+      </w:tr>
+      <w:tr>
+        <w:trPr>
+          <w:trHeight w:val="1556"/>
+        </w:trPr>
+        <w:tc>
+          <w:tcPr>
+            <w:tcW w:w="1701" w:type="dxa"/>
+          </w:tcPr>
+          <w:p>
+            <w:pPr>
+              <w:pStyle w:val="ListParagraph"/>
+              <w:spacing w:before="100" w:beforeAutospacing="1" w:after="100" w:afterAutospacing="1"/>
+              <w:ind w:left="0"/>
+              <w:rPr>
+                <w:sz w:val="16"/>
+                <w:szCs w:val="16"/>
+                <w:lang w:val="en-US"/>
+              </w:rPr>
+            </w:pPr>
+          </w:p>
+        </w:tc>
+        <w:tc>
+          <w:tcPr>
+            <w:tcW w:w="1701" w:type="dxa"/>
+          </w:tcPr>
+          <w:p>
+            <w:pPr>
+              <w:pStyle w:val="ListParagraph"/>
+              <w:spacing w:before="100" w:beforeAutospacing="1" w:after="100" w:afterAutospacing="1"/>
+              <w:ind w:left="0"/>
+              <w:rPr>
+                <w:b/>
+                <w:sz w:val="24"/>
+                <w:szCs w:val="24"/>
+                <w:lang w:val="en-US"/>
+              </w:rPr>
+            </w:pPr>
+          </w:p>
+        </w:tc>
+        <w:tc>
+          <w:tcPr>
+            <w:tcW w:w="1701" w:type="dxa"/>
+          </w:tcPr>
+          <w:p>
+            <w:pPr>
+              <w:pStyle w:val="ListParagraph"/>
+              <w:spacing w:before="100" w:beforeAutospacing="1" w:after="100" w:afterAutospacing="1"/>
+              <w:ind w:left="0"/>
+              <w:rPr>
+                <w:b/>
+                <w:sz w:val="24"/>
+                <w:szCs w:val="24"/>
+                <w:lang w:val="en-US"/>
+              </w:rPr>
+            </w:pPr>
+          </w:p>
+        </w:tc>
+        <w:tc>
+          <w:tcPr>
+            <w:tcW w:w="1701" w:type="dxa"/>
+          </w:tcPr>
+          <w:p>
+            <w:pPr>
+              <w:pStyle w:val="ListParagraph"/>
+              <w:spacing w:before="100" w:beforeAutospacing="1" w:after="100" w:afterAutospacing="1"/>
+              <w:ind w:left="0"/>
+              <w:rPr>
+                <w:sz w:val="24"/>
+                <w:szCs w:val="24"/>
+                <w:lang w:val="en-US"/>
+              </w:rPr>
+            </w:pPr>
+          </w:p>
+        </w:tc>
+        <w:tc>
+          <w:tcPr>
+            <w:tcW w:w="1701" w:type="dxa"/>
+          </w:tcPr>
+          <w:p>
+            <w:pPr>
+              <w:pStyle w:val="ListParagraph"/>
+              <w:spacing w:before="100" w:beforeAutospacing="1" w:after="100" w:afterAutospacing="1"/>
+              <w:ind w:left="0"/>
+              <w:rPr>
+                <w:sz w:val="24"/>
+                <w:szCs w:val="24"/>
+                <w:lang w:val="en-US"/>
+              </w:rPr>
+            </w:pPr>
+          </w:p>
+        </w:tc>
+        <w:tc>
+          <w:tcPr>
+            <w:tcW w:w="1701" w:type="dxa"/>
+          </w:tcPr>
+          <w:p>
+            <w:pPr>
+              <w:pStyle w:val="ListParagraph"/>
+              <w:spacing w:before="100" w:beforeAutospacing="1" w:after="100" w:afterAutospacing="1"/>
+              <w:ind w:left="0"/>
+              <w:rPr>
+                <w:sz w:val="24"/>
+                <w:szCs w:val="24"/>
+                <w:lang w:val="en-US"/>
+              </w:rPr>
+            </w:pPr>
+          </w:p>
+        </w:tc>
+      </w:tr>
+    </w:tbl>
+    <w:p>
+      <w:pPr>
+        <w:rPr>
+          <w:color w:val="2F5496" w:themeColor="accent1" w:themeShade="BF"/>
+          <w:sz w:val="40"/>
+          <w:szCs w:val="40"/>
+          <w:lang w:val="en-US"/>
+        </w:rPr>
+      </w:pPr>
+      <w:r>
+        <w:br w:type="page"/>
+      </w:r>
+      <w:r>
+        <w:rPr>
+          <w:color w:val="2F5496" w:themeColor="accent1" w:themeShade="BF"/>
+          <w:sz w:val="40"/>
+          <w:szCs w:val="40"/>
+          <w:lang w:val="en-US"/>
+        </w:rPr>
+        <w:lastRenderedPageBreak/>
+        <w:t xml:space="preserve">Week </w:t>
+      </w:r>
+      <w:r>
+        <w:rPr>
+          <w:color w:val="2F5496" w:themeColor="accent1" w:themeShade="BF"/>
+          <w:sz w:val="40"/>
+          <w:szCs w:val="40"/>
+          <w:lang w:val="en-US"/>
+        </w:rPr>
+        <w:t>6</w:t>
+      </w:r>
+      <w:r>
+        <w:rPr>
+          <w:color w:val="2F5496" w:themeColor="accent1" w:themeShade="BF"/>
+          <w:sz w:val="40"/>
+          <w:szCs w:val="40"/>
+          <w:lang w:val="en-US"/>
+        </w:rPr>
+        <w:tab/>
+      </w:r>
+    </w:p>
+    <w:p>
+      <w:pPr>
+        <w:spacing w:after="480"/>
+        <w:rPr>
+          <w:sz w:val="28"/>
+          <w:szCs w:val="28"/>
+          <w:lang w:val="en-US"/>
+        </w:rPr>
+      </w:pPr>
+      <w:r>
+        <w:rPr>
+          <w:sz w:val="24"/>
+          <w:szCs w:val="24"/>
+          <w:lang w:val="en-US"/>
+        </w:rPr>
+        <w:t>1</w:t>
+      </w:r>
+      <w:r>
+        <w:rPr>
+          <w:sz w:val="24"/>
+          <w:szCs w:val="24"/>
+          <w:lang w:val="en-US"/>
+        </w:rPr>
+        <w:t>9</w:t>
+      </w:r>
+      <w:r>
+        <w:rPr>
+          <w:sz w:val="24"/>
+          <w:szCs w:val="24"/>
+          <w:lang w:val="en-US"/>
+        </w:rPr>
+        <w:t>/0</w:t>
+      </w:r>
+      <w:r>
+        <w:rPr>
+          <w:sz w:val="24"/>
+          <w:szCs w:val="24"/>
+          <w:lang w:val="en-US"/>
+        </w:rPr>
+        <w:t>3</w:t>
+      </w:r>
+      <w:r>
+        <w:rPr>
+          <w:sz w:val="24"/>
+          <w:szCs w:val="24"/>
+          <w:lang w:val="en-US"/>
+        </w:rPr>
+        <w:t xml:space="preserve">/2018 – </w:t>
+      </w:r>
+      <w:r>
+        <w:rPr>
+          <w:sz w:val="24"/>
+          <w:szCs w:val="24"/>
+          <w:lang w:val="en-US"/>
+        </w:rPr>
+        <w:t>25</w:t>
+      </w:r>
+      <w:r>
+        <w:rPr>
+          <w:sz w:val="24"/>
+          <w:szCs w:val="24"/>
+          <w:lang w:val="en-US"/>
+        </w:rPr>
+        <w:t>/0</w:t>
+      </w:r>
+      <w:r>
+        <w:rPr>
+          <w:sz w:val="24"/>
+          <w:szCs w:val="24"/>
+          <w:lang w:val="en-US"/>
+        </w:rPr>
+        <w:t>3</w:t>
+      </w:r>
+      <w:r>
+        <w:rPr>
+          <w:sz w:val="24"/>
+          <w:szCs w:val="24"/>
+          <w:lang w:val="en-US"/>
+        </w:rPr>
+        <w:t>/2018</w:t>
+      </w:r>
+    </w:p>
+    <w:p>
+      <w:pPr>
+        <w:spacing w:before="120" w:after="120"/>
+        <w:rPr>
+          <w:b/>
+          <w:lang w:val="en-US"/>
+        </w:rPr>
+      </w:pPr>
+      <w:r>
+        <w:rPr>
+          <w:b/>
+          <w:sz w:val="24"/>
+          <w:szCs w:val="24"/>
+          <w:lang w:val="en-US"/>
+        </w:rPr>
+        <w:t xml:space="preserve">Planned activities </w:t>
+      </w:r>
+    </w:p>
+    <w:p>
+      <w:pPr>
+        <w:pStyle w:val="ListParagraph"/>
+        <w:numPr>
+          <w:ilvl w:val="0"/>
+          <w:numId w:val="17"/>
+        </w:numPr>
+        <w:spacing w:after="240"/>
+        <w:rPr>
+          <w:lang w:val="en-US"/>
+        </w:rPr>
+      </w:pPr>
+      <w:r>
+        <w:t xml:space="preserve">Update </w:t>
+      </w:r>
+      <w:r>
+        <w:t>design document &amp; test plan.</w:t>
+      </w:r>
+    </w:p>
+    <w:p>
+      <w:pPr>
+        <w:pStyle w:val="ListParagraph"/>
+        <w:numPr>
+          <w:ilvl w:val="0"/>
+          <w:numId w:val="17"/>
+        </w:numPr>
+        <w:spacing w:after="240"/>
+        <w:rPr>
+          <w:lang w:val="en-US"/>
+        </w:rPr>
+      </w:pPr>
+      <w:r>
+        <w:t>Code.</w:t>
+      </w:r>
+    </w:p>
+    <w:p>
+      <w:pPr>
+        <w:pStyle w:val="ListParagraph"/>
+        <w:numPr>
+          <w:ilvl w:val="0"/>
+          <w:numId w:val="17"/>
+        </w:numPr>
+        <w:spacing w:after="240"/>
+        <w:rPr>
+          <w:lang w:val="en-US"/>
+        </w:rPr>
+      </w:pPr>
+      <w:r>
+        <w:rPr>
+          <w:lang w:val="en-US"/>
+        </w:rPr>
+        <w:t>Create concept version of plan for iteration 2.</w:t>
+      </w:r>
+    </w:p>
+    <w:p>
+      <w:pPr>
+        <w:spacing w:before="360" w:after="120"/>
+        <w:rPr>
+          <w:b/>
+          <w:lang w:val="en-US"/>
+        </w:rPr>
+      </w:pPr>
+      <w:r>
+        <w:rPr>
+          <w:b/>
+          <w:sz w:val="24"/>
+          <w:szCs w:val="24"/>
+          <w:lang w:val="en-US"/>
+        </w:rPr>
+        <w:t>Performed activities</w:t>
+      </w:r>
+    </w:p>
+    <w:p>
+      <w:pPr>
+        <w:pStyle w:val="ListParagraph"/>
+        <w:numPr>
+          <w:ilvl w:val="0"/>
+          <w:numId w:val="17"/>
+        </w:numPr>
+        <w:spacing w:after="240"/>
+        <w:rPr>
+          <w:lang w:val="en-US"/>
+        </w:rPr>
+      </w:pPr>
+    </w:p>
+    <w:p>
+      <w:pPr>
+        <w:spacing w:before="360" w:after="240"/>
+        <w:rPr>
+          <w:b/>
+          <w:lang w:val="en-US"/>
+        </w:rPr>
+      </w:pPr>
+      <w:r>
+        <w:rPr>
+          <w:b/>
+          <w:sz w:val="24"/>
+          <w:szCs w:val="24"/>
+          <w:lang w:val="en-US"/>
+        </w:rPr>
+        <w:t>Completed activities</w:t>
+      </w:r>
+    </w:p>
+    <w:p>
+      <w:pPr>
+        <w:pStyle w:val="ListParagraph"/>
+        <w:numPr>
+          <w:ilvl w:val="0"/>
+          <w:numId w:val="17"/>
+        </w:numPr>
+        <w:spacing w:after="120"/>
+        <w:rPr>
+          <w:b/>
+          <w:lang w:val="en-US"/>
+        </w:rPr>
+      </w:pPr>
+    </w:p>
+    <w:p>
+      <w:pPr>
+        <w:spacing w:before="360" w:after="120"/>
+        <w:rPr>
+          <w:b/>
+          <w:lang w:val="en-US"/>
+        </w:rPr>
+      </w:pPr>
+      <w:r>
+        <w:rPr>
+          <w:b/>
+          <w:sz w:val="24"/>
+          <w:szCs w:val="24"/>
+          <w:lang w:val="en-US"/>
+        </w:rPr>
+        <w:t xml:space="preserve">Agreements </w:t>
+      </w:r>
+    </w:p>
+    <w:p>
+      <w:pPr>
+        <w:pStyle w:val="ListParagraph"/>
+        <w:numPr>
+          <w:ilvl w:val="0"/>
+          <w:numId w:val="17"/>
+        </w:numPr>
+        <w:spacing w:after="240"/>
+        <w:ind w:left="714" w:hanging="357"/>
+        <w:rPr>
+          <w:b/>
+          <w:lang w:val="en-US"/>
+        </w:rPr>
+      </w:pPr>
+      <w:r>
+        <w:rPr>
+          <w:lang w:val="en-US"/>
+        </w:rPr>
+        <w:t xml:space="preserve">Meeting with tutor: </w:t>
+      </w:r>
+    </w:p>
+    <w:p>
+      <w:pPr>
+        <w:spacing w:before="360" w:after="120"/>
+        <w:rPr>
+          <w:b/>
+          <w:sz w:val="24"/>
+          <w:szCs w:val="24"/>
+          <w:lang w:val="en-US"/>
+        </w:rPr>
+      </w:pPr>
+      <w:r>
+        <w:rPr>
+          <w:b/>
+          <w:sz w:val="24"/>
+          <w:szCs w:val="24"/>
+          <w:lang w:val="en-US"/>
+        </w:rPr>
+        <w:t>Table with activities and hours spent per group member</w:t>
+      </w:r>
+    </w:p>
+    <w:tbl>
+      <w:tblPr>
+        <w:tblW w:w="11341" w:type="dxa"/>
+        <w:tblInd w:w="-1418" w:type="dxa"/>
+        <w:tblLook w:val="04A0" w:firstRow="1" w:lastRow="0" w:firstColumn="1" w:lastColumn="0" w:noHBand="0" w:noVBand="1"/>
+      </w:tblPr>
+      <w:tblGrid>
+        <w:gridCol w:w="1891"/>
+        <w:gridCol w:w="1890"/>
+        <w:gridCol w:w="1890"/>
+        <w:gridCol w:w="1890"/>
+        <w:gridCol w:w="1890"/>
+        <w:gridCol w:w="1890"/>
+      </w:tblGrid>
+      <w:tr>
+        <w:trPr>
+          <w:trHeight w:val="347"/>
+        </w:trPr>
+        <w:tc>
+          <w:tcPr>
+            <w:tcW w:w="1701" w:type="dxa"/>
+          </w:tcPr>
+          <w:p>
+            <w:pPr>
+              <w:pStyle w:val="ListParagraph"/>
+              <w:spacing w:before="100" w:beforeAutospacing="1" w:after="100" w:afterAutospacing="1"/>
+              <w:ind w:left="0"/>
+              <w:jc w:val="center"/>
+              <w:rPr>
+                <w:b/>
+                <w:sz w:val="24"/>
+                <w:szCs w:val="24"/>
+                <w:lang w:val="en-US"/>
+              </w:rPr>
+            </w:pPr>
+            <w:r>
+              <w:rPr>
+                <w:b/>
+                <w:sz w:val="24"/>
+                <w:szCs w:val="24"/>
+                <w:lang w:val="en-US"/>
+              </w:rPr>
+              <w:t>Monika</w:t>
+            </w:r>
+          </w:p>
+        </w:tc>
+        <w:tc>
+          <w:tcPr>
+            <w:tcW w:w="1701" w:type="dxa"/>
+          </w:tcPr>
+          <w:p>
+            <w:pPr>
+              <w:pStyle w:val="ListParagraph"/>
+              <w:spacing w:before="100" w:beforeAutospacing="1" w:after="100" w:afterAutospacing="1"/>
+              <w:ind w:left="0"/>
+              <w:jc w:val="center"/>
+              <w:rPr>
+                <w:b/>
+                <w:sz w:val="24"/>
+                <w:szCs w:val="24"/>
+                <w:lang w:val="en-US"/>
+              </w:rPr>
+            </w:pPr>
+            <w:r>
+              <w:rPr>
+                <w:b/>
+                <w:sz w:val="24"/>
+                <w:szCs w:val="24"/>
+                <w:lang w:val="en-US"/>
+              </w:rPr>
+              <w:t>Ignas</w:t>
+            </w:r>
+          </w:p>
+        </w:tc>
+        <w:tc>
+          <w:tcPr>
+            <w:tcW w:w="1701" w:type="dxa"/>
+          </w:tcPr>
+          <w:p>
+            <w:pPr>
+              <w:pStyle w:val="ListParagraph"/>
+              <w:spacing w:before="100" w:beforeAutospacing="1" w:after="100" w:afterAutospacing="1"/>
+              <w:ind w:left="0"/>
+              <w:jc w:val="center"/>
+              <w:rPr>
+                <w:b/>
+                <w:sz w:val="24"/>
+                <w:szCs w:val="24"/>
+                <w:lang w:val="en-US"/>
+              </w:rPr>
+            </w:pPr>
+            <w:proofErr w:type="spellStart"/>
+            <w:r>
+              <w:rPr>
+                <w:b/>
+                <w:sz w:val="24"/>
+                <w:szCs w:val="24"/>
+                <w:lang w:val="en-US"/>
+              </w:rPr>
+              <w:t>Yoanna</w:t>
+            </w:r>
+            <w:proofErr w:type="spellEnd"/>
+          </w:p>
+        </w:tc>
+        <w:tc>
+          <w:tcPr>
+            <w:tcW w:w="1701" w:type="dxa"/>
+          </w:tcPr>
+          <w:p>
+            <w:pPr>
+              <w:pStyle w:val="ListParagraph"/>
+              <w:spacing w:before="100" w:beforeAutospacing="1" w:after="100" w:afterAutospacing="1"/>
+              <w:ind w:left="0"/>
+              <w:jc w:val="center"/>
+              <w:rPr>
+                <w:b/>
+                <w:sz w:val="24"/>
+                <w:szCs w:val="24"/>
+                <w:lang w:val="en-US"/>
+              </w:rPr>
+            </w:pPr>
+            <w:proofErr w:type="spellStart"/>
+            <w:r>
+              <w:rPr>
+                <w:b/>
+                <w:sz w:val="24"/>
+                <w:szCs w:val="24"/>
+                <w:lang w:val="en-US"/>
+              </w:rPr>
+              <w:t>Teodor</w:t>
+            </w:r>
+            <w:proofErr w:type="spellEnd"/>
+          </w:p>
+        </w:tc>
+        <w:tc>
+          <w:tcPr>
+            <w:tcW w:w="1701" w:type="dxa"/>
+          </w:tcPr>
+          <w:p>
+            <w:pPr>
+              <w:pStyle w:val="ListParagraph"/>
+              <w:spacing w:before="100" w:beforeAutospacing="1" w:after="100" w:afterAutospacing="1"/>
+              <w:ind w:left="0"/>
+              <w:jc w:val="center"/>
+              <w:rPr>
+                <w:b/>
+                <w:sz w:val="24"/>
+                <w:szCs w:val="24"/>
+                <w:lang w:val="en-US"/>
+              </w:rPr>
+            </w:pPr>
+            <w:r>
+              <w:rPr>
+                <w:b/>
+                <w:sz w:val="24"/>
+                <w:szCs w:val="24"/>
+                <w:lang w:val="en-US"/>
+              </w:rPr>
+              <w:t>Vladimir</w:t>
+            </w:r>
+          </w:p>
+        </w:tc>
+        <w:tc>
+          <w:tcPr>
+            <w:tcW w:w="1701" w:type="dxa"/>
+          </w:tcPr>
+          <w:p>
+            <w:pPr>
+              <w:pStyle w:val="ListParagraph"/>
+              <w:spacing w:before="100" w:beforeAutospacing="1" w:after="100" w:afterAutospacing="1"/>
+              <w:ind w:left="0"/>
+              <w:jc w:val="center"/>
+              <w:rPr>
+                <w:b/>
+                <w:sz w:val="24"/>
+                <w:szCs w:val="24"/>
+                <w:lang w:val="en-US"/>
+              </w:rPr>
+            </w:pPr>
+            <w:proofErr w:type="spellStart"/>
+            <w:r>
+              <w:rPr>
+                <w:b/>
+                <w:sz w:val="24"/>
+                <w:szCs w:val="24"/>
+                <w:lang w:val="en-US"/>
+              </w:rPr>
+              <w:t>Rostislav</w:t>
+            </w:r>
+            <w:proofErr w:type="spellEnd"/>
+          </w:p>
+        </w:tc>
+      </w:tr>
+      <w:tr>
+        <w:trPr>
+          <w:trHeight w:val="1556"/>
+        </w:trPr>
+        <w:tc>
+          <w:tcPr>
+            <w:tcW w:w="1701" w:type="dxa"/>
+          </w:tcPr>
+          <w:p>
+            <w:pPr>
+              <w:pStyle w:val="ListParagraph"/>
+              <w:spacing w:before="100" w:beforeAutospacing="1" w:after="100" w:afterAutospacing="1"/>
+              <w:ind w:left="0"/>
+              <w:rPr>
+                <w:sz w:val="16"/>
+                <w:szCs w:val="16"/>
+                <w:lang w:val="en-US"/>
+              </w:rPr>
+            </w:pPr>
+          </w:p>
+        </w:tc>
+        <w:tc>
+          <w:tcPr>
+            <w:tcW w:w="1701" w:type="dxa"/>
+          </w:tcPr>
+          <w:p>
+            <w:pPr>
+              <w:pStyle w:val="ListParagraph"/>
+              <w:spacing w:before="100" w:beforeAutospacing="1" w:after="100" w:afterAutospacing="1"/>
+              <w:ind w:left="0"/>
+              <w:rPr>
+                <w:b/>
+                <w:sz w:val="24"/>
+                <w:szCs w:val="24"/>
+                <w:lang w:val="en-US"/>
+              </w:rPr>
+            </w:pPr>
+          </w:p>
+        </w:tc>
+        <w:tc>
+          <w:tcPr>
+            <w:tcW w:w="1701" w:type="dxa"/>
+          </w:tcPr>
+          <w:p>
+            <w:pPr>
+              <w:pStyle w:val="ListParagraph"/>
+              <w:spacing w:before="100" w:beforeAutospacing="1" w:after="100" w:afterAutospacing="1"/>
+              <w:ind w:left="0"/>
+              <w:rPr>
+                <w:b/>
+                <w:sz w:val="24"/>
+                <w:szCs w:val="24"/>
+                <w:lang w:val="en-US"/>
+              </w:rPr>
+            </w:pPr>
+          </w:p>
+        </w:tc>
+        <w:tc>
+          <w:tcPr>
+            <w:tcW w:w="1701" w:type="dxa"/>
+          </w:tcPr>
+          <w:p>
+            <w:pPr>
+              <w:pStyle w:val="ListParagraph"/>
+              <w:spacing w:before="100" w:beforeAutospacing="1" w:after="100" w:afterAutospacing="1"/>
+              <w:ind w:left="0"/>
+              <w:rPr>
+                <w:sz w:val="24"/>
+                <w:szCs w:val="24"/>
+                <w:lang w:val="en-US"/>
+              </w:rPr>
+            </w:pPr>
+          </w:p>
+        </w:tc>
+        <w:tc>
+          <w:tcPr>
+            <w:tcW w:w="1701" w:type="dxa"/>
+          </w:tcPr>
+          <w:p>
+            <w:pPr>
+              <w:pStyle w:val="ListParagraph"/>
+              <w:spacing w:before="100" w:beforeAutospacing="1" w:after="100" w:afterAutospacing="1"/>
+              <w:ind w:left="0"/>
+              <w:rPr>
+                <w:sz w:val="24"/>
+                <w:szCs w:val="24"/>
+                <w:lang w:val="en-US"/>
+              </w:rPr>
+            </w:pPr>
+          </w:p>
+        </w:tc>
+        <w:tc>
+          <w:tcPr>
+            <w:tcW w:w="1701" w:type="dxa"/>
+          </w:tcPr>
+          <w:p>
+            <w:pPr>
+              <w:pStyle w:val="ListParagraph"/>
+              <w:spacing w:before="100" w:beforeAutospacing="1" w:after="100" w:afterAutospacing="1"/>
+              <w:ind w:left="0"/>
+              <w:rPr>
+                <w:sz w:val="24"/>
+                <w:szCs w:val="24"/>
+                <w:lang w:val="en-US"/>
+              </w:rPr>
+            </w:pPr>
+          </w:p>
+        </w:tc>
+      </w:tr>
+    </w:tbl>
+    <w:p>
+      <w:pPr>
+        <w:rPr>
+          <w:color w:val="2F5496" w:themeColor="accent1" w:themeShade="BF"/>
+          <w:sz w:val="40"/>
+          <w:szCs w:val="40"/>
+          <w:lang w:val="en-US"/>
+        </w:rPr>
+      </w:pPr>
+      <w:r>
+        <w:br w:type="page"/>
+      </w:r>
+      <w:r>
+        <w:rPr>
+          <w:color w:val="2F5496" w:themeColor="accent1" w:themeShade="BF"/>
+          <w:sz w:val="40"/>
+          <w:szCs w:val="40"/>
+          <w:lang w:val="en-US"/>
+        </w:rPr>
+        <w:lastRenderedPageBreak/>
+        <w:t xml:space="preserve">Week </w:t>
+      </w:r>
+      <w:r>
+        <w:rPr>
+          <w:color w:val="2F5496" w:themeColor="accent1" w:themeShade="BF"/>
+          <w:sz w:val="40"/>
+          <w:szCs w:val="40"/>
+          <w:lang w:val="en-US"/>
+        </w:rPr>
+        <w:t>7</w:t>
+      </w:r>
+      <w:r>
+        <w:rPr>
+          <w:color w:val="2F5496" w:themeColor="accent1" w:themeShade="BF"/>
+          <w:sz w:val="40"/>
+          <w:szCs w:val="40"/>
+          <w:lang w:val="en-US"/>
+        </w:rPr>
+        <w:tab/>
+      </w:r>
+    </w:p>
+    <w:p>
+      <w:pPr>
+        <w:spacing w:after="480"/>
+        <w:rPr>
+          <w:sz w:val="28"/>
+          <w:szCs w:val="28"/>
+          <w:lang w:val="en-US"/>
+        </w:rPr>
+      </w:pPr>
+      <w:r>
+        <w:rPr>
+          <w:sz w:val="24"/>
+          <w:szCs w:val="24"/>
+          <w:lang w:val="en-US"/>
+        </w:rPr>
+        <w:t>26</w:t>
+      </w:r>
+      <w:r>
+        <w:rPr>
+          <w:sz w:val="24"/>
+          <w:szCs w:val="24"/>
+          <w:lang w:val="en-US"/>
+        </w:rPr>
+        <w:t>/0</w:t>
+      </w:r>
+      <w:r>
+        <w:rPr>
+          <w:sz w:val="24"/>
+          <w:szCs w:val="24"/>
+          <w:lang w:val="en-US"/>
+        </w:rPr>
+        <w:t>3</w:t>
+      </w:r>
+      <w:r>
+        <w:rPr>
+          <w:sz w:val="24"/>
+          <w:szCs w:val="24"/>
+          <w:lang w:val="en-US"/>
+        </w:rPr>
+        <w:t xml:space="preserve">/2018 – </w:t>
+      </w:r>
+      <w:r>
+        <w:rPr>
+          <w:sz w:val="24"/>
+          <w:szCs w:val="24"/>
+          <w:lang w:val="en-US"/>
+        </w:rPr>
+        <w:t>01</w:t>
+      </w:r>
+      <w:r>
+        <w:rPr>
+          <w:sz w:val="24"/>
+          <w:szCs w:val="24"/>
+          <w:lang w:val="en-US"/>
+        </w:rPr>
+        <w:t>/0</w:t>
+      </w:r>
+      <w:r>
+        <w:rPr>
+          <w:sz w:val="24"/>
+          <w:szCs w:val="24"/>
+          <w:lang w:val="en-US"/>
+        </w:rPr>
+        <w:t>4</w:t>
+      </w:r>
+      <w:r>
+        <w:rPr>
+          <w:sz w:val="24"/>
+          <w:szCs w:val="24"/>
+          <w:lang w:val="en-US"/>
+        </w:rPr>
+        <w:t>/2018</w:t>
+      </w:r>
+    </w:p>
+    <w:p>
+      <w:pPr>
+        <w:spacing w:before="120" w:after="120"/>
+        <w:rPr>
+          <w:b/>
+          <w:lang w:val="en-US"/>
+        </w:rPr>
+      </w:pPr>
+      <w:r>
+        <w:rPr>
+          <w:b/>
+          <w:sz w:val="24"/>
+          <w:szCs w:val="24"/>
+          <w:lang w:val="en-US"/>
+        </w:rPr>
+        <w:t xml:space="preserve">Planned activities </w:t>
+      </w:r>
+    </w:p>
+    <w:p>
+      <w:pPr>
+        <w:pStyle w:val="ListParagraph"/>
+        <w:numPr>
+          <w:ilvl w:val="0"/>
+          <w:numId w:val="17"/>
+        </w:numPr>
+        <w:autoSpaceDE w:val="0"/>
+        <w:autoSpaceDN w:val="0"/>
+        <w:adjustRightInd w:val="0"/>
+        <w:spacing w:after="0" w:line="240" w:lineRule="auto"/>
+      </w:pPr>
+      <w:r>
+        <w:t>Code.</w:t>
+      </w:r>
+    </w:p>
+    <w:p>
+      <w:pPr>
+        <w:pStyle w:val="ListParagraph"/>
+        <w:numPr>
+          <w:ilvl w:val="0"/>
+          <w:numId w:val="17"/>
+        </w:numPr>
+        <w:autoSpaceDE w:val="0"/>
+        <w:autoSpaceDN w:val="0"/>
+        <w:adjustRightInd w:val="0"/>
+        <w:spacing w:after="0" w:line="240" w:lineRule="auto"/>
+      </w:pPr>
+      <w:r>
+        <w:t>Debug and test report.</w:t>
+      </w:r>
+    </w:p>
+    <w:p>
+      <w:pPr>
+        <w:pStyle w:val="ListParagraph"/>
+        <w:numPr>
+          <w:ilvl w:val="0"/>
+          <w:numId w:val="17"/>
+        </w:numPr>
+        <w:autoSpaceDE w:val="0"/>
+        <w:autoSpaceDN w:val="0"/>
+        <w:adjustRightInd w:val="0"/>
+        <w:spacing w:after="0" w:line="240" w:lineRule="auto"/>
+      </w:pPr>
+      <w:r>
+        <w:t>Update work division report.</w:t>
+      </w:r>
+    </w:p>
+    <w:p>
+      <w:pPr>
+        <w:spacing w:before="360" w:after="120"/>
+        <w:rPr>
+          <w:b/>
+          <w:lang w:val="en-US"/>
+        </w:rPr>
+      </w:pPr>
+      <w:r>
+        <w:rPr>
+          <w:b/>
+          <w:sz w:val="24"/>
+          <w:szCs w:val="24"/>
+          <w:lang w:val="en-US"/>
+        </w:rPr>
+        <w:t>Performed activities</w:t>
+      </w:r>
+    </w:p>
+    <w:p>
+      <w:pPr>
+        <w:pStyle w:val="ListParagraph"/>
+        <w:numPr>
+          <w:ilvl w:val="0"/>
+          <w:numId w:val="17"/>
+        </w:numPr>
+        <w:spacing w:after="240"/>
+        <w:rPr>
+          <w:lang w:val="en-US"/>
+        </w:rPr>
+      </w:pPr>
+    </w:p>
+    <w:p>
+      <w:pPr>
+        <w:spacing w:before="360" w:after="240"/>
+        <w:rPr>
+          <w:b/>
+          <w:lang w:val="en-US"/>
+        </w:rPr>
+      </w:pPr>
+      <w:r>
+        <w:rPr>
+          <w:b/>
+          <w:sz w:val="24"/>
+          <w:szCs w:val="24"/>
+          <w:lang w:val="en-US"/>
+        </w:rPr>
+        <w:t>Completed activities</w:t>
+      </w:r>
+    </w:p>
+    <w:p>
+      <w:pPr>
+        <w:pStyle w:val="ListParagraph"/>
+        <w:numPr>
+          <w:ilvl w:val="0"/>
+          <w:numId w:val="17"/>
+        </w:numPr>
+        <w:spacing w:after="120"/>
+        <w:rPr>
+          <w:b/>
+          <w:lang w:val="en-US"/>
+        </w:rPr>
+      </w:pPr>
+    </w:p>
+    <w:p>
+      <w:pPr>
+        <w:spacing w:before="360" w:after="120"/>
+        <w:rPr>
+          <w:b/>
+          <w:lang w:val="en-US"/>
+        </w:rPr>
+      </w:pPr>
+      <w:r>
+        <w:rPr>
+          <w:b/>
+          <w:sz w:val="24"/>
+          <w:szCs w:val="24"/>
+          <w:lang w:val="en-US"/>
+        </w:rPr>
+        <w:t xml:space="preserve">Agreements </w:t>
+      </w:r>
+    </w:p>
+    <w:p>
+      <w:pPr>
+        <w:pStyle w:val="ListParagraph"/>
+        <w:numPr>
+          <w:ilvl w:val="0"/>
+          <w:numId w:val="17"/>
+        </w:numPr>
+        <w:spacing w:after="240"/>
+        <w:ind w:left="714" w:hanging="357"/>
+        <w:rPr>
+          <w:b/>
+          <w:lang w:val="en-US"/>
+        </w:rPr>
+      </w:pPr>
+      <w:r>
+        <w:rPr>
+          <w:lang w:val="en-US"/>
+        </w:rPr>
+        <w:t xml:space="preserve">Meeting with tutor: </w:t>
+      </w:r>
+    </w:p>
+    <w:p>
+      <w:pPr>
+        <w:spacing w:before="360" w:after="120"/>
+        <w:rPr>
+          <w:b/>
+          <w:sz w:val="24"/>
+          <w:szCs w:val="24"/>
+          <w:lang w:val="en-US"/>
+        </w:rPr>
+      </w:pPr>
+      <w:r>
+        <w:rPr>
+          <w:b/>
+          <w:sz w:val="24"/>
+          <w:szCs w:val="24"/>
+          <w:lang w:val="en-US"/>
+        </w:rPr>
+        <w:t>Table with activities and hours spent per group member</w:t>
+      </w:r>
+    </w:p>
+    <w:tbl>
+      <w:tblPr>
+        <w:tblW w:w="11341" w:type="dxa"/>
+        <w:tblInd w:w="-1418" w:type="dxa"/>
+        <w:tblLook w:val="04A0" w:firstRow="1" w:lastRow="0" w:firstColumn="1" w:lastColumn="0" w:noHBand="0" w:noVBand="1"/>
+      </w:tblPr>
+      <w:tblGrid>
+        <w:gridCol w:w="1891"/>
+        <w:gridCol w:w="1890"/>
+        <w:gridCol w:w="1890"/>
+        <w:gridCol w:w="1890"/>
+        <w:gridCol w:w="1890"/>
+        <w:gridCol w:w="1890"/>
+      </w:tblGrid>
+      <w:tr>
+        <w:trPr>
+          <w:trHeight w:val="347"/>
+        </w:trPr>
+        <w:tc>
+          <w:tcPr>
+            <w:tcW w:w="1701" w:type="dxa"/>
+          </w:tcPr>
+          <w:p>
+            <w:pPr>
+              <w:pStyle w:val="ListParagraph"/>
+              <w:spacing w:before="100" w:beforeAutospacing="1" w:after="100" w:afterAutospacing="1"/>
+              <w:ind w:left="0"/>
+              <w:jc w:val="center"/>
+              <w:rPr>
+                <w:b/>
+                <w:sz w:val="24"/>
+                <w:szCs w:val="24"/>
+                <w:lang w:val="en-US"/>
+              </w:rPr>
+            </w:pPr>
+            <w:r>
+              <w:rPr>
+                <w:b/>
+                <w:sz w:val="24"/>
+                <w:szCs w:val="24"/>
+                <w:lang w:val="en-US"/>
+              </w:rPr>
+              <w:t>Monika</w:t>
+            </w:r>
+          </w:p>
+        </w:tc>
+        <w:tc>
+          <w:tcPr>
+            <w:tcW w:w="1701" w:type="dxa"/>
+          </w:tcPr>
+          <w:p>
+            <w:pPr>
+              <w:pStyle w:val="ListParagraph"/>
+              <w:spacing w:before="100" w:beforeAutospacing="1" w:after="100" w:afterAutospacing="1"/>
+              <w:ind w:left="0"/>
+              <w:jc w:val="center"/>
+              <w:rPr>
+                <w:b/>
+                <w:sz w:val="24"/>
+                <w:szCs w:val="24"/>
+                <w:lang w:val="en-US"/>
+              </w:rPr>
+            </w:pPr>
+            <w:r>
+              <w:rPr>
+                <w:b/>
+                <w:sz w:val="24"/>
+                <w:szCs w:val="24"/>
+                <w:lang w:val="en-US"/>
+              </w:rPr>
+              <w:t>Ignas</w:t>
+            </w:r>
+          </w:p>
+        </w:tc>
+        <w:tc>
+          <w:tcPr>
+            <w:tcW w:w="1701" w:type="dxa"/>
+          </w:tcPr>
+          <w:p>
+            <w:pPr>
+              <w:pStyle w:val="ListParagraph"/>
+              <w:spacing w:before="100" w:beforeAutospacing="1" w:after="100" w:afterAutospacing="1"/>
+              <w:ind w:left="0"/>
+              <w:jc w:val="center"/>
+              <w:rPr>
+                <w:b/>
+                <w:sz w:val="24"/>
+                <w:szCs w:val="24"/>
+                <w:lang w:val="en-US"/>
+              </w:rPr>
+            </w:pPr>
+            <w:proofErr w:type="spellStart"/>
+            <w:r>
+              <w:rPr>
+                <w:b/>
+                <w:sz w:val="24"/>
+                <w:szCs w:val="24"/>
+                <w:lang w:val="en-US"/>
+              </w:rPr>
+              <w:t>Yoanna</w:t>
+            </w:r>
+            <w:proofErr w:type="spellEnd"/>
+          </w:p>
+        </w:tc>
+        <w:tc>
+          <w:tcPr>
+            <w:tcW w:w="1701" w:type="dxa"/>
+          </w:tcPr>
+          <w:p>
+            <w:pPr>
+              <w:pStyle w:val="ListParagraph"/>
+              <w:spacing w:before="100" w:beforeAutospacing="1" w:after="100" w:afterAutospacing="1"/>
+              <w:ind w:left="0"/>
+              <w:jc w:val="center"/>
+              <w:rPr>
+                <w:b/>
+                <w:sz w:val="24"/>
+                <w:szCs w:val="24"/>
+                <w:lang w:val="en-US"/>
+              </w:rPr>
+            </w:pPr>
+            <w:proofErr w:type="spellStart"/>
+            <w:r>
+              <w:rPr>
+                <w:b/>
+                <w:sz w:val="24"/>
+                <w:szCs w:val="24"/>
+                <w:lang w:val="en-US"/>
+              </w:rPr>
+              <w:t>Teodor</w:t>
+            </w:r>
+            <w:proofErr w:type="spellEnd"/>
+          </w:p>
+        </w:tc>
+        <w:tc>
+          <w:tcPr>
+            <w:tcW w:w="1701" w:type="dxa"/>
+          </w:tcPr>
+          <w:p>
+            <w:pPr>
+              <w:pStyle w:val="ListParagraph"/>
+              <w:spacing w:before="100" w:beforeAutospacing="1" w:after="100" w:afterAutospacing="1"/>
+              <w:ind w:left="0"/>
+              <w:jc w:val="center"/>
+              <w:rPr>
+                <w:b/>
+                <w:sz w:val="24"/>
+                <w:szCs w:val="24"/>
+                <w:lang w:val="en-US"/>
+              </w:rPr>
+            </w:pPr>
+            <w:r>
+              <w:rPr>
+                <w:b/>
+                <w:sz w:val="24"/>
+                <w:szCs w:val="24"/>
+                <w:lang w:val="en-US"/>
+              </w:rPr>
+              <w:t>Vladimir</w:t>
+            </w:r>
+          </w:p>
+        </w:tc>
+        <w:tc>
+          <w:tcPr>
+            <w:tcW w:w="1701" w:type="dxa"/>
+          </w:tcPr>
+          <w:p>
+            <w:pPr>
+              <w:pStyle w:val="ListParagraph"/>
+              <w:spacing w:before="100" w:beforeAutospacing="1" w:after="100" w:afterAutospacing="1"/>
+              <w:ind w:left="0"/>
+              <w:jc w:val="center"/>
+              <w:rPr>
+                <w:b/>
+                <w:sz w:val="24"/>
+                <w:szCs w:val="24"/>
+                <w:lang w:val="en-US"/>
+              </w:rPr>
+            </w:pPr>
+            <w:proofErr w:type="spellStart"/>
+            <w:r>
+              <w:rPr>
+                <w:b/>
+                <w:sz w:val="24"/>
+                <w:szCs w:val="24"/>
+                <w:lang w:val="en-US"/>
+              </w:rPr>
+              <w:t>Rostislav</w:t>
+            </w:r>
+            <w:proofErr w:type="spellEnd"/>
+          </w:p>
+        </w:tc>
+      </w:tr>
+      <w:tr>
+        <w:trPr>
+          <w:trHeight w:val="1556"/>
+        </w:trPr>
+        <w:tc>
+          <w:tcPr>
+            <w:tcW w:w="1701" w:type="dxa"/>
+          </w:tcPr>
+          <w:p>
+            <w:pPr>
+              <w:pStyle w:val="ListParagraph"/>
+              <w:spacing w:before="100" w:beforeAutospacing="1" w:after="100" w:afterAutospacing="1"/>
+              <w:ind w:left="0"/>
+              <w:rPr>
+                <w:sz w:val="16"/>
+                <w:szCs w:val="16"/>
+                <w:lang w:val="en-US"/>
+              </w:rPr>
+            </w:pPr>
+          </w:p>
+        </w:tc>
+        <w:tc>
+          <w:tcPr>
+            <w:tcW w:w="1701" w:type="dxa"/>
+          </w:tcPr>
+          <w:p>
+            <w:pPr>
+              <w:pStyle w:val="ListParagraph"/>
+              <w:spacing w:before="100" w:beforeAutospacing="1" w:after="100" w:afterAutospacing="1"/>
+              <w:ind w:left="0"/>
+              <w:rPr>
+                <w:b/>
+                <w:sz w:val="24"/>
+                <w:szCs w:val="24"/>
+                <w:lang w:val="en-US"/>
+              </w:rPr>
+            </w:pPr>
+          </w:p>
+        </w:tc>
+        <w:tc>
+          <w:tcPr>
+            <w:tcW w:w="1701" w:type="dxa"/>
+          </w:tcPr>
+          <w:p>
+            <w:pPr>
+              <w:pStyle w:val="ListParagraph"/>
+              <w:spacing w:before="100" w:beforeAutospacing="1" w:after="100" w:afterAutospacing="1"/>
+              <w:ind w:left="0"/>
+              <w:rPr>
+                <w:b/>
+                <w:sz w:val="24"/>
+                <w:szCs w:val="24"/>
+                <w:lang w:val="en-US"/>
+              </w:rPr>
+            </w:pPr>
+          </w:p>
+        </w:tc>
+        <w:tc>
+          <w:tcPr>
+            <w:tcW w:w="1701" w:type="dxa"/>
+          </w:tcPr>
+          <w:p>
+            <w:pPr>
+              <w:pStyle w:val="ListParagraph"/>
+              <w:spacing w:before="100" w:beforeAutospacing="1" w:after="100" w:afterAutospacing="1"/>
+              <w:ind w:left="0"/>
+              <w:rPr>
+                <w:sz w:val="24"/>
+                <w:szCs w:val="24"/>
+                <w:lang w:val="en-US"/>
+              </w:rPr>
+            </w:pPr>
+          </w:p>
+        </w:tc>
+        <w:tc>
+          <w:tcPr>
+            <w:tcW w:w="1701" w:type="dxa"/>
+          </w:tcPr>
+          <w:p>
+            <w:pPr>
+              <w:pStyle w:val="ListParagraph"/>
+              <w:spacing w:before="100" w:beforeAutospacing="1" w:after="100" w:afterAutospacing="1"/>
+              <w:ind w:left="0"/>
+              <w:rPr>
+                <w:sz w:val="24"/>
+                <w:szCs w:val="24"/>
+                <w:lang w:val="en-US"/>
+              </w:rPr>
+            </w:pPr>
+          </w:p>
+        </w:tc>
+        <w:tc>
+          <w:tcPr>
+            <w:tcW w:w="1701" w:type="dxa"/>
+          </w:tcPr>
+          <w:p>
+            <w:pPr>
+              <w:pStyle w:val="ListParagraph"/>
+              <w:spacing w:before="100" w:beforeAutospacing="1" w:after="100" w:afterAutospacing="1"/>
+              <w:ind w:left="0"/>
+              <w:rPr>
+                <w:sz w:val="24"/>
+                <w:szCs w:val="24"/>
+                <w:lang w:val="en-US"/>
+              </w:rPr>
+            </w:pPr>
+          </w:p>
+        </w:tc>
+      </w:tr>
+    </w:tbl>
+    <w:p>
       <w:pPr>
         <w:rPr>
           <w:color w:val="1F3864" w:themeColor="accent1" w:themeShade="80"/>
@@ -3723,6 +7628,14 @@
         </w:rPr>
         <w:t>Agendas and minutes</w:t>
       </w:r>
+    </w:p>
+    <w:p>
+      <w:pPr>
+        <w:rPr>
+          <w:sz w:val="36"/>
+          <w:szCs w:val="36"/>
+        </w:rPr>
+      </w:pPr>
     </w:p>
     <w:p>
       <w:pPr>
@@ -11555,6 +15468,7 @@
       </w:r>
     </w:p>
     <w:sectPr>
+      <w:footerReference w:type="default" r:id="rId10"/>
       <w:pgSz w:w="11906" w:h="16838"/>
       <w:pgMar w:top="1701" w:right="567" w:bottom="1134" w:left="1701" w:header="567" w:footer="567" w:gutter="0"/>
       <w:pgNumType w:start="0"/>
@@ -11564,6 +15478,109 @@
     </w:sectPr>
   </w:body>
 </w:document>
+</file>
+
+<file path=word/endnotes.xml><?xml version="1.0" encoding="utf-8"?>
+<w:endnotes xmlns:wpc="http://schemas.microsoft.com/office/word/2010/wordprocessingCanvas" xmlns:cx="http://schemas.microsoft.com/office/drawing/2014/chartex" xmlns:cx1="http://schemas.microsoft.com/office/drawing/2015/9/8/chartex" xmlns:cx2="http://schemas.microsoft.com/office/drawing/2015/10/21/chartex" xmlns:cx3="http://schemas.microsoft.com/office/drawing/2016/5/9/chartex" xmlns:cx4="http://schemas.microsoft.com/office/drawing/2016/5/10/chartex" xmlns:cx5="http://schemas.microsoft.com/office/drawing/2016/5/11/chartex" xmlns:cx6="http://schemas.microsoft.com/office/drawing/2016/5/12/chartex" xmlns:cx7="http://schemas.microsoft.com/office/drawing/2016/5/13/chartex" xmlns:cx8="http://schemas.microsoft.com/office/drawing/2016/5/14/chartex" xmlns:mc="http://schemas.openxmlformats.org/markup-compatibility/2006" xmlns:aink="http://schemas.microsoft.com/office/drawing/2016/ink" xmlns:am3d="http://schemas.microsoft.com/office/drawing/2017/model3d" xmlns:o="urn:schemas-microsoft-com:office:office" xmlns:r="http://schemas.openxmlformats.org/officeDocument/2006/relationships" xmlns:m="http://schemas.openxmlformats.org/officeDocument/2006/math" xmlns:v="urn:schemas-microsoft-com:vml" xmlns:wp14="http://schemas.microsoft.com/office/word/2010/wordprocessingDrawing" xmlns:wp="http://schemas.openxmlformats.org/drawingml/2006/wordprocessingDrawing" xmlns:w10="urn:schemas-microsoft-com:office:word" xmlns:w="http://schemas.openxmlformats.org/wordprocessingml/2006/main" xmlns:w14="http://schemas.microsoft.com/office/word/2010/wordml" xmlns:w15="http://schemas.microsoft.com/office/word/2012/wordml" xmlns:w16cid="http://schemas.microsoft.com/office/word/2016/wordml/cid" xmlns:w16se="http://schemas.microsoft.com/office/word/2015/wordml/symex" xmlns:wpg="http://schemas.microsoft.com/office/word/2010/wordprocessingGroup" xmlns:wpi="http://schemas.microsoft.com/office/word/2010/wordprocessingInk" xmlns:wne="http://schemas.microsoft.com/office/word/2006/wordml" xmlns:wps="http://schemas.microsoft.com/office/word/2010/wordprocessingShape" mc:Ignorable="w14 w15 w16se w16cid wp14">
+  <w:endnote w:type="separator" w:id="-1">
+    <w:p>
+      <w:pPr>
+        <w:spacing w:after="0" w:line="240" w:lineRule="auto"/>
+      </w:pPr>
+      <w:r>
+        <w:separator/>
+      </w:r>
+    </w:p>
+  </w:endnote>
+  <w:endnote w:type="continuationSeparator" w:id="0">
+    <w:p>
+      <w:pPr>
+        <w:spacing w:after="0" w:line="240" w:lineRule="auto"/>
+      </w:pPr>
+      <w:r>
+        <w:continuationSeparator/>
+      </w:r>
+    </w:p>
+  </w:endnote>
+</w:endnotes>
+</file>
+
+<file path=word/footer1.xml><?xml version="1.0" encoding="utf-8"?>
+<w:ftr xmlns:wpc="http://schemas.microsoft.com/office/word/2010/wordprocessingCanvas" xmlns:cx="http://schemas.microsoft.com/office/drawing/2014/chartex" xmlns:cx1="http://schemas.microsoft.com/office/drawing/2015/9/8/chartex" xmlns:cx2="http://schemas.microsoft.com/office/drawing/2015/10/21/chartex" xmlns:cx3="http://schemas.microsoft.com/office/drawing/2016/5/9/chartex" xmlns:cx4="http://schemas.microsoft.com/office/drawing/2016/5/10/chartex" xmlns:cx5="http://schemas.microsoft.com/office/drawing/2016/5/11/chartex" xmlns:cx6="http://schemas.microsoft.com/office/drawing/2016/5/12/chartex" xmlns:cx7="http://schemas.microsoft.com/office/drawing/2016/5/13/chartex" xmlns:cx8="http://schemas.microsoft.com/office/drawing/2016/5/14/chartex" xmlns:mc="http://schemas.openxmlformats.org/markup-compatibility/2006" xmlns:aink="http://schemas.microsoft.com/office/drawing/2016/ink" xmlns:am3d="http://schemas.microsoft.com/office/drawing/2017/model3d" xmlns:o="urn:schemas-microsoft-com:office:office" xmlns:r="http://schemas.openxmlformats.org/officeDocument/2006/relationships" xmlns:m="http://schemas.openxmlformats.org/officeDocument/2006/math" xmlns:v="urn:schemas-microsoft-com:vml" xmlns:wp14="http://schemas.microsoft.com/office/word/2010/wordprocessingDrawing" xmlns:wp="http://schemas.openxmlformats.org/drawingml/2006/wordprocessingDrawing" xmlns:w10="urn:schemas-microsoft-com:office:word" xmlns:w="http://schemas.openxmlformats.org/wordprocessingml/2006/main" xmlns:w14="http://schemas.microsoft.com/office/word/2010/wordml" xmlns:w15="http://schemas.microsoft.com/office/word/2012/wordml" xmlns:w16cid="http://schemas.microsoft.com/office/word/2016/wordml/cid" xmlns:w16se="http://schemas.microsoft.com/office/word/2015/wordml/symex" xmlns:wpg="http://schemas.microsoft.com/office/word/2010/wordprocessingGroup" xmlns:wpi="http://schemas.microsoft.com/office/word/2010/wordprocessingInk" xmlns:wne="http://schemas.microsoft.com/office/word/2006/wordml" xmlns:wps="http://schemas.microsoft.com/office/word/2010/wordprocessingShape" mc:Ignorable="w14 w15 w16se w16cid wp14">
+  <w:sdt>
+    <w:sdtPr>
+      <w:id w:val="-2082212180"/>
+      <w:docPartObj>
+        <w:docPartGallery w:val="Page Numbers (Bottom of Page)"/>
+        <w:docPartUnique/>
+      </w:docPartObj>
+    </w:sdtPr>
+    <w:sdtEndPr>
+      <w:rPr>
+        <w:noProof/>
+      </w:rPr>
+    </w:sdtEndPr>
+    <w:sdtContent>
+      <w:p>
+        <w:pPr>
+          <w:pStyle w:val="Footer"/>
+          <w:jc w:val="center"/>
+        </w:pPr>
+        <w:r>
+          <w:fldChar w:fldCharType="begin"/>
+        </w:r>
+        <w:r>
+          <w:instrText xml:space="preserve"> PAGE   \* MERGEFORMAT </w:instrText>
+        </w:r>
+        <w:r>
+          <w:fldChar w:fldCharType="separate"/>
+        </w:r>
+        <w:r>
+          <w:rPr>
+            <w:noProof/>
+          </w:rPr>
+          <w:t>2</w:t>
+        </w:r>
+        <w:r>
+          <w:rPr>
+            <w:noProof/>
+          </w:rPr>
+          <w:fldChar w:fldCharType="end"/>
+        </w:r>
+      </w:p>
+    </w:sdtContent>
+  </w:sdt>
+  <w:p>
+    <w:pPr>
+      <w:pStyle w:val="Footer"/>
+    </w:pPr>
+  </w:p>
+</w:ftr>
+</file>
+
+<file path=word/footnotes.xml><?xml version="1.0" encoding="utf-8"?>
+<w:footnotes xmlns:wpc="http://schemas.microsoft.com/office/word/2010/wordprocessingCanvas" xmlns:cx="http://schemas.microsoft.com/office/drawing/2014/chartex" xmlns:cx1="http://schemas.microsoft.com/office/drawing/2015/9/8/chartex" xmlns:cx2="http://schemas.microsoft.com/office/drawing/2015/10/21/chartex" xmlns:cx3="http://schemas.microsoft.com/office/drawing/2016/5/9/chartex" xmlns:cx4="http://schemas.microsoft.com/office/drawing/2016/5/10/chartex" xmlns:cx5="http://schemas.microsoft.com/office/drawing/2016/5/11/chartex" xmlns:cx6="http://schemas.microsoft.com/office/drawing/2016/5/12/chartex" xmlns:cx7="http://schemas.microsoft.com/office/drawing/2016/5/13/chartex" xmlns:cx8="http://schemas.microsoft.com/office/drawing/2016/5/14/chartex" xmlns:mc="http://schemas.openxmlformats.org/markup-compatibility/2006" xmlns:aink="http://schemas.microsoft.com/office/drawing/2016/ink" xmlns:am3d="http://schemas.microsoft.com/office/drawing/2017/model3d" xmlns:o="urn:schemas-microsoft-com:office:office" xmlns:r="http://schemas.openxmlformats.org/officeDocument/2006/relationships" xmlns:m="http://schemas.openxmlformats.org/officeDocument/2006/math" xmlns:v="urn:schemas-microsoft-com:vml" xmlns:wp14="http://schemas.microsoft.com/office/word/2010/wordprocessingDrawing" xmlns:wp="http://schemas.openxmlformats.org/drawingml/2006/wordprocessingDrawing" xmlns:w10="urn:schemas-microsoft-com:office:word" xmlns:w="http://schemas.openxmlformats.org/wordprocessingml/2006/main" xmlns:w14="http://schemas.microsoft.com/office/word/2010/wordml" xmlns:w15="http://schemas.microsoft.com/office/word/2012/wordml" xmlns:w16cid="http://schemas.microsoft.com/office/word/2016/wordml/cid" xmlns:w16se="http://schemas.microsoft.com/office/word/2015/wordml/symex" xmlns:wpg="http://schemas.microsoft.com/office/word/2010/wordprocessingGroup" xmlns:wpi="http://schemas.microsoft.com/office/word/2010/wordprocessingInk" xmlns:wne="http://schemas.microsoft.com/office/word/2006/wordml" xmlns:wps="http://schemas.microsoft.com/office/word/2010/wordprocessingShape" mc:Ignorable="w14 w15 w16se w16cid wp14">
+  <w:footnote w:type="separator" w:id="-1">
+    <w:p>
+      <w:pPr>
+        <w:spacing w:after="0" w:line="240" w:lineRule="auto"/>
+      </w:pPr>
+      <w:r>
+        <w:separator/>
+      </w:r>
+    </w:p>
+  </w:footnote>
+  <w:footnote w:type="continuationSeparator" w:id="0">
+    <w:p>
+      <w:pPr>
+        <w:spacing w:after="0" w:line="240" w:lineRule="auto"/>
+      </w:pPr>
+      <w:r>
+        <w:continuationSeparator/>
+      </w:r>
+    </w:p>
+  </w:footnote>
+</w:footnotes>
 </file>
 
 <file path=word/numbering.xml><?xml version="1.0" encoding="utf-8"?>
@@ -12925,6 +16942,119 @@
     </w:lvl>
   </w:abstractNum>
   <w:abstractNum w:abstractNumId="12" w15:restartNumberingAfterBreak="0">
+    <w:nsid w:val="4F4F565D"/>
+    <w:multiLevelType w:val="hybridMultilevel"/>
+    <w:tmpl w:val="3E86132E"/>
+    <w:lvl w:ilvl="0" w:tplc="04130001">
+      <w:start w:val="1"/>
+      <w:numFmt w:val="bullet"/>
+      <w:lvlText w:val=""/>
+      <w:lvlJc w:val="left"/>
+      <w:pPr>
+        <w:ind w:left="720" w:hanging="360"/>
+      </w:pPr>
+      <w:rPr>
+        <w:rFonts w:ascii="Symbol" w:hAnsi="Symbol" w:hint="default"/>
+      </w:rPr>
+    </w:lvl>
+    <w:lvl w:ilvl="1" w:tplc="04130003">
+      <w:start w:val="1"/>
+      <w:numFmt w:val="bullet"/>
+      <w:lvlText w:val="o"/>
+      <w:lvlJc w:val="left"/>
+      <w:pPr>
+        <w:ind w:left="1440" w:hanging="360"/>
+      </w:pPr>
+      <w:rPr>
+        <w:rFonts w:ascii="Courier New" w:hAnsi="Courier New" w:cs="Courier New" w:hint="default"/>
+      </w:rPr>
+    </w:lvl>
+    <w:lvl w:ilvl="2" w:tplc="04130005">
+      <w:start w:val="1"/>
+      <w:numFmt w:val="bullet"/>
+      <w:lvlText w:val=""/>
+      <w:lvlJc w:val="left"/>
+      <w:pPr>
+        <w:ind w:left="2160" w:hanging="360"/>
+      </w:pPr>
+      <w:rPr>
+        <w:rFonts w:ascii="Wingdings" w:hAnsi="Wingdings" w:hint="default"/>
+      </w:rPr>
+    </w:lvl>
+    <w:lvl w:ilvl="3" w:tplc="04130001">
+      <w:start w:val="1"/>
+      <w:numFmt w:val="bullet"/>
+      <w:lvlText w:val=""/>
+      <w:lvlJc w:val="left"/>
+      <w:pPr>
+        <w:ind w:left="2880" w:hanging="360"/>
+      </w:pPr>
+      <w:rPr>
+        <w:rFonts w:ascii="Symbol" w:hAnsi="Symbol" w:hint="default"/>
+      </w:rPr>
+    </w:lvl>
+    <w:lvl w:ilvl="4" w:tplc="04130003">
+      <w:start w:val="1"/>
+      <w:numFmt w:val="bullet"/>
+      <w:lvlText w:val="o"/>
+      <w:lvlJc w:val="left"/>
+      <w:pPr>
+        <w:ind w:left="3600" w:hanging="360"/>
+      </w:pPr>
+      <w:rPr>
+        <w:rFonts w:ascii="Courier New" w:hAnsi="Courier New" w:cs="Courier New" w:hint="default"/>
+      </w:rPr>
+    </w:lvl>
+    <w:lvl w:ilvl="5" w:tplc="04130005">
+      <w:start w:val="1"/>
+      <w:numFmt w:val="bullet"/>
+      <w:lvlText w:val=""/>
+      <w:lvlJc w:val="left"/>
+      <w:pPr>
+        <w:ind w:left="4320" w:hanging="360"/>
+      </w:pPr>
+      <w:rPr>
+        <w:rFonts w:ascii="Wingdings" w:hAnsi="Wingdings" w:hint="default"/>
+      </w:rPr>
+    </w:lvl>
+    <w:lvl w:ilvl="6" w:tplc="04130001">
+      <w:start w:val="1"/>
+      <w:numFmt w:val="bullet"/>
+      <w:lvlText w:val=""/>
+      <w:lvlJc w:val="left"/>
+      <w:pPr>
+        <w:ind w:left="5040" w:hanging="360"/>
+      </w:pPr>
+      <w:rPr>
+        <w:rFonts w:ascii="Symbol" w:hAnsi="Symbol" w:hint="default"/>
+      </w:rPr>
+    </w:lvl>
+    <w:lvl w:ilvl="7" w:tplc="04130003">
+      <w:start w:val="1"/>
+      <w:numFmt w:val="bullet"/>
+      <w:lvlText w:val="o"/>
+      <w:lvlJc w:val="left"/>
+      <w:pPr>
+        <w:ind w:left="5760" w:hanging="360"/>
+      </w:pPr>
+      <w:rPr>
+        <w:rFonts w:ascii="Courier New" w:hAnsi="Courier New" w:cs="Courier New" w:hint="default"/>
+      </w:rPr>
+    </w:lvl>
+    <w:lvl w:ilvl="8" w:tplc="04130005">
+      <w:start w:val="1"/>
+      <w:numFmt w:val="bullet"/>
+      <w:lvlText w:val=""/>
+      <w:lvlJc w:val="left"/>
+      <w:pPr>
+        <w:ind w:left="6480" w:hanging="360"/>
+      </w:pPr>
+      <w:rPr>
+        <w:rFonts w:ascii="Wingdings" w:hAnsi="Wingdings" w:hint="default"/>
+      </w:rPr>
+    </w:lvl>
+  </w:abstractNum>
+  <w:abstractNum w:abstractNumId="13" w15:restartNumberingAfterBreak="0">
     <w:nsid w:val="55945BEB"/>
     <w:multiLevelType w:val="multilevel"/>
     <w:tmpl w:val="2D86D194"/>
@@ -13037,7 +17167,7 @@
       </w:rPr>
     </w:lvl>
   </w:abstractNum>
-  <w:abstractNum w:abstractNumId="13" w15:restartNumberingAfterBreak="0">
+  <w:abstractNum w:abstractNumId="14" w15:restartNumberingAfterBreak="0">
     <w:nsid w:val="5DFE276C"/>
     <w:multiLevelType w:val="multilevel"/>
     <w:tmpl w:val="1A36D674"/>
@@ -13150,7 +17280,7 @@
       </w:rPr>
     </w:lvl>
   </w:abstractNum>
-  <w:abstractNum w:abstractNumId="14" w15:restartNumberingAfterBreak="0">
+  <w:abstractNum w:abstractNumId="15" w15:restartNumberingAfterBreak="0">
     <w:nsid w:val="679B6CF2"/>
     <w:multiLevelType w:val="hybridMultilevel"/>
     <w:tmpl w:val="966C5AC0"/>
@@ -13263,7 +17393,7 @@
       </w:rPr>
     </w:lvl>
   </w:abstractNum>
-  <w:abstractNum w:abstractNumId="15" w15:restartNumberingAfterBreak="0">
+  <w:abstractNum w:abstractNumId="16" w15:restartNumberingAfterBreak="0">
     <w:nsid w:val="6B3B0DD2"/>
     <w:multiLevelType w:val="multilevel"/>
     <w:tmpl w:val="D278CF44"/>
@@ -13376,7 +17506,7 @@
       </w:rPr>
     </w:lvl>
   </w:abstractNum>
-  <w:abstractNum w:abstractNumId="16" w15:restartNumberingAfterBreak="0">
+  <w:abstractNum w:abstractNumId="17" w15:restartNumberingAfterBreak="0">
     <w:nsid w:val="79325567"/>
     <w:multiLevelType w:val="multilevel"/>
     <w:tmpl w:val="1E58832A"/>
@@ -13511,7 +17641,7 @@
     <w:abstractNumId w:val="8"/>
   </w:num>
   <w:num w:numId="8">
-    <w:abstractNumId w:val="16"/>
+    <w:abstractNumId w:val="17"/>
   </w:num>
   <w:num w:numId="9">
     <w:abstractNumId w:val="4"/>
@@ -13523,22 +17653,34 @@
     <w:abstractNumId w:val="2"/>
   </w:num>
   <w:num w:numId="12">
+    <w:abstractNumId w:val="14"/>
+  </w:num>
+  <w:num w:numId="13">
     <w:abstractNumId w:val="13"/>
   </w:num>
-  <w:num w:numId="13">
-    <w:abstractNumId w:val="12"/>
-  </w:num>
   <w:num w:numId="14">
-    <w:abstractNumId w:val="15"/>
+    <w:abstractNumId w:val="16"/>
   </w:num>
   <w:num w:numId="15">
     <w:abstractNumId w:val="1"/>
   </w:num>
   <w:num w:numId="16">
-    <w:abstractNumId w:val="14"/>
+    <w:abstractNumId w:val="15"/>
   </w:num>
   <w:num w:numId="17">
     <w:abstractNumId w:val="11"/>
+  </w:num>
+  <w:num w:numId="18">
+    <w:abstractNumId w:val="12"/>
+    <w:lvlOverride w:ilvl="0"/>
+    <w:lvlOverride w:ilvl="1"/>
+    <w:lvlOverride w:ilvl="2"/>
+    <w:lvlOverride w:ilvl="3"/>
+    <w:lvlOverride w:ilvl="4"/>
+    <w:lvlOverride w:ilvl="5"/>
+    <w:lvlOverride w:ilvl="6"/>
+    <w:lvlOverride w:ilvl="7"/>
+    <w:lvlOverride w:ilvl="8"/>
   </w:num>
 </w:numbering>
 </file>
@@ -14205,6 +18347,50 @@
       <w:lang w:val="en-US"/>
     </w:rPr>
   </w:style>
+  <w:style w:type="paragraph" w:styleId="Header">
+    <w:name w:val="header"/>
+    <w:basedOn w:val="Normal"/>
+    <w:link w:val="HeaderChar"/>
+    <w:uiPriority w:val="99"/>
+    <w:unhideWhenUsed/>
+    <w:rsid w:val="00F72038"/>
+    <w:pPr>
+      <w:tabs>
+        <w:tab w:val="center" w:pos="4819"/>
+        <w:tab w:val="right" w:pos="9638"/>
+      </w:tabs>
+      <w:spacing w:after="0" w:line="240" w:lineRule="auto"/>
+    </w:pPr>
+  </w:style>
+  <w:style w:type="character" w:customStyle="1" w:styleId="HeaderChar">
+    <w:name w:val="Header Char"/>
+    <w:basedOn w:val="DefaultParagraphFont"/>
+    <w:link w:val="Header"/>
+    <w:uiPriority w:val="99"/>
+    <w:rsid w:val="00F72038"/>
+  </w:style>
+  <w:style w:type="paragraph" w:styleId="Footer">
+    <w:name w:val="footer"/>
+    <w:basedOn w:val="Normal"/>
+    <w:link w:val="FooterChar"/>
+    <w:uiPriority w:val="99"/>
+    <w:unhideWhenUsed/>
+    <w:rsid w:val="00F72038"/>
+    <w:pPr>
+      <w:tabs>
+        <w:tab w:val="center" w:pos="4819"/>
+        <w:tab w:val="right" w:pos="9638"/>
+      </w:tabs>
+      <w:spacing w:after="0" w:line="240" w:lineRule="auto"/>
+    </w:pPr>
+  </w:style>
+  <w:style w:type="character" w:customStyle="1" w:styleId="FooterChar">
+    <w:name w:val="Footer Char"/>
+    <w:basedOn w:val="DefaultParagraphFont"/>
+    <w:link w:val="Footer"/>
+    <w:uiPriority w:val="99"/>
+    <w:rsid w:val="00F72038"/>
+  </w:style>
 </w:styles>
 </file>
 

</xml_diff>

<commit_message>
changed proccess report doc
</commit_message>
<xml_diff>
--- a/Documents/Process report.docx
+++ b/Documents/Process report.docx
@@ -2200,6 +2200,7 @@
                 <w:lang w:val="en-US"/>
               </w:rPr>
             </w:pPr>
+            <w:proofErr w:type="spellStart"/>
             <w:r>
               <w:rPr>
                 <w:b/>
@@ -2209,6 +2210,7 @@
               </w:rPr>
               <w:t>Yoanna</w:t>
             </w:r>
+            <w:proofErr w:type="spellEnd"/>
           </w:p>
         </w:tc>
         <w:tc>
@@ -2228,6 +2230,7 @@
                 <w:lang w:val="en-US"/>
               </w:rPr>
             </w:pPr>
+            <w:proofErr w:type="spellStart"/>
             <w:r>
               <w:rPr>
                 <w:b/>
@@ -2237,6 +2240,7 @@
               </w:rPr>
               <w:t>Teodor</w:t>
             </w:r>
+            <w:proofErr w:type="spellEnd"/>
           </w:p>
         </w:tc>
         <w:tc>
@@ -2284,6 +2288,7 @@
                 <w:lang w:val="en-US"/>
               </w:rPr>
             </w:pPr>
+            <w:proofErr w:type="spellStart"/>
             <w:r>
               <w:rPr>
                 <w:b/>
@@ -2293,6 +2298,7 @@
               </w:rPr>
               <w:t>Rostislav</w:t>
             </w:r>
+            <w:proofErr w:type="spellEnd"/>
           </w:p>
         </w:tc>
       </w:tr>
@@ -2893,12 +2899,14 @@
           <w:lang w:val="en-US"/>
         </w:rPr>
       </w:pPr>
+      <w:proofErr w:type="spellStart"/>
       <w:r>
         <w:rPr>
           <w:lang w:val="en-US"/>
         </w:rPr>
         <w:t>Yoanna</w:t>
       </w:r>
+      <w:proofErr w:type="spellEnd"/>
       <w:r>
         <w:rPr>
           <w:lang w:val="en-US"/>
@@ -2918,12 +2926,14 @@
           <w:lang w:val="en-US"/>
         </w:rPr>
       </w:pPr>
+      <w:proofErr w:type="spellStart"/>
       <w:r>
         <w:rPr>
           <w:lang w:val="en-US"/>
         </w:rPr>
         <w:t>Teodor</w:t>
       </w:r>
+      <w:proofErr w:type="spellEnd"/>
       <w:r>
         <w:rPr>
           <w:lang w:val="en-US"/>
@@ -2986,12 +2996,14 @@
           <w:lang w:val="en-US"/>
         </w:rPr>
       </w:pPr>
+      <w:proofErr w:type="spellStart"/>
       <w:r>
         <w:rPr>
           <w:lang w:val="en-US"/>
         </w:rPr>
         <w:t>Rostislav</w:t>
       </w:r>
+      <w:proofErr w:type="spellEnd"/>
       <w:r>
         <w:rPr>
           <w:lang w:val="en-US"/>
@@ -3423,6 +3435,7 @@
                 <w:lang w:val="en-US"/>
               </w:rPr>
             </w:pPr>
+            <w:proofErr w:type="spellStart"/>
             <w:r>
               <w:rPr>
                 <w:b/>
@@ -3432,6 +3445,7 @@
               </w:rPr>
               <w:t>Yoanna</w:t>
             </w:r>
+            <w:proofErr w:type="spellEnd"/>
           </w:p>
         </w:tc>
         <w:tc>
@@ -3451,6 +3465,7 @@
                 <w:lang w:val="en-US"/>
               </w:rPr>
             </w:pPr>
+            <w:proofErr w:type="spellStart"/>
             <w:r>
               <w:rPr>
                 <w:b/>
@@ -3460,6 +3475,7 @@
               </w:rPr>
               <w:t>Teodor</w:t>
             </w:r>
+            <w:proofErr w:type="spellEnd"/>
           </w:p>
         </w:tc>
         <w:tc>
@@ -3507,6 +3523,7 @@
                 <w:lang w:val="en-US"/>
               </w:rPr>
             </w:pPr>
+            <w:proofErr w:type="spellStart"/>
             <w:r>
               <w:rPr>
                 <w:b/>
@@ -3516,6 +3533,7 @@
               </w:rPr>
               <w:t>Rostislav</w:t>
             </w:r>
+            <w:proofErr w:type="spellEnd"/>
           </w:p>
         </w:tc>
       </w:tr>
@@ -3922,11 +3940,19 @@
           <w:lang w:val="en-US"/>
         </w:rPr>
       </w:pPr>
-      <w:r>
-        <w:rPr>
-          <w:lang w:val="en-US"/>
-        </w:rPr>
-        <w:t>Yoanna: 1hr.</w:t>
+      <w:proofErr w:type="spellStart"/>
+      <w:r>
+        <w:rPr>
+          <w:lang w:val="en-US"/>
+        </w:rPr>
+        <w:t>Yoanna</w:t>
+      </w:r>
+      <w:proofErr w:type="spellEnd"/>
+      <w:r>
+        <w:rPr>
+          <w:lang w:val="en-US"/>
+        </w:rPr>
+        <w:t>: 1hr.</w:t>
       </w:r>
     </w:p>
     <w:p>
@@ -3941,11 +3967,19 @@
           <w:lang w:val="en-US"/>
         </w:rPr>
       </w:pPr>
-      <w:r>
-        <w:rPr>
-          <w:lang w:val="en-US"/>
-        </w:rPr>
-        <w:t>Teodor: 1hr.</w:t>
+      <w:proofErr w:type="spellStart"/>
+      <w:r>
+        <w:rPr>
+          <w:lang w:val="en-US"/>
+        </w:rPr>
+        <w:t>Teodor</w:t>
+      </w:r>
+      <w:proofErr w:type="spellEnd"/>
+      <w:r>
+        <w:rPr>
+          <w:lang w:val="en-US"/>
+        </w:rPr>
+        <w:t>: 1hr.</w:t>
       </w:r>
     </w:p>
     <w:p>
@@ -3979,11 +4013,19 @@
           <w:lang w:val="en-US"/>
         </w:rPr>
       </w:pPr>
-      <w:r>
-        <w:rPr>
-          <w:lang w:val="en-US"/>
-        </w:rPr>
-        <w:t>Rostislav: 2hr.</w:t>
+      <w:proofErr w:type="spellStart"/>
+      <w:r>
+        <w:rPr>
+          <w:lang w:val="en-US"/>
+        </w:rPr>
+        <w:t>Rostislav</w:t>
+      </w:r>
+      <w:proofErr w:type="spellEnd"/>
+      <w:r>
+        <w:rPr>
+          <w:lang w:val="en-US"/>
+        </w:rPr>
+        <w:t>: 2hr.</w:t>
       </w:r>
     </w:p>
     <w:p>
@@ -4513,6 +4555,7 @@
                 <w:lang w:val="en-US"/>
               </w:rPr>
             </w:pPr>
+            <w:proofErr w:type="spellStart"/>
             <w:r>
               <w:rPr>
                 <w:b/>
@@ -4522,6 +4565,7 @@
               </w:rPr>
               <w:t>Yoanna</w:t>
             </w:r>
+            <w:proofErr w:type="spellEnd"/>
           </w:p>
         </w:tc>
         <w:tc>
@@ -4541,6 +4585,7 @@
                 <w:lang w:val="en-US"/>
               </w:rPr>
             </w:pPr>
+            <w:proofErr w:type="spellStart"/>
             <w:r>
               <w:rPr>
                 <w:b/>
@@ -4550,6 +4595,7 @@
               </w:rPr>
               <w:t>Teodor</w:t>
             </w:r>
+            <w:proofErr w:type="spellEnd"/>
           </w:p>
         </w:tc>
         <w:tc>
@@ -4597,6 +4643,7 @@
                 <w:lang w:val="en-US"/>
               </w:rPr>
             </w:pPr>
+            <w:proofErr w:type="spellStart"/>
             <w:r>
               <w:rPr>
                 <w:b/>
@@ -4606,6 +4653,7 @@
               </w:rPr>
               <w:t>Rostislav</w:t>
             </w:r>
+            <w:proofErr w:type="spellEnd"/>
           </w:p>
         </w:tc>
       </w:tr>
@@ -5116,11 +5164,19 @@
           <w:lang w:val="en-US"/>
         </w:rPr>
       </w:pPr>
-      <w:r>
-        <w:rPr>
-          <w:lang w:val="en-US"/>
-        </w:rPr>
-        <w:t>Yoanna: 1hr.</w:t>
+      <w:proofErr w:type="spellStart"/>
+      <w:r>
+        <w:rPr>
+          <w:lang w:val="en-US"/>
+        </w:rPr>
+        <w:t>Yoanna</w:t>
+      </w:r>
+      <w:proofErr w:type="spellEnd"/>
+      <w:r>
+        <w:rPr>
+          <w:lang w:val="en-US"/>
+        </w:rPr>
+        <w:t>: 1hr.</w:t>
       </w:r>
     </w:p>
     <w:p>
@@ -5135,11 +5191,19 @@
           <w:lang w:val="en-US"/>
         </w:rPr>
       </w:pPr>
-      <w:r>
-        <w:rPr>
-          <w:lang w:val="en-US"/>
-        </w:rPr>
-        <w:t>Teodor: 2hr.</w:t>
+      <w:proofErr w:type="spellStart"/>
+      <w:r>
+        <w:rPr>
+          <w:lang w:val="en-US"/>
+        </w:rPr>
+        <w:t>Teodor</w:t>
+      </w:r>
+      <w:proofErr w:type="spellEnd"/>
+      <w:r>
+        <w:rPr>
+          <w:lang w:val="en-US"/>
+        </w:rPr>
+        <w:t>: 2hr.</w:t>
       </w:r>
     </w:p>
     <w:p>
@@ -5173,11 +5237,19 @@
           <w:lang w:val="en-US"/>
         </w:rPr>
       </w:pPr>
-      <w:r>
-        <w:rPr>
-          <w:lang w:val="en-US"/>
-        </w:rPr>
-        <w:t>Rostislav: 1hr.</w:t>
+      <w:proofErr w:type="spellStart"/>
+      <w:r>
+        <w:rPr>
+          <w:lang w:val="en-US"/>
+        </w:rPr>
+        <w:t>Rostislav</w:t>
+      </w:r>
+      <w:proofErr w:type="spellEnd"/>
+      <w:r>
+        <w:rPr>
+          <w:lang w:val="en-US"/>
+        </w:rPr>
+        <w:t>: 1hr.</w:t>
       </w:r>
     </w:p>
     <w:p>
@@ -5867,6 +5939,7 @@
                 <w:lang w:val="en-US"/>
               </w:rPr>
             </w:pPr>
+            <w:proofErr w:type="spellStart"/>
             <w:r>
               <w:rPr>
                 <w:b/>
@@ -5876,6 +5949,7 @@
               </w:rPr>
               <w:t>Yoanna</w:t>
             </w:r>
+            <w:proofErr w:type="spellEnd"/>
           </w:p>
         </w:tc>
         <w:tc>
@@ -5895,6 +5969,7 @@
                 <w:lang w:val="en-US"/>
               </w:rPr>
             </w:pPr>
+            <w:proofErr w:type="spellStart"/>
             <w:r>
               <w:rPr>
                 <w:b/>
@@ -5904,6 +5979,7 @@
               </w:rPr>
               <w:t>Teodor</w:t>
             </w:r>
+            <w:proofErr w:type="spellEnd"/>
           </w:p>
         </w:tc>
         <w:tc>
@@ -5951,6 +6027,7 @@
                 <w:lang w:val="en-US"/>
               </w:rPr>
             </w:pPr>
+            <w:proofErr w:type="spellStart"/>
             <w:r>
               <w:rPr>
                 <w:b/>
@@ -5960,6 +6037,7 @@
               </w:rPr>
               <w:t>Rostislav</w:t>
             </w:r>
+            <w:proofErr w:type="spellEnd"/>
           </w:p>
         </w:tc>
       </w:tr>
@@ -6561,11 +6639,19 @@
           <w:lang w:val="en-US"/>
         </w:rPr>
       </w:pPr>
-      <w:r>
-        <w:rPr>
-          <w:lang w:val="en-US"/>
-        </w:rPr>
-        <w:t>Yoanna: 3hr.</w:t>
+      <w:proofErr w:type="spellStart"/>
+      <w:r>
+        <w:rPr>
+          <w:lang w:val="en-US"/>
+        </w:rPr>
+        <w:t>Yoanna</w:t>
+      </w:r>
+      <w:proofErr w:type="spellEnd"/>
+      <w:r>
+        <w:rPr>
+          <w:lang w:val="en-US"/>
+        </w:rPr>
+        <w:t>: 3hr.</w:t>
       </w:r>
     </w:p>
     <w:p>
@@ -6580,11 +6666,19 @@
           <w:lang w:val="en-US"/>
         </w:rPr>
       </w:pPr>
-      <w:r>
-        <w:rPr>
-          <w:lang w:val="en-US"/>
-        </w:rPr>
-        <w:t>Teodor: 1hr.</w:t>
+      <w:proofErr w:type="spellStart"/>
+      <w:r>
+        <w:rPr>
+          <w:lang w:val="en-US"/>
+        </w:rPr>
+        <w:t>Teodor</w:t>
+      </w:r>
+      <w:proofErr w:type="spellEnd"/>
+      <w:r>
+        <w:rPr>
+          <w:lang w:val="en-US"/>
+        </w:rPr>
+        <w:t>: 1hr.</w:t>
       </w:r>
     </w:p>
     <w:p>
@@ -6618,11 +6712,19 @@
           <w:lang w:val="en-US"/>
         </w:rPr>
       </w:pPr>
-      <w:r>
-        <w:rPr>
-          <w:lang w:val="en-US"/>
-        </w:rPr>
-        <w:t>Rostislav: 3hr.</w:t>
+      <w:proofErr w:type="spellStart"/>
+      <w:r>
+        <w:rPr>
+          <w:lang w:val="en-US"/>
+        </w:rPr>
+        <w:t>Rostislav</w:t>
+      </w:r>
+      <w:proofErr w:type="spellEnd"/>
+      <w:r>
+        <w:rPr>
+          <w:lang w:val="en-US"/>
+        </w:rPr>
+        <w:t>: 3hr.</w:t>
       </w:r>
     </w:p>
     <w:p>
@@ -7143,6 +7245,7 @@
                 <w:lang w:val="en-US"/>
               </w:rPr>
             </w:pPr>
+            <w:proofErr w:type="spellStart"/>
             <w:r>
               <w:rPr>
                 <w:b/>
@@ -7152,6 +7255,7 @@
               </w:rPr>
               <w:t>Yoanna</w:t>
             </w:r>
+            <w:proofErr w:type="spellEnd"/>
           </w:p>
         </w:tc>
         <w:tc>
@@ -7171,6 +7275,7 @@
                 <w:lang w:val="en-US"/>
               </w:rPr>
             </w:pPr>
+            <w:proofErr w:type="spellStart"/>
             <w:r>
               <w:rPr>
                 <w:b/>
@@ -7180,6 +7285,7 @@
               </w:rPr>
               <w:t>Teodor</w:t>
             </w:r>
+            <w:proofErr w:type="spellEnd"/>
           </w:p>
         </w:tc>
         <w:tc>
@@ -7227,6 +7333,7 @@
                 <w:lang w:val="en-US"/>
               </w:rPr>
             </w:pPr>
+            <w:proofErr w:type="spellStart"/>
             <w:r>
               <w:rPr>
                 <w:b/>
@@ -7236,6 +7343,7 @@
               </w:rPr>
               <w:t>Rostislav</w:t>
             </w:r>
+            <w:proofErr w:type="spellEnd"/>
           </w:p>
         </w:tc>
       </w:tr>
@@ -7333,16 +7441,36 @@
                 <w:szCs w:val="16"/>
                 <w:lang w:val="en-US"/>
               </w:rPr>
-              <w:t xml:space="preserve">1h </w:t>
-            </w:r>
-            <w:r>
-              <w:rPr>
-                <w:b/>
-                <w:sz w:val="16"/>
-                <w:szCs w:val="16"/>
-                <w:lang w:val="en-US"/>
-              </w:rPr>
-              <w:t xml:space="preserve"> – </w:t>
+              <w:t>1</w:t>
+            </w:r>
+            <w:proofErr w:type="gramStart"/>
+            <w:r>
+              <w:rPr>
+                <w:b/>
+                <w:sz w:val="16"/>
+                <w:szCs w:val="16"/>
+                <w:lang w:val="en-US"/>
+              </w:rPr>
+              <w:t xml:space="preserve">h </w:t>
+            </w:r>
+            <w:r>
+              <w:rPr>
+                <w:b/>
+                <w:sz w:val="16"/>
+                <w:szCs w:val="16"/>
+                <w:lang w:val="en-US"/>
+              </w:rPr>
+              <w:t xml:space="preserve"> –</w:t>
+            </w:r>
+            <w:proofErr w:type="gramEnd"/>
+            <w:r>
+              <w:rPr>
+                <w:b/>
+                <w:sz w:val="16"/>
+                <w:szCs w:val="16"/>
+                <w:lang w:val="en-US"/>
+              </w:rPr>
+              <w:t xml:space="preserve"> </w:t>
             </w:r>
             <w:r>
               <w:rPr>
@@ -7876,11 +8004,19 @@
           <w:lang w:val="en-US"/>
         </w:rPr>
       </w:pPr>
-      <w:r>
-        <w:rPr>
-          <w:lang w:val="en-US"/>
-        </w:rPr>
-        <w:t>Yoanna: 1hr 15min.</w:t>
+      <w:proofErr w:type="spellStart"/>
+      <w:r>
+        <w:rPr>
+          <w:lang w:val="en-US"/>
+        </w:rPr>
+        <w:t>Yoanna</w:t>
+      </w:r>
+      <w:proofErr w:type="spellEnd"/>
+      <w:r>
+        <w:rPr>
+          <w:lang w:val="en-US"/>
+        </w:rPr>
+        <w:t>: 1hr 15min.</w:t>
       </w:r>
     </w:p>
     <w:p>
@@ -7895,11 +8031,19 @@
           <w:lang w:val="en-US"/>
         </w:rPr>
       </w:pPr>
-      <w:r>
-        <w:rPr>
-          <w:lang w:val="en-US"/>
-        </w:rPr>
-        <w:t>Teodor: 1hr 15min.</w:t>
+      <w:proofErr w:type="spellStart"/>
+      <w:r>
+        <w:rPr>
+          <w:lang w:val="en-US"/>
+        </w:rPr>
+        <w:t>Teodor</w:t>
+      </w:r>
+      <w:proofErr w:type="spellEnd"/>
+      <w:r>
+        <w:rPr>
+          <w:lang w:val="en-US"/>
+        </w:rPr>
+        <w:t>: 1hr 15min.</w:t>
       </w:r>
     </w:p>
     <w:p>
@@ -7933,11 +8077,19 @@
           <w:lang w:val="en-US"/>
         </w:rPr>
       </w:pPr>
-      <w:r>
-        <w:rPr>
-          <w:lang w:val="en-US"/>
-        </w:rPr>
-        <w:t>Rostislav: 1hr 30min.</w:t>
+      <w:proofErr w:type="spellStart"/>
+      <w:r>
+        <w:rPr>
+          <w:lang w:val="en-US"/>
+        </w:rPr>
+        <w:t>Rostislav</w:t>
+      </w:r>
+      <w:proofErr w:type="spellEnd"/>
+      <w:r>
+        <w:rPr>
+          <w:lang w:val="en-US"/>
+        </w:rPr>
+        <w:t>: 1hr 30min.</w:t>
       </w:r>
     </w:p>
     <w:p>
@@ -8457,6 +8609,7 @@
                 <w:lang w:val="en-US"/>
               </w:rPr>
             </w:pPr>
+            <w:proofErr w:type="spellStart"/>
             <w:r>
               <w:rPr>
                 <w:b/>
@@ -8466,6 +8619,7 @@
               </w:rPr>
               <w:t>Yoanna</w:t>
             </w:r>
+            <w:proofErr w:type="spellEnd"/>
           </w:p>
         </w:tc>
         <w:tc>
@@ -8485,6 +8639,7 @@
                 <w:lang w:val="en-US"/>
               </w:rPr>
             </w:pPr>
+            <w:proofErr w:type="spellStart"/>
             <w:r>
               <w:rPr>
                 <w:b/>
@@ -8494,6 +8649,7 @@
               </w:rPr>
               <w:t>Teodor</w:t>
             </w:r>
+            <w:proofErr w:type="spellEnd"/>
           </w:p>
         </w:tc>
         <w:tc>
@@ -8541,6 +8697,7 @@
                 <w:lang w:val="en-US"/>
               </w:rPr>
             </w:pPr>
+            <w:proofErr w:type="spellStart"/>
             <w:r>
               <w:rPr>
                 <w:b/>
@@ -8550,6 +8707,7 @@
               </w:rPr>
               <w:t>Rostislav</w:t>
             </w:r>
+            <w:proofErr w:type="spellEnd"/>
           </w:p>
         </w:tc>
       </w:tr>
@@ -9580,11 +9738,19 @@
           <w:lang w:val="en-US"/>
         </w:rPr>
       </w:pPr>
-      <w:r>
-        <w:rPr>
-          <w:lang w:val="en-US"/>
-        </w:rPr>
-        <w:t xml:space="preserve">Yoanna: </w:t>
+      <w:proofErr w:type="spellStart"/>
+      <w:r>
+        <w:rPr>
+          <w:lang w:val="en-US"/>
+        </w:rPr>
+        <w:t>Yoanna</w:t>
+      </w:r>
+      <w:proofErr w:type="spellEnd"/>
+      <w:r>
+        <w:rPr>
+          <w:lang w:val="en-US"/>
+        </w:rPr>
+        <w:t xml:space="preserve">: </w:t>
       </w:r>
       <w:r>
         <w:rPr>
@@ -9605,11 +9771,19 @@
           <w:lang w:val="en-US"/>
         </w:rPr>
       </w:pPr>
-      <w:r>
-        <w:rPr>
-          <w:lang w:val="en-US"/>
-        </w:rPr>
-        <w:t xml:space="preserve">Teodor: </w:t>
+      <w:proofErr w:type="spellStart"/>
+      <w:r>
+        <w:rPr>
+          <w:lang w:val="en-US"/>
+        </w:rPr>
+        <w:t>Teodor</w:t>
+      </w:r>
+      <w:proofErr w:type="spellEnd"/>
+      <w:r>
+        <w:rPr>
+          <w:lang w:val="en-US"/>
+        </w:rPr>
+        <w:t xml:space="preserve">: </w:t>
       </w:r>
       <w:r>
         <w:rPr>
@@ -9655,11 +9829,19 @@
           <w:lang w:val="en-US"/>
         </w:rPr>
       </w:pPr>
-      <w:r>
-        <w:rPr>
-          <w:lang w:val="en-US"/>
-        </w:rPr>
-        <w:t xml:space="preserve">Rostislav: </w:t>
+      <w:proofErr w:type="spellStart"/>
+      <w:r>
+        <w:rPr>
+          <w:lang w:val="en-US"/>
+        </w:rPr>
+        <w:t>Rostislav</w:t>
+      </w:r>
+      <w:proofErr w:type="spellEnd"/>
+      <w:r>
+        <w:rPr>
+          <w:lang w:val="en-US"/>
+        </w:rPr>
+        <w:t xml:space="preserve">: </w:t>
       </w:r>
       <w:r>
         <w:rPr>
@@ -10079,6 +10261,7 @@
                 <w:lang w:val="en-US"/>
               </w:rPr>
             </w:pPr>
+            <w:proofErr w:type="spellStart"/>
             <w:r>
               <w:rPr>
                 <w:b/>
@@ -10088,6 +10271,7 @@
               </w:rPr>
               <w:t>Yoanna</w:t>
             </w:r>
+            <w:proofErr w:type="spellEnd"/>
           </w:p>
         </w:tc>
         <w:tc>
@@ -10107,6 +10291,7 @@
                 <w:lang w:val="en-US"/>
               </w:rPr>
             </w:pPr>
+            <w:proofErr w:type="spellStart"/>
             <w:r>
               <w:rPr>
                 <w:b/>
@@ -10116,6 +10301,7 @@
               </w:rPr>
               <w:t>Teodor</w:t>
             </w:r>
+            <w:proofErr w:type="spellEnd"/>
           </w:p>
         </w:tc>
         <w:tc>
@@ -10163,6 +10349,7 @@
                 <w:lang w:val="en-US"/>
               </w:rPr>
             </w:pPr>
+            <w:proofErr w:type="spellStart"/>
             <w:r>
               <w:rPr>
                 <w:b/>
@@ -10172,6 +10359,7 @@
               </w:rPr>
               <w:t>Rostislav</w:t>
             </w:r>
+            <w:proofErr w:type="spellEnd"/>
           </w:p>
         </w:tc>
       </w:tr>
@@ -10201,15 +10389,34 @@
                 <w:szCs w:val="16"/>
                 <w:lang w:val="en-US"/>
               </w:rPr>
-              <w:t xml:space="preserve">40min </w:t>
-            </w:r>
-            <w:r>
-              <w:rPr>
-                <w:sz w:val="16"/>
-                <w:szCs w:val="16"/>
-                <w:lang w:val="en-US"/>
-              </w:rPr>
-              <w:t xml:space="preserve"> - meeting with a group and tutor.</w:t>
+              <w:t>40</w:t>
+            </w:r>
+            <w:proofErr w:type="gramStart"/>
+            <w:r>
+              <w:rPr>
+                <w:b/>
+                <w:sz w:val="16"/>
+                <w:szCs w:val="16"/>
+                <w:lang w:val="en-US"/>
+              </w:rPr>
+              <w:t xml:space="preserve">min </w:t>
+            </w:r>
+            <w:r>
+              <w:rPr>
+                <w:sz w:val="16"/>
+                <w:szCs w:val="16"/>
+                <w:lang w:val="en-US"/>
+              </w:rPr>
+              <w:t xml:space="preserve"> -</w:t>
+            </w:r>
+            <w:proofErr w:type="gramEnd"/>
+            <w:r>
+              <w:rPr>
+                <w:sz w:val="16"/>
+                <w:szCs w:val="16"/>
+                <w:lang w:val="en-US"/>
+              </w:rPr>
+              <w:t xml:space="preserve"> meeting with a group and tutor.</w:t>
             </w:r>
           </w:p>
           <w:p>
@@ -10240,8 +10447,127 @@
               </w:rPr>
               <w:t>– fixing errors and bugs.</w:t>
             </w:r>
-            <w:bookmarkStart w:id="19" w:name="_GoBack"/>
-            <w:bookmarkEnd w:id="19"/>
+          </w:p>
+          <w:p>
+            <w:pPr>
+              <w:pStyle w:val="ListParagraph"/>
+              <w:spacing w:before="100" w:beforeAutospacing="1" w:after="100" w:afterAutospacing="1"/>
+              <w:ind w:left="0"/>
+              <w:rPr>
+                <w:sz w:val="16"/>
+                <w:szCs w:val="16"/>
+                <w:lang w:val="en-US"/>
+              </w:rPr>
+            </w:pPr>
+            <w:r>
+              <w:rPr>
+                <w:b/>
+                <w:sz w:val="16"/>
+                <w:szCs w:val="16"/>
+                <w:lang w:val="en-US"/>
+              </w:rPr>
+              <w:t>1</w:t>
+            </w:r>
+            <w:r>
+              <w:rPr>
+                <w:b/>
+                <w:sz w:val="16"/>
+                <w:szCs w:val="16"/>
+                <w:lang w:val="en-US"/>
+              </w:rPr>
+              <w:t>2</w:t>
+            </w:r>
+            <w:proofErr w:type="gramStart"/>
+            <w:r>
+              <w:rPr>
+                <w:b/>
+                <w:sz w:val="16"/>
+                <w:szCs w:val="16"/>
+                <w:lang w:val="en-US"/>
+              </w:rPr>
+              <w:t xml:space="preserve">h </w:t>
+            </w:r>
+            <w:r>
+              <w:rPr>
+                <w:sz w:val="16"/>
+                <w:szCs w:val="16"/>
+                <w:lang w:val="en-US"/>
+              </w:rPr>
+              <w:t xml:space="preserve"> -</w:t>
+            </w:r>
+            <w:proofErr w:type="gramEnd"/>
+            <w:r>
+              <w:rPr>
+                <w:sz w:val="16"/>
+                <w:szCs w:val="16"/>
+                <w:lang w:val="en-US"/>
+              </w:rPr>
+              <w:t xml:space="preserve"> Researching information for </w:t>
+            </w:r>
+            <w:r>
+              <w:rPr>
+                <w:sz w:val="16"/>
+                <w:szCs w:val="16"/>
+                <w:lang w:val="en-US"/>
+              </w:rPr>
+              <w:t>making radar and grid</w:t>
+            </w:r>
+            <w:r>
+              <w:rPr>
+                <w:sz w:val="16"/>
+                <w:szCs w:val="16"/>
+                <w:lang w:val="en-US"/>
+              </w:rPr>
+              <w:t>,</w:t>
+            </w:r>
+            <w:r>
+              <w:rPr>
+                <w:sz w:val="16"/>
+                <w:szCs w:val="16"/>
+                <w:lang w:val="en-US"/>
+              </w:rPr>
+              <w:t xml:space="preserve"> im</w:t>
+            </w:r>
+            <w:r>
+              <w:rPr>
+                <w:sz w:val="16"/>
+                <w:szCs w:val="16"/>
+                <w:lang w:val="en-US"/>
+              </w:rPr>
+              <w:t>plementing</w:t>
+            </w:r>
+            <w:r>
+              <w:rPr>
+                <w:sz w:val="16"/>
+                <w:szCs w:val="16"/>
+                <w:lang w:val="en-US"/>
+              </w:rPr>
+              <w:t xml:space="preserve"> graphics</w:t>
+            </w:r>
+            <w:r>
+              <w:rPr>
+                <w:sz w:val="16"/>
+                <w:szCs w:val="16"/>
+                <w:lang w:val="en-US"/>
+              </w:rPr>
+              <w:t xml:space="preserve"> and </w:t>
+            </w:r>
+            <w:r>
+              <w:rPr>
+                <w:sz w:val="16"/>
+                <w:szCs w:val="16"/>
+                <w:lang w:val="en-US"/>
+              </w:rPr>
+              <w:t>grid with cells as an objects</w:t>
+            </w:r>
+            <w:r>
+              <w:rPr>
+                <w:sz w:val="16"/>
+                <w:szCs w:val="16"/>
+                <w:lang w:val="en-US"/>
+              </w:rPr>
+              <w:t>.</w:t>
+            </w:r>
           </w:p>
         </w:tc>
         <w:tc>
@@ -10254,28 +10580,162 @@
               <w:spacing w:before="100" w:beforeAutospacing="1" w:after="100" w:afterAutospacing="1"/>
               <w:ind w:left="0"/>
               <w:rPr>
-                <w:b/>
-                <w:sz w:val="24"/>
-                <w:szCs w:val="24"/>
-                <w:lang w:val="en-US"/>
-              </w:rPr>
-            </w:pPr>
-            <w:r>
-              <w:rPr>
-                <w:b/>
-                <w:sz w:val="16"/>
-                <w:szCs w:val="16"/>
-                <w:lang w:val="en-US"/>
-              </w:rPr>
-              <w:t xml:space="preserve">40min </w:t>
-            </w:r>
-            <w:r>
-              <w:rPr>
-                <w:sz w:val="16"/>
-                <w:szCs w:val="16"/>
-                <w:lang w:val="en-US"/>
-              </w:rPr>
-              <w:t xml:space="preserve"> - meeting with a group and tutor.</w:t>
+                <w:sz w:val="16"/>
+                <w:szCs w:val="16"/>
+                <w:lang w:val="en-US"/>
+              </w:rPr>
+            </w:pPr>
+            <w:r>
+              <w:rPr>
+                <w:b/>
+                <w:sz w:val="16"/>
+                <w:szCs w:val="16"/>
+                <w:lang w:val="en-US"/>
+              </w:rPr>
+              <w:t>40</w:t>
+            </w:r>
+            <w:proofErr w:type="gramStart"/>
+            <w:r>
+              <w:rPr>
+                <w:b/>
+                <w:sz w:val="16"/>
+                <w:szCs w:val="16"/>
+                <w:lang w:val="en-US"/>
+              </w:rPr>
+              <w:t xml:space="preserve">min </w:t>
+            </w:r>
+            <w:r>
+              <w:rPr>
+                <w:sz w:val="16"/>
+                <w:szCs w:val="16"/>
+                <w:lang w:val="en-US"/>
+              </w:rPr>
+              <w:t xml:space="preserve"> -</w:t>
+            </w:r>
+            <w:proofErr w:type="gramEnd"/>
+            <w:r>
+              <w:rPr>
+                <w:sz w:val="16"/>
+                <w:szCs w:val="16"/>
+                <w:lang w:val="en-US"/>
+              </w:rPr>
+              <w:t xml:space="preserve"> meeting with a group and tutor.</w:t>
+            </w:r>
+          </w:p>
+          <w:p>
+            <w:pPr>
+              <w:pStyle w:val="ListParagraph"/>
+              <w:spacing w:before="100" w:beforeAutospacing="1" w:after="100" w:afterAutospacing="1"/>
+              <w:ind w:left="0"/>
+              <w:rPr>
+                <w:sz w:val="16"/>
+                <w:szCs w:val="16"/>
+                <w:lang w:val="en-US"/>
+              </w:rPr>
+            </w:pPr>
+            <w:r>
+              <w:rPr>
+                <w:b/>
+                <w:sz w:val="16"/>
+                <w:szCs w:val="16"/>
+                <w:lang w:val="en-US"/>
+              </w:rPr>
+              <w:t>1</w:t>
+            </w:r>
+            <w:r>
+              <w:rPr>
+                <w:b/>
+                <w:sz w:val="16"/>
+                <w:szCs w:val="16"/>
+                <w:lang w:val="en-US"/>
+              </w:rPr>
+              <w:t>2</w:t>
+            </w:r>
+            <w:r>
+              <w:rPr>
+                <w:b/>
+                <w:sz w:val="16"/>
+                <w:szCs w:val="16"/>
+                <w:lang w:val="en-US"/>
+              </w:rPr>
+              <w:t>h</w:t>
+            </w:r>
+            <w:r>
+              <w:rPr>
+                <w:b/>
+                <w:sz w:val="16"/>
+                <w:szCs w:val="16"/>
+                <w:lang w:val="en-US"/>
+              </w:rPr>
+              <w:t xml:space="preserve"> </w:t>
+            </w:r>
+            <w:r>
+              <w:rPr>
+                <w:sz w:val="16"/>
+                <w:szCs w:val="16"/>
+                <w:lang w:val="en-US"/>
+              </w:rPr>
+              <w:t xml:space="preserve"> - </w:t>
+            </w:r>
+            <w:r>
+              <w:rPr>
+                <w:sz w:val="16"/>
+                <w:szCs w:val="16"/>
+                <w:lang w:val="en-US"/>
+              </w:rPr>
+              <w:t>Researching infor</w:t>
+            </w:r>
+            <w:bookmarkStart w:id="19" w:name="_GoBack"/>
+            <w:bookmarkEnd w:id="19"/>
+            <w:r>
+              <w:rPr>
+                <w:sz w:val="16"/>
+                <w:szCs w:val="16"/>
+                <w:lang w:val="en-US"/>
+              </w:rPr>
+              <w:t xml:space="preserve">mation for GUI, implementing GUI Design, </w:t>
+            </w:r>
+            <w:r>
+              <w:rPr>
+                <w:sz w:val="16"/>
+                <w:szCs w:val="16"/>
+                <w:lang w:val="en-US"/>
+              </w:rPr>
+              <w:t>sliders, button functionality</w:t>
+            </w:r>
+            <w:r>
+              <w:rPr>
+                <w:sz w:val="16"/>
+                <w:szCs w:val="16"/>
+                <w:lang w:val="en-US"/>
+              </w:rPr>
+              <w:t>, checkpoints, saving data, loading data</w:t>
+            </w:r>
+            <w:r>
+              <w:rPr>
+                <w:sz w:val="16"/>
+                <w:szCs w:val="16"/>
+                <w:lang w:val="en-US"/>
+              </w:rPr>
+              <w:t>, simulation method(Calculation between wind/temp/</w:t>
+            </w:r>
+            <w:proofErr w:type="spellStart"/>
+            <w:r>
+              <w:rPr>
+                <w:sz w:val="16"/>
+                <w:szCs w:val="16"/>
+                <w:lang w:val="en-US"/>
+              </w:rPr>
+              <w:t>prec</w:t>
+            </w:r>
+            <w:proofErr w:type="spellEnd"/>
+            <w:r>
+              <w:rPr>
+                <w:sz w:val="16"/>
+                <w:szCs w:val="16"/>
+                <w:lang w:val="en-US"/>
+              </w:rPr>
+              <w:t>).</w:t>
             </w:r>
           </w:p>
         </w:tc>
@@ -10302,15 +10762,34 @@
                 <w:szCs w:val="16"/>
                 <w:lang w:val="en-US"/>
               </w:rPr>
-              <w:t xml:space="preserve">40min </w:t>
-            </w:r>
-            <w:r>
-              <w:rPr>
-                <w:sz w:val="16"/>
-                <w:szCs w:val="16"/>
-                <w:lang w:val="en-US"/>
-              </w:rPr>
-              <w:t xml:space="preserve"> - meeting with a group and tutor.</w:t>
+              <w:t>40</w:t>
+            </w:r>
+            <w:proofErr w:type="gramStart"/>
+            <w:r>
+              <w:rPr>
+                <w:b/>
+                <w:sz w:val="16"/>
+                <w:szCs w:val="16"/>
+                <w:lang w:val="en-US"/>
+              </w:rPr>
+              <w:t xml:space="preserve">min </w:t>
+            </w:r>
+            <w:r>
+              <w:rPr>
+                <w:sz w:val="16"/>
+                <w:szCs w:val="16"/>
+                <w:lang w:val="en-US"/>
+              </w:rPr>
+              <w:t xml:space="preserve"> -</w:t>
+            </w:r>
+            <w:proofErr w:type="gramEnd"/>
+            <w:r>
+              <w:rPr>
+                <w:sz w:val="16"/>
+                <w:szCs w:val="16"/>
+                <w:lang w:val="en-US"/>
+              </w:rPr>
+              <w:t xml:space="preserve"> meeting with a group and tutor.</w:t>
             </w:r>
           </w:p>
         </w:tc>
@@ -10336,15 +10815,34 @@
                 <w:szCs w:val="16"/>
                 <w:lang w:val="en-US"/>
               </w:rPr>
-              <w:t xml:space="preserve">40min </w:t>
-            </w:r>
-            <w:r>
-              <w:rPr>
-                <w:sz w:val="16"/>
-                <w:szCs w:val="16"/>
-                <w:lang w:val="en-US"/>
-              </w:rPr>
-              <w:t xml:space="preserve"> - meeting with a group and tutor.</w:t>
+              <w:t>40</w:t>
+            </w:r>
+            <w:proofErr w:type="gramStart"/>
+            <w:r>
+              <w:rPr>
+                <w:b/>
+                <w:sz w:val="16"/>
+                <w:szCs w:val="16"/>
+                <w:lang w:val="en-US"/>
+              </w:rPr>
+              <w:t xml:space="preserve">min </w:t>
+            </w:r>
+            <w:r>
+              <w:rPr>
+                <w:sz w:val="16"/>
+                <w:szCs w:val="16"/>
+                <w:lang w:val="en-US"/>
+              </w:rPr>
+              <w:t xml:space="preserve"> -</w:t>
+            </w:r>
+            <w:proofErr w:type="gramEnd"/>
+            <w:r>
+              <w:rPr>
+                <w:sz w:val="16"/>
+                <w:szCs w:val="16"/>
+                <w:lang w:val="en-US"/>
+              </w:rPr>
+              <w:t xml:space="preserve"> meeting with a group and tutor.</w:t>
             </w:r>
           </w:p>
         </w:tc>
@@ -10370,15 +10868,34 @@
                 <w:szCs w:val="16"/>
                 <w:lang w:val="en-US"/>
               </w:rPr>
-              <w:t xml:space="preserve">40min </w:t>
-            </w:r>
-            <w:r>
-              <w:rPr>
-                <w:sz w:val="16"/>
-                <w:szCs w:val="16"/>
-                <w:lang w:val="en-US"/>
-              </w:rPr>
-              <w:t xml:space="preserve"> - meeting with a group and tutor.</w:t>
+              <w:t>40</w:t>
+            </w:r>
+            <w:proofErr w:type="gramStart"/>
+            <w:r>
+              <w:rPr>
+                <w:b/>
+                <w:sz w:val="16"/>
+                <w:szCs w:val="16"/>
+                <w:lang w:val="en-US"/>
+              </w:rPr>
+              <w:t xml:space="preserve">min </w:t>
+            </w:r>
+            <w:r>
+              <w:rPr>
+                <w:sz w:val="16"/>
+                <w:szCs w:val="16"/>
+                <w:lang w:val="en-US"/>
+              </w:rPr>
+              <w:t xml:space="preserve"> -</w:t>
+            </w:r>
+            <w:proofErr w:type="gramEnd"/>
+            <w:r>
+              <w:rPr>
+                <w:sz w:val="16"/>
+                <w:szCs w:val="16"/>
+                <w:lang w:val="en-US"/>
+              </w:rPr>
+              <w:t xml:space="preserve"> meeting with a group and tutor.</w:t>
             </w:r>
           </w:p>
         </w:tc>
@@ -10404,15 +10921,34 @@
                 <w:szCs w:val="16"/>
                 <w:lang w:val="en-US"/>
               </w:rPr>
-              <w:t xml:space="preserve">40min </w:t>
-            </w:r>
-            <w:r>
-              <w:rPr>
-                <w:sz w:val="16"/>
-                <w:szCs w:val="16"/>
-                <w:lang w:val="en-US"/>
-              </w:rPr>
-              <w:t xml:space="preserve"> - meeting with a group and tutor.</w:t>
+              <w:t>40</w:t>
+            </w:r>
+            <w:proofErr w:type="gramStart"/>
+            <w:r>
+              <w:rPr>
+                <w:b/>
+                <w:sz w:val="16"/>
+                <w:szCs w:val="16"/>
+                <w:lang w:val="en-US"/>
+              </w:rPr>
+              <w:t xml:space="preserve">min </w:t>
+            </w:r>
+            <w:r>
+              <w:rPr>
+                <w:sz w:val="16"/>
+                <w:szCs w:val="16"/>
+                <w:lang w:val="en-US"/>
+              </w:rPr>
+              <w:t xml:space="preserve"> -</w:t>
+            </w:r>
+            <w:proofErr w:type="gramEnd"/>
+            <w:r>
+              <w:rPr>
+                <w:sz w:val="16"/>
+                <w:szCs w:val="16"/>
+                <w:lang w:val="en-US"/>
+              </w:rPr>
+              <w:t xml:space="preserve"> meeting with a group and tutor.</w:t>
             </w:r>
           </w:p>
         </w:tc>
@@ -10783,6 +11319,7 @@
                 <w:lang w:val="en-US"/>
               </w:rPr>
             </w:pPr>
+            <w:proofErr w:type="spellStart"/>
             <w:r>
               <w:rPr>
                 <w:b/>
@@ -10792,6 +11329,7 @@
               </w:rPr>
               <w:t>Yoanna</w:t>
             </w:r>
+            <w:proofErr w:type="spellEnd"/>
           </w:p>
         </w:tc>
         <w:tc>
@@ -10811,6 +11349,7 @@
                 <w:lang w:val="en-US"/>
               </w:rPr>
             </w:pPr>
+            <w:proofErr w:type="spellStart"/>
             <w:r>
               <w:rPr>
                 <w:b/>
@@ -10820,6 +11359,7 @@
               </w:rPr>
               <w:t>Teodor</w:t>
             </w:r>
+            <w:proofErr w:type="spellEnd"/>
           </w:p>
         </w:tc>
         <w:tc>
@@ -10867,6 +11407,7 @@
                 <w:lang w:val="en-US"/>
               </w:rPr>
             </w:pPr>
+            <w:proofErr w:type="spellStart"/>
             <w:r>
               <w:rPr>
                 <w:b/>
@@ -10876,6 +11417,7 @@
               </w:rPr>
               <w:t>Rostislav</w:t>
             </w:r>
+            <w:proofErr w:type="spellEnd"/>
           </w:p>
         </w:tc>
       </w:tr>
@@ -11338,6 +11880,7 @@
                 <w:lang w:val="en-US"/>
               </w:rPr>
             </w:pPr>
+            <w:proofErr w:type="spellStart"/>
             <w:r>
               <w:rPr>
                 <w:b/>
@@ -11347,6 +11890,7 @@
               </w:rPr>
               <w:t>Yoanna</w:t>
             </w:r>
+            <w:proofErr w:type="spellEnd"/>
           </w:p>
         </w:tc>
         <w:tc>
@@ -11366,6 +11910,7 @@
                 <w:lang w:val="en-US"/>
               </w:rPr>
             </w:pPr>
+            <w:proofErr w:type="spellStart"/>
             <w:r>
               <w:rPr>
                 <w:b/>
@@ -11375,6 +11920,7 @@
               </w:rPr>
               <w:t>Teodor</w:t>
             </w:r>
+            <w:proofErr w:type="spellEnd"/>
           </w:p>
         </w:tc>
         <w:tc>
@@ -11422,6 +11968,7 @@
                 <w:lang w:val="en-US"/>
               </w:rPr>
             </w:pPr>
+            <w:proofErr w:type="spellStart"/>
             <w:r>
               <w:rPr>
                 <w:b/>
@@ -11431,6 +11978,7 @@
               </w:rPr>
               <w:t>Rostislav</w:t>
             </w:r>
+            <w:proofErr w:type="spellEnd"/>
           </w:p>
         </w:tc>
       </w:tr>
@@ -11891,6 +12439,7 @@
                 <w:lang w:val="en-US"/>
               </w:rPr>
             </w:pPr>
+            <w:proofErr w:type="spellStart"/>
             <w:r>
               <w:rPr>
                 <w:b/>
@@ -11900,6 +12449,7 @@
               </w:rPr>
               <w:t>Yoanna</w:t>
             </w:r>
+            <w:proofErr w:type="spellEnd"/>
           </w:p>
         </w:tc>
         <w:tc>
@@ -11919,6 +12469,7 @@
                 <w:lang w:val="en-US"/>
               </w:rPr>
             </w:pPr>
+            <w:proofErr w:type="spellStart"/>
             <w:r>
               <w:rPr>
                 <w:b/>
@@ -11928,6 +12479,7 @@
               </w:rPr>
               <w:t>Teodor</w:t>
             </w:r>
+            <w:proofErr w:type="spellEnd"/>
           </w:p>
         </w:tc>
         <w:tc>
@@ -11975,6 +12527,7 @@
                 <w:lang w:val="en-US"/>
               </w:rPr>
             </w:pPr>
+            <w:proofErr w:type="spellStart"/>
             <w:r>
               <w:rPr>
                 <w:b/>
@@ -11984,6 +12537,7 @@
               </w:rPr>
               <w:t>Rostislav</w:t>
             </w:r>
+            <w:proofErr w:type="spellEnd"/>
           </w:p>
         </w:tc>
       </w:tr>
@@ -12444,6 +12998,7 @@
                 <w:lang w:val="en-US"/>
               </w:rPr>
             </w:pPr>
+            <w:proofErr w:type="spellStart"/>
             <w:r>
               <w:rPr>
                 <w:b/>
@@ -12453,6 +13008,7 @@
               </w:rPr>
               <w:t>Yoanna</w:t>
             </w:r>
+            <w:proofErr w:type="spellEnd"/>
           </w:p>
         </w:tc>
         <w:tc>
@@ -12472,6 +13028,7 @@
                 <w:lang w:val="en-US"/>
               </w:rPr>
             </w:pPr>
+            <w:proofErr w:type="spellStart"/>
             <w:r>
               <w:rPr>
                 <w:b/>
@@ -12481,6 +13038,7 @@
               </w:rPr>
               <w:t>Teodor</w:t>
             </w:r>
+            <w:proofErr w:type="spellEnd"/>
           </w:p>
         </w:tc>
         <w:tc>
@@ -12528,6 +13086,7 @@
                 <w:lang w:val="en-US"/>
               </w:rPr>
             </w:pPr>
+            <w:proofErr w:type="spellStart"/>
             <w:r>
               <w:rPr>
                 <w:b/>
@@ -12537,6 +13096,7 @@
               </w:rPr>
               <w:t>Rostislav</w:t>
             </w:r>
+            <w:proofErr w:type="spellEnd"/>
           </w:p>
         </w:tc>
       </w:tr>
@@ -12997,6 +13557,7 @@
                 <w:lang w:val="en-US"/>
               </w:rPr>
             </w:pPr>
+            <w:proofErr w:type="spellStart"/>
             <w:r>
               <w:rPr>
                 <w:b/>
@@ -13006,6 +13567,7 @@
               </w:rPr>
               <w:t>Yoanna</w:t>
             </w:r>
+            <w:proofErr w:type="spellEnd"/>
           </w:p>
         </w:tc>
         <w:tc>
@@ -13025,6 +13587,7 @@
                 <w:lang w:val="en-US"/>
               </w:rPr>
             </w:pPr>
+            <w:proofErr w:type="spellStart"/>
             <w:r>
               <w:rPr>
                 <w:b/>
@@ -13034,6 +13597,7 @@
               </w:rPr>
               <w:t>Teodor</w:t>
             </w:r>
+            <w:proofErr w:type="spellEnd"/>
           </w:p>
         </w:tc>
         <w:tc>
@@ -13081,6 +13645,7 @@
                 <w:lang w:val="en-US"/>
               </w:rPr>
             </w:pPr>
+            <w:proofErr w:type="spellStart"/>
             <w:r>
               <w:rPr>
                 <w:b/>
@@ -13090,6 +13655,7 @@
               </w:rPr>
               <w:t>Rostislav</w:t>
             </w:r>
+            <w:proofErr w:type="spellEnd"/>
           </w:p>
         </w:tc>
       </w:tr>
@@ -13550,6 +14116,7 @@
                 <w:lang w:val="en-US"/>
               </w:rPr>
             </w:pPr>
+            <w:proofErr w:type="spellStart"/>
             <w:r>
               <w:rPr>
                 <w:b/>
@@ -13559,6 +14126,7 @@
               </w:rPr>
               <w:t>Yoanna</w:t>
             </w:r>
+            <w:proofErr w:type="spellEnd"/>
           </w:p>
         </w:tc>
         <w:tc>
@@ -13578,6 +14146,7 @@
                 <w:lang w:val="en-US"/>
               </w:rPr>
             </w:pPr>
+            <w:proofErr w:type="spellStart"/>
             <w:r>
               <w:rPr>
                 <w:b/>
@@ -13587,6 +14156,7 @@
               </w:rPr>
               <w:t>Teodor</w:t>
             </w:r>
+            <w:proofErr w:type="spellEnd"/>
           </w:p>
         </w:tc>
         <w:tc>
@@ -13634,6 +14204,7 @@
                 <w:lang w:val="en-US"/>
               </w:rPr>
             </w:pPr>
+            <w:proofErr w:type="spellStart"/>
             <w:r>
               <w:rPr>
                 <w:b/>
@@ -13643,6 +14214,7 @@
               </w:rPr>
               <w:t>Rostislav</w:t>
             </w:r>
+            <w:proofErr w:type="spellEnd"/>
           </w:p>
         </w:tc>
       </w:tr>
@@ -14103,6 +14675,7 @@
                 <w:lang w:val="en-US"/>
               </w:rPr>
             </w:pPr>
+            <w:proofErr w:type="spellStart"/>
             <w:r>
               <w:rPr>
                 <w:b/>
@@ -14112,6 +14685,7 @@
               </w:rPr>
               <w:t>Yoanna</w:t>
             </w:r>
+            <w:proofErr w:type="spellEnd"/>
           </w:p>
         </w:tc>
         <w:tc>
@@ -14131,6 +14705,7 @@
                 <w:lang w:val="en-US"/>
               </w:rPr>
             </w:pPr>
+            <w:proofErr w:type="spellStart"/>
             <w:r>
               <w:rPr>
                 <w:b/>
@@ -14140,6 +14715,7 @@
               </w:rPr>
               <w:t>Teodor</w:t>
             </w:r>
+            <w:proofErr w:type="spellEnd"/>
           </w:p>
         </w:tc>
         <w:tc>
@@ -14187,6 +14763,7 @@
                 <w:lang w:val="en-US"/>
               </w:rPr>
             </w:pPr>
+            <w:proofErr w:type="spellStart"/>
             <w:r>
               <w:rPr>
                 <w:b/>
@@ -14196,6 +14773,7 @@
               </w:rPr>
               <w:t>Rostislav</w:t>
             </w:r>
+            <w:proofErr w:type="spellEnd"/>
           </w:p>
         </w:tc>
       </w:tr>
@@ -14656,6 +15234,7 @@
                 <w:lang w:val="en-US"/>
               </w:rPr>
             </w:pPr>
+            <w:proofErr w:type="spellStart"/>
             <w:r>
               <w:rPr>
                 <w:b/>
@@ -14665,6 +15244,7 @@
               </w:rPr>
               <w:t>Yoanna</w:t>
             </w:r>
+            <w:proofErr w:type="spellEnd"/>
           </w:p>
         </w:tc>
         <w:tc>
@@ -14684,6 +15264,7 @@
                 <w:lang w:val="en-US"/>
               </w:rPr>
             </w:pPr>
+            <w:proofErr w:type="spellStart"/>
             <w:r>
               <w:rPr>
                 <w:b/>
@@ -14693,6 +15274,7 @@
               </w:rPr>
               <w:t>Teodor</w:t>
             </w:r>
+            <w:proofErr w:type="spellEnd"/>
           </w:p>
         </w:tc>
         <w:tc>
@@ -14740,6 +15322,7 @@
                 <w:lang w:val="en-US"/>
               </w:rPr>
             </w:pPr>
+            <w:proofErr w:type="spellStart"/>
             <w:r>
               <w:rPr>
                 <w:b/>
@@ -14749,6 +15332,7 @@
               </w:rPr>
               <w:t>Rostislav</w:t>
             </w:r>
+            <w:proofErr w:type="spellEnd"/>
           </w:p>
         </w:tc>
       </w:tr>
@@ -14909,8 +15493,18 @@
           <w:szCs w:val="32"/>
           <w:lang w:val="en-US"/>
         </w:rPr>
-        <w:t>Monika Kerulyte</w:t>
-      </w:r>
+        <w:t xml:space="preserve">Monika </w:t>
+      </w:r>
+      <w:proofErr w:type="spellStart"/>
+      <w:r>
+        <w:rPr>
+          <w:sz w:val="32"/>
+          <w:szCs w:val="32"/>
+          <w:lang w:val="en-US"/>
+        </w:rPr>
+        <w:t>Kerulyte</w:t>
+      </w:r>
+      <w:proofErr w:type="spellEnd"/>
     </w:p>
     <w:p>
       <w:pPr>
@@ -14974,6 +15568,7 @@
           <w:lang w:val="en-US"/>
         </w:rPr>
       </w:pPr>
+      <w:proofErr w:type="spellStart"/>
       <w:r>
         <w:rPr>
           <w:sz w:val="32"/>
@@ -14981,8 +15576,27 @@
           <w:lang w:val="en-US"/>
         </w:rPr>
         <w:lastRenderedPageBreak/>
-        <w:t>Yoanna Borisova</w:t>
-      </w:r>
+        <w:t>Yoanna</w:t>
+      </w:r>
+      <w:proofErr w:type="spellEnd"/>
+      <w:r>
+        <w:rPr>
+          <w:sz w:val="32"/>
+          <w:szCs w:val="32"/>
+          <w:lang w:val="en-US"/>
+        </w:rPr>
+        <w:t xml:space="preserve"> </w:t>
+      </w:r>
+      <w:proofErr w:type="spellStart"/>
+      <w:r>
+        <w:rPr>
+          <w:sz w:val="32"/>
+          <w:szCs w:val="32"/>
+          <w:lang w:val="en-US"/>
+        </w:rPr>
+        <w:t>Borisova</w:t>
+      </w:r>
+      <w:proofErr w:type="spellEnd"/>
     </w:p>
     <w:p>
       <w:pPr>
@@ -15010,6 +15624,7 @@
           <w:lang w:val="en-US"/>
         </w:rPr>
       </w:pPr>
+      <w:proofErr w:type="spellStart"/>
       <w:r>
         <w:rPr>
           <w:sz w:val="32"/>
@@ -15017,8 +15632,27 @@
           <w:lang w:val="en-US"/>
         </w:rPr>
         <w:lastRenderedPageBreak/>
-        <w:t>Teodor Genov</w:t>
-      </w:r>
+        <w:t>Teodor</w:t>
+      </w:r>
+      <w:proofErr w:type="spellEnd"/>
+      <w:r>
+        <w:rPr>
+          <w:sz w:val="32"/>
+          <w:szCs w:val="32"/>
+          <w:lang w:val="en-US"/>
+        </w:rPr>
+        <w:t xml:space="preserve"> </w:t>
+      </w:r>
+      <w:proofErr w:type="spellStart"/>
+      <w:r>
+        <w:rPr>
+          <w:sz w:val="32"/>
+          <w:szCs w:val="32"/>
+          <w:lang w:val="en-US"/>
+        </w:rPr>
+        <w:t>Genov</w:t>
+      </w:r>
+      <w:proofErr w:type="spellEnd"/>
     </w:p>
     <w:p>
       <w:pPr>
@@ -15053,8 +15687,18 @@
           <w:lang w:val="en-US"/>
         </w:rPr>
         <w:lastRenderedPageBreak/>
-        <w:t>Vladimir Katrandijev</w:t>
-      </w:r>
+        <w:t xml:space="preserve">Vladimir </w:t>
+      </w:r>
+      <w:proofErr w:type="spellStart"/>
+      <w:r>
+        <w:rPr>
+          <w:sz w:val="32"/>
+          <w:szCs w:val="32"/>
+          <w:lang w:val="en-US"/>
+        </w:rPr>
+        <w:t>Katrandijev</w:t>
+      </w:r>
+      <w:proofErr w:type="spellEnd"/>
     </w:p>
     <w:p>
       <w:pPr>
@@ -15082,6 +15726,7 @@
           <w:lang w:val="en-US"/>
         </w:rPr>
       </w:pPr>
+      <w:proofErr w:type="spellStart"/>
       <w:r>
         <w:rPr>
           <w:sz w:val="32"/>
@@ -15089,8 +15734,27 @@
           <w:lang w:val="en-US"/>
         </w:rPr>
         <w:lastRenderedPageBreak/>
-        <w:t>Rostislav Tinchev</w:t>
-      </w:r>
+        <w:t>Rostislav</w:t>
+      </w:r>
+      <w:proofErr w:type="spellEnd"/>
+      <w:r>
+        <w:rPr>
+          <w:sz w:val="32"/>
+          <w:szCs w:val="32"/>
+          <w:lang w:val="en-US"/>
+        </w:rPr>
+        <w:t xml:space="preserve"> </w:t>
+      </w:r>
+      <w:proofErr w:type="spellStart"/>
+      <w:r>
+        <w:rPr>
+          <w:sz w:val="32"/>
+          <w:szCs w:val="32"/>
+          <w:lang w:val="en-US"/>
+        </w:rPr>
+        <w:t>Tinchev</w:t>
+      </w:r>
+      <w:proofErr w:type="spellEnd"/>
     </w:p>
     <w:p>
       <w:pPr>
@@ -21093,7 +21757,7 @@
 </file>
 
 <file path=customXml/itemProps2.xml><?xml version="1.0" encoding="utf-8"?>
-<ds:datastoreItem xmlns:ds="http://schemas.openxmlformats.org/officeDocument/2006/customXml" ds:itemID="{7E7922D0-8F6B-4F5E-BF86-2E8D9F93280C}">
+<ds:datastoreItem xmlns:ds="http://schemas.openxmlformats.org/officeDocument/2006/customXml" ds:itemID="{2A587BBC-AAC3-43F1-A82B-F94F93B4065C}">
   <ds:schemaRefs>
     <ds:schemaRef ds:uri="http://schemas.openxmlformats.org/officeDocument/2006/bibliography"/>
   </ds:schemaRefs>

</xml_diff>

<commit_message>
Finished Test Report, some bug fixes but there are still bugs :(
</commit_message>
<xml_diff>
--- a/Documents/Process report.docx
+++ b/Documents/Process report.docx
@@ -2,9 +2,9 @@
 <file path=word/document.xml><?xml version="1.0" encoding="utf-8"?>
 <w:document xmlns:wpc="http://schemas.microsoft.com/office/word/2010/wordprocessingCanvas" xmlns:cx="http://schemas.microsoft.com/office/drawing/2014/chartex" xmlns:cx1="http://schemas.microsoft.com/office/drawing/2015/9/8/chartex" xmlns:cx2="http://schemas.microsoft.com/office/drawing/2015/10/21/chartex" xmlns:cx3="http://schemas.microsoft.com/office/drawing/2016/5/9/chartex" xmlns:cx4="http://schemas.microsoft.com/office/drawing/2016/5/10/chartex" xmlns:cx5="http://schemas.microsoft.com/office/drawing/2016/5/11/chartex" xmlns:cx6="http://schemas.microsoft.com/office/drawing/2016/5/12/chartex" xmlns:cx7="http://schemas.microsoft.com/office/drawing/2016/5/13/chartex" xmlns:cx8="http://schemas.microsoft.com/office/drawing/2016/5/14/chartex" xmlns:mc="http://schemas.openxmlformats.org/markup-compatibility/2006" xmlns:aink="http://schemas.microsoft.com/office/drawing/2016/ink" xmlns:am3d="http://schemas.microsoft.com/office/drawing/2017/model3d" xmlns:o="urn:schemas-microsoft-com:office:office" xmlns:r="http://schemas.openxmlformats.org/officeDocument/2006/relationships" xmlns:m="http://schemas.openxmlformats.org/officeDocument/2006/math" xmlns:v="urn:schemas-microsoft-com:vml" xmlns:wp14="http://schemas.microsoft.com/office/word/2010/wordprocessingDrawing" xmlns:wp="http://schemas.openxmlformats.org/drawingml/2006/wordprocessingDrawing" xmlns:w10="urn:schemas-microsoft-com:office:word" xmlns:w="http://schemas.openxmlformats.org/wordprocessingml/2006/main" xmlns:w14="http://schemas.microsoft.com/office/word/2010/wordml" xmlns:w15="http://schemas.microsoft.com/office/word/2012/wordml" xmlns:w16cid="http://schemas.microsoft.com/office/word/2016/wordml/cid" xmlns:w16se="http://schemas.microsoft.com/office/word/2015/wordml/symex" xmlns:wpg="http://schemas.microsoft.com/office/word/2010/wordprocessingGroup" xmlns:wpi="http://schemas.microsoft.com/office/word/2010/wordprocessingInk" xmlns:wne="http://schemas.microsoft.com/office/word/2006/wordml" xmlns:wps="http://schemas.microsoft.com/office/word/2010/wordprocessingShape" mc:Ignorable="w14 w15 w16se w16cid wp14">
   <w:body>
-    <w:p>
-      <w:bookmarkStart w:id="0" w:name="_gjdgxs" w:colFirst="0" w:colLast="0"/>
-      <w:bookmarkEnd w:id="0"/>
+    <w:bookmarkStart w:id="0" w:name="_gjdgxs" w:colFirst="0" w:colLast="0"/>
+    <w:bookmarkEnd w:id="0"/>
+    <w:p>
       <w:r>
         <w:rPr>
           <w:noProof/>
@@ -10569,6 +10569,147 @@
               <w:t>.</w:t>
             </w:r>
           </w:p>
+          <w:p>
+            <w:pPr>
+              <w:pStyle w:val="ListParagraph"/>
+              <w:spacing w:before="100" w:beforeAutospacing="1" w:after="100" w:afterAutospacing="1"/>
+              <w:ind w:left="0"/>
+              <w:rPr>
+                <w:sz w:val="16"/>
+                <w:szCs w:val="16"/>
+                <w:lang w:val="en-US"/>
+              </w:rPr>
+            </w:pPr>
+            <w:r>
+              <w:rPr>
+                <w:b/>
+                <w:sz w:val="16"/>
+                <w:szCs w:val="16"/>
+                <w:lang w:val="en-US"/>
+              </w:rPr>
+              <w:t>3</w:t>
+            </w:r>
+            <w:proofErr w:type="gramStart"/>
+            <w:r>
+              <w:rPr>
+                <w:b/>
+                <w:sz w:val="16"/>
+                <w:szCs w:val="16"/>
+                <w:lang w:val="en-US"/>
+              </w:rPr>
+              <w:t xml:space="preserve">h </w:t>
+            </w:r>
+            <w:r>
+              <w:rPr>
+                <w:sz w:val="16"/>
+                <w:szCs w:val="16"/>
+                <w:lang w:val="en-US"/>
+              </w:rPr>
+              <w:t xml:space="preserve"> -</w:t>
+            </w:r>
+            <w:proofErr w:type="gramEnd"/>
+            <w:r>
+              <w:rPr>
+                <w:sz w:val="16"/>
+                <w:szCs w:val="16"/>
+                <w:lang w:val="en-US"/>
+              </w:rPr>
+              <w:t xml:space="preserve"> </w:t>
+            </w:r>
+            <w:r>
+              <w:rPr>
+                <w:sz w:val="16"/>
+                <w:szCs w:val="16"/>
+                <w:lang w:val="en-US"/>
+              </w:rPr>
+              <w:t xml:space="preserve">Making and filling </w:t>
+            </w:r>
+            <w:r>
+              <w:rPr>
+                <w:sz w:val="16"/>
+                <w:szCs w:val="16"/>
+                <w:lang w:val="en-US"/>
+              </w:rPr>
+              <w:t>test report</w:t>
+            </w:r>
+          </w:p>
+          <w:p>
+            <w:pPr>
+              <w:pStyle w:val="ListParagraph"/>
+              <w:spacing w:before="100" w:beforeAutospacing="1" w:after="100" w:afterAutospacing="1"/>
+              <w:ind w:left="0"/>
+              <w:rPr>
+                <w:sz w:val="16"/>
+                <w:szCs w:val="16"/>
+                <w:lang w:val="en-US"/>
+              </w:rPr>
+            </w:pPr>
+            <w:r>
+              <w:rPr>
+                <w:b/>
+                <w:sz w:val="16"/>
+                <w:szCs w:val="16"/>
+                <w:lang w:val="en-US"/>
+              </w:rPr>
+              <w:t>30</w:t>
+            </w:r>
+            <w:proofErr w:type="gramStart"/>
+            <w:r>
+              <w:rPr>
+                <w:b/>
+                <w:sz w:val="16"/>
+                <w:szCs w:val="16"/>
+                <w:lang w:val="en-US"/>
+              </w:rPr>
+              <w:t>min</w:t>
+            </w:r>
+            <w:r>
+              <w:rPr>
+                <w:b/>
+                <w:sz w:val="16"/>
+                <w:szCs w:val="16"/>
+                <w:lang w:val="en-US"/>
+              </w:rPr>
+              <w:t xml:space="preserve"> </w:t>
+            </w:r>
+            <w:r>
+              <w:rPr>
+                <w:sz w:val="16"/>
+                <w:szCs w:val="16"/>
+                <w:lang w:val="en-US"/>
+              </w:rPr>
+              <w:t xml:space="preserve"> -</w:t>
+            </w:r>
+            <w:proofErr w:type="gramEnd"/>
+            <w:r>
+              <w:rPr>
+                <w:sz w:val="16"/>
+                <w:szCs w:val="16"/>
+                <w:lang w:val="en-US"/>
+              </w:rPr>
+              <w:t xml:space="preserve"> </w:t>
+            </w:r>
+            <w:r>
+              <w:rPr>
+                <w:sz w:val="16"/>
+                <w:szCs w:val="16"/>
+                <w:lang w:val="en-US"/>
+              </w:rPr>
+              <w:t>User testing and getting feedback from them.</w:t>
+            </w:r>
+          </w:p>
+          <w:p>
+            <w:pPr>
+              <w:pStyle w:val="ListParagraph"/>
+              <w:spacing w:before="100" w:beforeAutospacing="1" w:after="100" w:afterAutospacing="1"/>
+              <w:ind w:left="0"/>
+              <w:rPr>
+                <w:sz w:val="16"/>
+                <w:szCs w:val="16"/>
+                <w:lang w:val="en-US"/>
+              </w:rPr>
+            </w:pPr>
+          </w:p>
         </w:tc>
         <w:tc>
           <w:tcPr>
@@ -10651,18 +10792,117 @@
               </w:rPr>
               <w:t>2</w:t>
             </w:r>
-            <w:r>
-              <w:rPr>
-                <w:b/>
-                <w:sz w:val="16"/>
-                <w:szCs w:val="16"/>
-                <w:lang w:val="en-US"/>
-              </w:rPr>
-              <w:t>h</w:t>
-            </w:r>
-            <w:r>
-              <w:rPr>
-                <w:b/>
+            <w:proofErr w:type="gramStart"/>
+            <w:r>
+              <w:rPr>
+                <w:b/>
+                <w:sz w:val="16"/>
+                <w:szCs w:val="16"/>
+                <w:lang w:val="en-US"/>
+              </w:rPr>
+              <w:t xml:space="preserve">h </w:t>
+            </w:r>
+            <w:r>
+              <w:rPr>
+                <w:sz w:val="16"/>
+                <w:szCs w:val="16"/>
+                <w:lang w:val="en-US"/>
+              </w:rPr>
+              <w:t xml:space="preserve"> -</w:t>
+            </w:r>
+            <w:proofErr w:type="gramEnd"/>
+            <w:r>
+              <w:rPr>
+                <w:sz w:val="16"/>
+                <w:szCs w:val="16"/>
+                <w:lang w:val="en-US"/>
+              </w:rPr>
+              <w:t xml:space="preserve"> Researching information for GUI, implementing GUI Design, </w:t>
+            </w:r>
+            <w:r>
+              <w:rPr>
+                <w:sz w:val="16"/>
+                <w:szCs w:val="16"/>
+                <w:lang w:val="en-US"/>
+              </w:rPr>
+              <w:t>sliders, button functionality</w:t>
+            </w:r>
+            <w:r>
+              <w:rPr>
+                <w:sz w:val="16"/>
+                <w:szCs w:val="16"/>
+                <w:lang w:val="en-US"/>
+              </w:rPr>
+              <w:t>, checkpoints, saving data, loading data</w:t>
+            </w:r>
+            <w:r>
+              <w:rPr>
+                <w:sz w:val="16"/>
+                <w:szCs w:val="16"/>
+                <w:lang w:val="en-US"/>
+              </w:rPr>
+              <w:t>, simulation method(Calculation between wind/temp/</w:t>
+            </w:r>
+            <w:proofErr w:type="spellStart"/>
+            <w:r>
+              <w:rPr>
+                <w:sz w:val="16"/>
+                <w:szCs w:val="16"/>
+                <w:lang w:val="en-US"/>
+              </w:rPr>
+              <w:t>prec</w:t>
+            </w:r>
+            <w:proofErr w:type="spellEnd"/>
+            <w:r>
+              <w:rPr>
+                <w:sz w:val="16"/>
+                <w:szCs w:val="16"/>
+                <w:lang w:val="en-US"/>
+              </w:rPr>
+              <w:t>).</w:t>
+            </w:r>
+          </w:p>
+          <w:p>
+            <w:pPr>
+              <w:pStyle w:val="ListParagraph"/>
+              <w:spacing w:before="100" w:beforeAutospacing="1" w:after="100" w:afterAutospacing="1"/>
+              <w:ind w:left="0"/>
+              <w:rPr>
+                <w:sz w:val="16"/>
+                <w:szCs w:val="16"/>
+                <w:lang w:val="en-US"/>
+              </w:rPr>
+            </w:pPr>
+            <w:r>
+              <w:rPr>
+                <w:b/>
+                <w:sz w:val="16"/>
+                <w:szCs w:val="16"/>
+                <w:lang w:val="en-US"/>
+              </w:rPr>
+              <w:t>2</w:t>
+            </w:r>
+            <w:proofErr w:type="gramStart"/>
+            <w:r>
+              <w:rPr>
+                <w:b/>
+                <w:sz w:val="16"/>
+                <w:szCs w:val="16"/>
+                <w:lang w:val="en-US"/>
+              </w:rPr>
+              <w:t xml:space="preserve">h </w:t>
+            </w:r>
+            <w:r>
+              <w:rPr>
+                <w:sz w:val="16"/>
+                <w:szCs w:val="16"/>
+                <w:lang w:val="en-US"/>
+              </w:rPr>
+              <w:t xml:space="preserve"> -</w:t>
+            </w:r>
+            <w:proofErr w:type="gramEnd"/>
+            <w:r>
+              <w:rPr>
                 <w:sz w:val="16"/>
                 <w:szCs w:val="16"/>
                 <w:lang w:val="en-US"/>
@@ -10675,15 +10915,79 @@
                 <w:szCs w:val="16"/>
                 <w:lang w:val="en-US"/>
               </w:rPr>
-              <w:t xml:space="preserve"> - </w:t>
-            </w:r>
-            <w:r>
-              <w:rPr>
-                <w:sz w:val="16"/>
-                <w:szCs w:val="16"/>
-                <w:lang w:val="en-US"/>
-              </w:rPr>
-              <w:t>Researching infor</w:t>
+              <w:t>Debugging application</w:t>
+            </w:r>
+            <w:r>
+              <w:rPr>
+                <w:sz w:val="16"/>
+                <w:szCs w:val="16"/>
+                <w:lang w:val="en-US"/>
+              </w:rPr>
+              <w:t>.</w:t>
+            </w:r>
+          </w:p>
+          <w:p>
+            <w:pPr>
+              <w:pStyle w:val="ListParagraph"/>
+              <w:spacing w:before="100" w:beforeAutospacing="1" w:after="100" w:afterAutospacing="1"/>
+              <w:ind w:left="0"/>
+              <w:rPr>
+                <w:sz w:val="16"/>
+                <w:szCs w:val="16"/>
+                <w:lang w:val="en-US"/>
+              </w:rPr>
+            </w:pPr>
+            <w:r>
+              <w:rPr>
+                <w:b/>
+                <w:sz w:val="16"/>
+                <w:szCs w:val="16"/>
+                <w:lang w:val="en-US"/>
+              </w:rPr>
+              <w:t>1</w:t>
+            </w:r>
+            <w:proofErr w:type="gramStart"/>
+            <w:r>
+              <w:rPr>
+                <w:b/>
+                <w:sz w:val="16"/>
+                <w:szCs w:val="16"/>
+                <w:lang w:val="en-US"/>
+              </w:rPr>
+              <w:t xml:space="preserve">h </w:t>
+            </w:r>
+            <w:r>
+              <w:rPr>
+                <w:sz w:val="16"/>
+                <w:szCs w:val="16"/>
+                <w:lang w:val="en-US"/>
+              </w:rPr>
+              <w:t xml:space="preserve"> -</w:t>
+            </w:r>
+            <w:proofErr w:type="gramEnd"/>
+            <w:r>
+              <w:rPr>
+                <w:sz w:val="16"/>
+                <w:szCs w:val="16"/>
+                <w:lang w:val="en-US"/>
+              </w:rPr>
+              <w:t xml:space="preserve"> </w:t>
+            </w:r>
+            <w:r>
+              <w:rPr>
+                <w:sz w:val="16"/>
+                <w:szCs w:val="16"/>
+                <w:lang w:val="en-US"/>
+              </w:rPr>
+              <w:t xml:space="preserve">Filling </w:t>
+            </w:r>
+            <w:r>
+              <w:rPr>
+                <w:sz w:val="16"/>
+                <w:szCs w:val="16"/>
+                <w:lang w:val="en-US"/>
+              </w:rPr>
+              <w:t>test re</w:t>
             </w:r>
             <w:bookmarkStart w:id="19" w:name="_GoBack"/>
             <w:bookmarkEnd w:id="19"/>
@@ -10693,50 +10997,44 @@
                 <w:szCs w:val="16"/>
                 <w:lang w:val="en-US"/>
               </w:rPr>
-              <w:t xml:space="preserve">mation for GUI, implementing GUI Design, </w:t>
-            </w:r>
-            <w:r>
-              <w:rPr>
-                <w:sz w:val="16"/>
-                <w:szCs w:val="16"/>
-                <w:lang w:val="en-US"/>
-              </w:rPr>
-              <w:t>sliders, button functionality</w:t>
-            </w:r>
-            <w:r>
-              <w:rPr>
-                <w:sz w:val="16"/>
-                <w:szCs w:val="16"/>
-                <w:lang w:val="en-US"/>
-              </w:rPr>
-              <w:t>, checkpoints, saving data, loading data</w:t>
-            </w:r>
-            <w:r>
-              <w:rPr>
-                <w:sz w:val="16"/>
-                <w:szCs w:val="16"/>
-                <w:lang w:val="en-US"/>
-              </w:rPr>
-              <w:t>, simulation method(Calculation between wind/temp/</w:t>
-            </w:r>
-            <w:proofErr w:type="spellStart"/>
-            <w:r>
-              <w:rPr>
-                <w:sz w:val="16"/>
-                <w:szCs w:val="16"/>
-                <w:lang w:val="en-US"/>
-              </w:rPr>
-              <w:t>prec</w:t>
-            </w:r>
-            <w:proofErr w:type="spellEnd"/>
-            <w:r>
-              <w:rPr>
-                <w:sz w:val="16"/>
-                <w:szCs w:val="16"/>
-                <w:lang w:val="en-US"/>
-              </w:rPr>
-              <w:t>).</w:t>
-            </w:r>
+              <w:t>port data.</w:t>
+            </w:r>
+          </w:p>
+          <w:p>
+            <w:pPr>
+              <w:pStyle w:val="ListParagraph"/>
+              <w:spacing w:before="100" w:beforeAutospacing="1" w:after="100" w:afterAutospacing="1"/>
+              <w:ind w:left="0"/>
+              <w:rPr>
+                <w:sz w:val="16"/>
+                <w:szCs w:val="16"/>
+                <w:lang w:val="en-US"/>
+              </w:rPr>
+            </w:pPr>
+          </w:p>
+          <w:p>
+            <w:pPr>
+              <w:pStyle w:val="ListParagraph"/>
+              <w:spacing w:before="100" w:beforeAutospacing="1" w:after="100" w:afterAutospacing="1"/>
+              <w:ind w:left="0"/>
+              <w:rPr>
+                <w:sz w:val="16"/>
+                <w:szCs w:val="16"/>
+                <w:lang w:val="en-US"/>
+              </w:rPr>
+            </w:pPr>
+          </w:p>
+          <w:p>
+            <w:pPr>
+              <w:pStyle w:val="ListParagraph"/>
+              <w:spacing w:before="100" w:beforeAutospacing="1" w:after="100" w:afterAutospacing="1"/>
+              <w:ind w:left="0"/>
+              <w:rPr>
+                <w:sz w:val="16"/>
+                <w:szCs w:val="16"/>
+                <w:lang w:val="en-US"/>
+              </w:rPr>
+            </w:pPr>
           </w:p>
         </w:tc>
         <w:tc>
@@ -10954,6 +11252,174 @@
         </w:tc>
       </w:tr>
     </w:tbl>
+    <w:p>
+      <w:pPr>
+        <w:spacing w:before="360" w:after="120"/>
+        <w:rPr>
+          <w:b/>
+          <w:lang w:val="en-US"/>
+        </w:rPr>
+      </w:pPr>
+      <w:r>
+        <w:rPr>
+          <w:b/>
+          <w:sz w:val="24"/>
+          <w:szCs w:val="24"/>
+          <w:lang w:val="en-US"/>
+        </w:rPr>
+        <w:t>Total hours worked per group member this week</w:t>
+      </w:r>
+    </w:p>
+    <w:p>
+      <w:pPr>
+        <w:pStyle w:val="ListParagraph"/>
+        <w:numPr>
+          <w:ilvl w:val="0"/>
+          <w:numId w:val="47"/>
+        </w:numPr>
+        <w:spacing w:after="120"/>
+        <w:rPr>
+          <w:lang w:val="en-US"/>
+        </w:rPr>
+      </w:pPr>
+      <w:r>
+        <w:rPr>
+          <w:lang w:val="en-US"/>
+        </w:rPr>
+        <w:t xml:space="preserve">Monika: </w:t>
+      </w:r>
+      <w:r>
+        <w:rPr>
+          <w:lang w:val="en-US"/>
+        </w:rPr>
+        <w:t>17h 40min</w:t>
+      </w:r>
+    </w:p>
+    <w:p>
+      <w:pPr>
+        <w:pStyle w:val="ListParagraph"/>
+        <w:numPr>
+          <w:ilvl w:val="0"/>
+          <w:numId w:val="47"/>
+        </w:numPr>
+        <w:spacing w:after="120"/>
+        <w:rPr>
+          <w:lang w:val="en-US"/>
+        </w:rPr>
+      </w:pPr>
+      <w:r>
+        <w:rPr>
+          <w:lang w:val="en-US"/>
+        </w:rPr>
+        <w:t xml:space="preserve">Ignas: </w:t>
+      </w:r>
+      <w:r>
+        <w:rPr>
+          <w:lang w:val="en-US"/>
+        </w:rPr>
+        <w:t>15h 40min</w:t>
+      </w:r>
+    </w:p>
+    <w:p>
+      <w:pPr>
+        <w:pStyle w:val="ListParagraph"/>
+        <w:numPr>
+          <w:ilvl w:val="0"/>
+          <w:numId w:val="47"/>
+        </w:numPr>
+        <w:spacing w:after="120"/>
+        <w:rPr>
+          <w:lang w:val="en-US"/>
+        </w:rPr>
+      </w:pPr>
+      <w:proofErr w:type="spellStart"/>
+      <w:r>
+        <w:rPr>
+          <w:lang w:val="en-US"/>
+        </w:rPr>
+        <w:t>Yoanna</w:t>
+      </w:r>
+      <w:proofErr w:type="spellEnd"/>
+      <w:r>
+        <w:rPr>
+          <w:lang w:val="en-US"/>
+        </w:rPr>
+        <w:t xml:space="preserve">: </w:t>
+      </w:r>
+    </w:p>
+    <w:p>
+      <w:pPr>
+        <w:pStyle w:val="ListParagraph"/>
+        <w:numPr>
+          <w:ilvl w:val="0"/>
+          <w:numId w:val="47"/>
+        </w:numPr>
+        <w:spacing w:after="120"/>
+        <w:rPr>
+          <w:lang w:val="en-US"/>
+        </w:rPr>
+      </w:pPr>
+      <w:proofErr w:type="spellStart"/>
+      <w:r>
+        <w:rPr>
+          <w:lang w:val="en-US"/>
+        </w:rPr>
+        <w:t>Teodor</w:t>
+      </w:r>
+      <w:proofErr w:type="spellEnd"/>
+      <w:r>
+        <w:rPr>
+          <w:lang w:val="en-US"/>
+        </w:rPr>
+        <w:t xml:space="preserve">: </w:t>
+      </w:r>
+    </w:p>
+    <w:p>
+      <w:pPr>
+        <w:pStyle w:val="ListParagraph"/>
+        <w:numPr>
+          <w:ilvl w:val="0"/>
+          <w:numId w:val="47"/>
+        </w:numPr>
+        <w:spacing w:after="120"/>
+        <w:rPr>
+          <w:lang w:val="en-US"/>
+        </w:rPr>
+      </w:pPr>
+      <w:r>
+        <w:rPr>
+          <w:lang w:val="en-US"/>
+        </w:rPr>
+        <w:t xml:space="preserve">Vladimir: </w:t>
+      </w:r>
+    </w:p>
+    <w:p>
+      <w:pPr>
+        <w:pStyle w:val="ListParagraph"/>
+        <w:numPr>
+          <w:ilvl w:val="0"/>
+          <w:numId w:val="47"/>
+        </w:numPr>
+        <w:spacing w:after="120"/>
+        <w:rPr>
+          <w:lang w:val="en-US"/>
+        </w:rPr>
+      </w:pPr>
+      <w:proofErr w:type="spellStart"/>
+      <w:r>
+        <w:rPr>
+          <w:lang w:val="en-US"/>
+        </w:rPr>
+        <w:t>Rostislav</w:t>
+      </w:r>
+      <w:proofErr w:type="spellEnd"/>
+      <w:r>
+        <w:rPr>
+          <w:lang w:val="en-US"/>
+        </w:rPr>
+        <w:t xml:space="preserve">: </w:t>
+      </w:r>
+    </w:p>
     <w:p>
       <w:pPr>
         <w:rPr>
@@ -21757,7 +22223,7 @@
 </file>
 
 <file path=customXml/itemProps2.xml><?xml version="1.0" encoding="utf-8"?>
-<ds:datastoreItem xmlns:ds="http://schemas.openxmlformats.org/officeDocument/2006/customXml" ds:itemID="{2A587BBC-AAC3-43F1-A82B-F94F93B4065C}">
+<ds:datastoreItem xmlns:ds="http://schemas.openxmlformats.org/officeDocument/2006/customXml" ds:itemID="{2C9ADCD7-A8C3-4CCD-8BFD-0680480044EC}">
   <ds:schemaRefs>
     <ds:schemaRef ds:uri="http://schemas.openxmlformats.org/officeDocument/2006/bibliography"/>
   </ds:schemaRefs>

</xml_diff>

<commit_message>
tweaked my process report
</commit_message>
<xml_diff>
--- a/Documents/Process report.docx
+++ b/Documents/Process report.docx
@@ -22578,14 +22578,12 @@
         <w:t xml:space="preserve">Vladimir </w:t>
       </w:r>
       <w:bookmarkEnd w:id="31"/>
-      <w:proofErr w:type="spellStart"/>
       <w:r>
         <w:rPr>
           <w:lang w:val="en-US"/>
         </w:rPr>
         <w:t>Katrandzhiev</w:t>
       </w:r>
-      <w:proofErr w:type="spellEnd"/>
     </w:p>
     <w:p>
       <w:pPr>
@@ -22648,7 +22646,25 @@
           <w:lang w:val="en-US" w:eastAsia="lt-LT"/>
         </w:rPr>
         <w:lastRenderedPageBreak/>
-        <w:t>To sum it up, I would say that in the course of the project I got to develop both my soft and hard skills to different extents, but the emphasis for me personally was mostly on the soft skills part. Yes, there were definitely some challenging parts of the implementation of the project, but that was not impossible to overcome with some tinkering. In general the difficulties were getting the group to work as an actual team and I believe the skills gained from that are the ones outweighing the purely code-related skills I gained from the project.</w:t>
+        <w:t xml:space="preserve">To sum it up, I would say that in the course of the project I got to develop both my soft and hard skills to different extents, but the emphasis for me personally was mostly on the soft skills part. Yes, there were definitely some challenging parts of the implementation of the project, but that was not impossible to overcome with some tinkering. In </w:t>
+      </w:r>
+      <w:r>
+        <w:rPr>
+          <w:lang w:val="en-US" w:eastAsia="lt-LT"/>
+        </w:rPr>
+        <w:t>general,</w:t>
+      </w:r>
+      <w:r>
+        <w:rPr>
+          <w:lang w:val="en-US" w:eastAsia="lt-LT"/>
+        </w:rPr>
+        <w:t xml:space="preserve"> the difficulties were getting the group to work as an actual team and I believe the skills gained from that are the ones outweighing the purely code-related skills I gained from the project.</w:t>
+      </w:r>
+      <w:r>
+        <w:rPr>
+          <w:lang w:val="en-US" w:eastAsia="lt-LT"/>
+        </w:rPr>
+        <w:t xml:space="preserve"> Even when it came to “code-related knowledge”, I would say the most substantial experience I gained was related to the Git management, in which I became rather confident in the course of the project.</w:t>
       </w:r>
       <w:bookmarkStart w:id="32" w:name="_GoBack"/>
       <w:bookmarkEnd w:id="32"/>
@@ -29815,7 +29831,7 @@
 </file>
 
 <file path=customXml/itemProps2.xml><?xml version="1.0" encoding="utf-8"?>
-<ds:datastoreItem xmlns:ds="http://schemas.openxmlformats.org/officeDocument/2006/customXml" ds:itemID="{2B01A2B0-8FC4-423B-87D1-92A523E76AA1}">
+<ds:datastoreItem xmlns:ds="http://schemas.openxmlformats.org/officeDocument/2006/customXml" ds:itemID="{B8336E32-27AF-44AD-BBEF-F1E8851C74BC}">
   <ds:schemaRefs>
     <ds:schemaRef ds:uri="http://schemas.openxmlformats.org/officeDocument/2006/bibliography"/>
   </ds:schemaRefs>

</xml_diff>